<commit_message>
Final Writeup and Commit 100!!!!!!
</commit_message>
<xml_diff>
--- a/Deliverables/FlashGenWriteup.docx
+++ b/Deliverables/FlashGenWriteup.docx
@@ -6,24 +6,66 @@
       <w:pPr>
         <w:pStyle w:val="Title"/>
         <w:jc w:val="center"/>
-      </w:pPr>
-      <w:r>
-        <w:t>FlashGen: The Flashcard Generator</w:t>
-      </w:r>
-    </w:p>
-    <w:p/>
-    <w:p>
-      <w:pPr>
+        <w:rPr>
+          <w:sz w:val="168"/>
+          <w:szCs w:val="168"/>
+        </w:rPr>
+      </w:pPr>
+      <w:proofErr w:type="spellStart"/>
+      <w:r>
+        <w:rPr>
+          <w:sz w:val="168"/>
+          <w:szCs w:val="168"/>
+        </w:rPr>
+        <w:t>FlashGen</w:t>
+      </w:r>
+      <w:proofErr w:type="spellEnd"/>
+    </w:p>
+    <w:p>
+      <w:pPr>
+        <w:pStyle w:val="Title"/>
         <w:jc w:val="center"/>
         <w:rPr>
-          <w:sz w:val="28"/>
-          <w:szCs w:val="28"/>
-        </w:rPr>
-      </w:pPr>
-      <w:r>
-        <w:rPr>
-          <w:sz w:val="28"/>
-          <w:szCs w:val="28"/>
+          <w:sz w:val="72"/>
+          <w:szCs w:val="72"/>
+        </w:rPr>
+      </w:pPr>
+      <w:r>
+        <w:rPr>
+          <w:sz w:val="72"/>
+          <w:szCs w:val="72"/>
+        </w:rPr>
+        <w:t>The Flashcard Generator</w:t>
+      </w:r>
+    </w:p>
+    <w:p>
+      <w:pPr>
+        <w:rPr>
+          <w:sz w:val="44"/>
+          <w:szCs w:val="44"/>
+        </w:rPr>
+      </w:pPr>
+    </w:p>
+    <w:p>
+      <w:pPr>
+        <w:rPr>
+          <w:sz w:val="44"/>
+          <w:szCs w:val="44"/>
+        </w:rPr>
+      </w:pPr>
+    </w:p>
+    <w:p>
+      <w:pPr>
+        <w:jc w:val="center"/>
+        <w:rPr>
+          <w:sz w:val="44"/>
+          <w:szCs w:val="44"/>
+        </w:rPr>
+      </w:pPr>
+      <w:r>
+        <w:rPr>
+          <w:sz w:val="44"/>
+          <w:szCs w:val="44"/>
         </w:rPr>
         <w:t>Brendan Cicchi</w:t>
       </w:r>
@@ -32,14 +74,14 @@
       <w:pPr>
         <w:jc w:val="center"/>
         <w:rPr>
-          <w:sz w:val="28"/>
-          <w:szCs w:val="28"/>
-        </w:rPr>
-      </w:pPr>
-      <w:r>
-        <w:rPr>
-          <w:sz w:val="28"/>
-          <w:szCs w:val="28"/>
+          <w:sz w:val="44"/>
+          <w:szCs w:val="44"/>
+        </w:rPr>
+      </w:pPr>
+      <w:r>
+        <w:rPr>
+          <w:sz w:val="44"/>
+          <w:szCs w:val="44"/>
         </w:rPr>
         <w:t>Remington Maxwell</w:t>
       </w:r>
@@ -48,14 +90,14 @@
       <w:pPr>
         <w:jc w:val="center"/>
         <w:rPr>
-          <w:sz w:val="28"/>
-          <w:szCs w:val="28"/>
-        </w:rPr>
-      </w:pPr>
-      <w:r>
-        <w:rPr>
-          <w:sz w:val="28"/>
-          <w:szCs w:val="28"/>
+          <w:sz w:val="44"/>
+          <w:szCs w:val="44"/>
+        </w:rPr>
+      </w:pPr>
+      <w:r>
+        <w:rPr>
+          <w:sz w:val="44"/>
+          <w:szCs w:val="44"/>
         </w:rPr>
         <w:t>Sara Woods</w:t>
       </w:r>
@@ -71,9 +113,423 @@
     </w:p>
     <w:p>
       <w:pPr>
+        <w:jc w:val="center"/>
+        <w:rPr>
+          <w:sz w:val="28"/>
+          <w:szCs w:val="28"/>
+        </w:rPr>
+      </w:pPr>
+    </w:p>
+    <w:p>
+      <w:pPr>
+        <w:jc w:val="center"/>
+        <w:rPr>
+          <w:sz w:val="28"/>
+          <w:szCs w:val="28"/>
+        </w:rPr>
+      </w:pPr>
+    </w:p>
+    <w:p>
+      <w:pPr>
+        <w:jc w:val="center"/>
+        <w:rPr>
+          <w:sz w:val="28"/>
+          <w:szCs w:val="28"/>
+        </w:rPr>
+      </w:pPr>
+    </w:p>
+    <w:p>
+      <w:pPr>
+        <w:jc w:val="center"/>
+        <w:rPr>
+          <w:sz w:val="28"/>
+          <w:szCs w:val="28"/>
+        </w:rPr>
+      </w:pPr>
+    </w:p>
+    <w:p>
+      <w:pPr>
+        <w:jc w:val="center"/>
+        <w:rPr>
+          <w:sz w:val="28"/>
+          <w:szCs w:val="28"/>
+        </w:rPr>
+      </w:pPr>
+    </w:p>
+    <w:p>
+      <w:pPr>
+        <w:jc w:val="center"/>
+        <w:rPr>
+          <w:sz w:val="28"/>
+          <w:szCs w:val="28"/>
+        </w:rPr>
+      </w:pPr>
+    </w:p>
+    <w:p>
+      <w:pPr>
+        <w:jc w:val="center"/>
+        <w:rPr>
+          <w:sz w:val="28"/>
+          <w:szCs w:val="28"/>
+        </w:rPr>
+      </w:pPr>
+    </w:p>
+    <w:p>
+      <w:pPr>
+        <w:jc w:val="center"/>
+        <w:rPr>
+          <w:sz w:val="28"/>
+          <w:szCs w:val="28"/>
+        </w:rPr>
+      </w:pPr>
+    </w:p>
+    <w:p>
+      <w:pPr>
+        <w:jc w:val="center"/>
+        <w:rPr>
+          <w:sz w:val="28"/>
+          <w:szCs w:val="28"/>
+        </w:rPr>
+      </w:pPr>
+      <w:r>
+        <w:rPr>
+          <w:sz w:val="28"/>
+          <w:szCs w:val="28"/>
+        </w:rPr>
+        <w:t>CMPS 112 – Comparative Programming Languages</w:t>
+      </w:r>
+    </w:p>
+    <w:p>
+      <w:pPr>
+        <w:jc w:val="center"/>
+        <w:rPr>
+          <w:sz w:val="28"/>
+          <w:szCs w:val="28"/>
+        </w:rPr>
+      </w:pPr>
+      <w:r>
+        <w:rPr>
+          <w:sz w:val="28"/>
+          <w:szCs w:val="28"/>
+        </w:rPr>
+        <w:t>Winter 2015</w:t>
+      </w:r>
+    </w:p>
+    <w:p>
+      <w:pPr>
+        <w:jc w:val="center"/>
+        <w:rPr>
+          <w:sz w:val="28"/>
+          <w:szCs w:val="28"/>
+        </w:rPr>
+      </w:pPr>
+      <w:r>
+        <w:rPr>
+          <w:sz w:val="28"/>
+          <w:szCs w:val="28"/>
+        </w:rPr>
+        <w:t>Cormac Flanagan</w:t>
+      </w:r>
+    </w:p>
+    <w:p>
+      <w:pPr>
+        <w:spacing w:after="0" w:line="480" w:lineRule="auto"/>
+        <w:jc w:val="center"/>
+        <w:rPr>
+          <w:sz w:val="48"/>
+          <w:szCs w:val="48"/>
+        </w:rPr>
+      </w:pPr>
+      <w:r>
+        <w:rPr>
+          <w:sz w:val="48"/>
+          <w:szCs w:val="48"/>
+        </w:rPr>
+        <w:lastRenderedPageBreak/>
+        <w:t>Table of Contents</w:t>
+      </w:r>
+    </w:p>
+    <w:p>
+      <w:pPr>
+        <w:spacing w:after="0" w:line="480" w:lineRule="auto"/>
+        <w:rPr>
+          <w:sz w:val="28"/>
+          <w:szCs w:val="28"/>
+        </w:rPr>
+      </w:pPr>
+      <w:r>
+        <w:rPr>
+          <w:sz w:val="28"/>
+          <w:szCs w:val="28"/>
+        </w:rPr>
+        <w:t>Title Page</w:t>
+      </w:r>
+      <w:r>
+        <w:rPr>
+          <w:sz w:val="28"/>
+          <w:szCs w:val="28"/>
+        </w:rPr>
+        <w:t xml:space="preserve"> ………………………………………………………………..…………………........ 1</w:t>
+      </w:r>
+      <w:r>
+        <w:rPr>
+          <w:sz w:val="28"/>
+          <w:szCs w:val="28"/>
+        </w:rPr>
+        <w:br/>
+        <w:t>Table of Contents</w:t>
+      </w:r>
+      <w:r>
+        <w:rPr>
+          <w:sz w:val="28"/>
+          <w:szCs w:val="28"/>
+        </w:rPr>
+        <w:t xml:space="preserve"> ……………………………………………………………………………… 2</w:t>
+      </w:r>
+    </w:p>
+    <w:p>
+      <w:pPr>
+        <w:spacing w:after="0" w:line="480" w:lineRule="auto"/>
+        <w:rPr>
+          <w:sz w:val="28"/>
+          <w:szCs w:val="28"/>
+        </w:rPr>
+      </w:pPr>
+      <w:r>
+        <w:rPr>
+          <w:sz w:val="28"/>
+          <w:szCs w:val="28"/>
+        </w:rPr>
+        <w:t>Motivation</w:t>
+      </w:r>
+      <w:r>
+        <w:rPr>
+          <w:sz w:val="28"/>
+          <w:szCs w:val="28"/>
+        </w:rPr>
+        <w:t xml:space="preserve"> ………………………………………………………………………………………… 3</w:t>
+      </w:r>
+    </w:p>
+    <w:p>
+      <w:pPr>
+        <w:spacing w:after="0" w:line="480" w:lineRule="auto"/>
+        <w:rPr>
+          <w:sz w:val="28"/>
+          <w:szCs w:val="28"/>
+        </w:rPr>
+      </w:pPr>
+      <w:r>
+        <w:rPr>
+          <w:sz w:val="28"/>
+          <w:szCs w:val="28"/>
+        </w:rPr>
+        <w:t>Comparative Programming Aspect</w:t>
+      </w:r>
+      <w:r>
+        <w:rPr>
+          <w:sz w:val="28"/>
+          <w:szCs w:val="28"/>
+        </w:rPr>
+        <w:t xml:space="preserve"> …………………………………………….………</w:t>
+      </w:r>
+      <w:r>
+        <w:rPr>
+          <w:sz w:val="28"/>
+          <w:szCs w:val="28"/>
+        </w:rPr>
+        <w:t xml:space="preserve"> 3</w:t>
+      </w:r>
+    </w:p>
+    <w:p>
+      <w:pPr>
+        <w:spacing w:after="0" w:line="480" w:lineRule="auto"/>
+        <w:rPr>
+          <w:sz w:val="28"/>
+          <w:szCs w:val="28"/>
+        </w:rPr>
+      </w:pPr>
+      <w:r>
+        <w:rPr>
+          <w:sz w:val="28"/>
+          <w:szCs w:val="28"/>
+        </w:rPr>
+        <w:t>Parser</w:t>
+      </w:r>
+      <w:r>
+        <w:rPr>
+          <w:sz w:val="28"/>
+          <w:szCs w:val="28"/>
+        </w:rPr>
+        <w:t xml:space="preserve"> ……………………………………………………………………………………………..… 5</w:t>
+      </w:r>
+    </w:p>
+    <w:p>
+      <w:pPr>
+        <w:spacing w:after="0" w:line="480" w:lineRule="auto"/>
+        <w:rPr>
+          <w:sz w:val="28"/>
+          <w:szCs w:val="28"/>
+        </w:rPr>
+      </w:pPr>
+      <w:r>
+        <w:rPr>
+          <w:sz w:val="28"/>
+          <w:szCs w:val="28"/>
+        </w:rPr>
+        <w:t>GUI Design</w:t>
+      </w:r>
+      <w:r>
+        <w:rPr>
+          <w:sz w:val="28"/>
+          <w:szCs w:val="28"/>
+        </w:rPr>
+        <w:t xml:space="preserve"> …………………………………………………………………………………………</w:t>
+      </w:r>
+      <w:r>
+        <w:rPr>
+          <w:sz w:val="28"/>
+          <w:szCs w:val="28"/>
+        </w:rPr>
+        <w:t xml:space="preserve"> 6</w:t>
+      </w:r>
+    </w:p>
+    <w:p>
+      <w:pPr>
+        <w:spacing w:after="0" w:line="480" w:lineRule="auto"/>
+        <w:rPr>
+          <w:sz w:val="28"/>
+          <w:szCs w:val="28"/>
+        </w:rPr>
+      </w:pPr>
+      <w:r>
+        <w:rPr>
+          <w:sz w:val="28"/>
+          <w:szCs w:val="28"/>
+        </w:rPr>
+        <w:t>Conclusion</w:t>
+      </w:r>
+      <w:r>
+        <w:rPr>
+          <w:sz w:val="28"/>
+          <w:szCs w:val="28"/>
+        </w:rPr>
+        <w:t xml:space="preserve"> …………………………………………………………………………………………</w:t>
+      </w:r>
+      <w:r>
+        <w:rPr>
+          <w:sz w:val="28"/>
+          <w:szCs w:val="28"/>
+        </w:rPr>
+        <w:t xml:space="preserve"> 9</w:t>
+      </w:r>
+      <w:bookmarkStart w:id="0" w:name="_GoBack"/>
+      <w:bookmarkEnd w:id="0"/>
+    </w:p>
+    <w:p>
+      <w:pPr>
+        <w:jc w:val="center"/>
+        <w:rPr>
+          <w:sz w:val="28"/>
+          <w:szCs w:val="28"/>
+        </w:rPr>
+      </w:pPr>
+    </w:p>
+    <w:p>
+      <w:pPr>
+        <w:jc w:val="center"/>
+        <w:rPr>
+          <w:sz w:val="28"/>
+          <w:szCs w:val="28"/>
+        </w:rPr>
+      </w:pPr>
+    </w:p>
+    <w:p>
+      <w:pPr>
+        <w:jc w:val="center"/>
+        <w:rPr>
+          <w:sz w:val="28"/>
+          <w:szCs w:val="28"/>
+        </w:rPr>
+      </w:pPr>
+    </w:p>
+    <w:p>
+      <w:pPr>
+        <w:jc w:val="center"/>
+        <w:rPr>
+          <w:sz w:val="28"/>
+          <w:szCs w:val="28"/>
+        </w:rPr>
+      </w:pPr>
+    </w:p>
+    <w:p>
+      <w:pPr>
+        <w:jc w:val="center"/>
+        <w:rPr>
+          <w:sz w:val="28"/>
+          <w:szCs w:val="28"/>
+        </w:rPr>
+      </w:pPr>
+    </w:p>
+    <w:p>
+      <w:pPr>
+        <w:jc w:val="center"/>
+        <w:rPr>
+          <w:sz w:val="28"/>
+          <w:szCs w:val="28"/>
+        </w:rPr>
+      </w:pPr>
+    </w:p>
+    <w:p>
+      <w:pPr>
+        <w:jc w:val="center"/>
+        <w:rPr>
+          <w:sz w:val="28"/>
+          <w:szCs w:val="28"/>
+        </w:rPr>
+      </w:pPr>
+    </w:p>
+    <w:p>
+      <w:pPr>
+        <w:jc w:val="center"/>
+        <w:rPr>
+          <w:sz w:val="28"/>
+          <w:szCs w:val="28"/>
+        </w:rPr>
+      </w:pPr>
+    </w:p>
+    <w:p>
+      <w:pPr>
+        <w:jc w:val="center"/>
+        <w:rPr>
+          <w:sz w:val="28"/>
+          <w:szCs w:val="28"/>
+        </w:rPr>
+      </w:pPr>
+    </w:p>
+    <w:p>
+      <w:pPr>
+        <w:jc w:val="center"/>
+        <w:rPr>
+          <w:sz w:val="28"/>
+          <w:szCs w:val="28"/>
+        </w:rPr>
+      </w:pPr>
+    </w:p>
+    <w:p>
+      <w:pPr>
+        <w:jc w:val="center"/>
+        <w:rPr>
+          <w:sz w:val="28"/>
+          <w:szCs w:val="28"/>
+        </w:rPr>
+      </w:pPr>
+    </w:p>
+    <w:p>
+      <w:pPr>
         <w:pStyle w:val="Heading1"/>
       </w:pPr>
       <w:r>
+        <w:lastRenderedPageBreak/>
         <w:t>motivation</w:t>
       </w:r>
     </w:p>
@@ -83,7 +539,89 @@
         <w:ind w:left="432" w:firstLine="288"/>
       </w:pPr>
       <w:r>
-        <w:t>The idea for FlashGen, the flashcard generator, arose from one of our teammates, Remington, struggles using different flash card creators throughout high school and college.  She originally used Microsoft Word to type her flash cards and then would have to change settings on both the PC and the printer to print them out.  After seeing the inefficiency of this, she moved to online flash card creators.  It was still very frustrating for her to spend countless hours typing up and formatting her notes so that she could create virtual flashcards.  This led us to the idea of a time-saving way to create flashcards without any real additional effort: FlashGen.</w:t>
+        <w:t xml:space="preserve">The idea for </w:t>
+      </w:r>
+      <w:proofErr w:type="spellStart"/>
+      <w:r>
+        <w:t>FlashGen</w:t>
+      </w:r>
+      <w:proofErr w:type="spellEnd"/>
+      <w:r>
+        <w:t>, the flashcard generator, a</w:t>
+      </w:r>
+      <w:r>
+        <w:t xml:space="preserve">rose from our </w:t>
+      </w:r>
+      <w:r>
+        <w:t>struggles using different flash card creators throughout high school and</w:t>
+      </w:r>
+      <w:r>
+        <w:t xml:space="preserve"> college.  Originally </w:t>
+      </w:r>
+      <w:r>
+        <w:t>Microsoft Word</w:t>
+      </w:r>
+      <w:r>
+        <w:t xml:space="preserve"> was used to type</w:t>
+      </w:r>
+      <w:r>
+        <w:t xml:space="preserve"> flash cards and then </w:t>
+      </w:r>
+      <w:r>
+        <w:t xml:space="preserve">the settings on both the computer and the printer </w:t>
+      </w:r>
+      <w:r>
+        <w:t xml:space="preserve">would have to </w:t>
+      </w:r>
+      <w:r>
+        <w:t xml:space="preserve">be </w:t>
+      </w:r>
+      <w:r>
+        <w:t>change</w:t>
+      </w:r>
+      <w:r>
+        <w:t>d</w:t>
+      </w:r>
+      <w:r>
+        <w:t xml:space="preserve"> to print them out.  After seeing the inefficiency of this, </w:t>
+      </w:r>
+      <w:r>
+        <w:t xml:space="preserve">online </w:t>
+      </w:r>
+      <w:r>
+        <w:t>flash card creators</w:t>
+      </w:r>
+      <w:r>
+        <w:t xml:space="preserve"> became the obvious choice</w:t>
+      </w:r>
+      <w:r>
+        <w:t>.  It was still ve</w:t>
+      </w:r>
+      <w:r>
+        <w:t>ry frustrating for</w:t>
+      </w:r>
+      <w:r>
+        <w:t xml:space="preserve"> to spend countless ho</w:t>
+      </w:r>
+      <w:r>
+        <w:t>urs typing up and formatting</w:t>
+      </w:r>
+      <w:r>
+        <w:t xml:space="preserve"> notes </w:t>
+      </w:r>
+      <w:r>
+        <w:t>just to</w:t>
+      </w:r>
+      <w:r>
+        <w:t xml:space="preserve"> create virtual flashcards.  This led us to the idea of a time-saving way to create flashcards without any real additional effort: </w:t>
+      </w:r>
+      <w:proofErr w:type="spellStart"/>
+      <w:r>
+        <w:t>FlashGen</w:t>
+      </w:r>
+      <w:proofErr w:type="spellEnd"/>
+      <w:r>
+        <w:t>.</w:t>
       </w:r>
     </w:p>
     <w:p>
@@ -93,13 +631,45 @@
       </w:pPr>
       <w:r>
         <w:tab/>
-        <w:t xml:space="preserve">Since one of the frustrations was needing to type up the flashcards whether the notes were taken by hand or typed, we thought it would be great if there was a way to be able to type up notes once and then be able to instantly have those notes become flashcards.  Since we had all taken CMPS 104A, compilers, and had written a parser for a </w:t>
-      </w:r>
-      <w:r>
-        <w:t xml:space="preserve">made-up language, we decided to apply this same mentality to our flashcard generator.  Users would type up there notes using a syntax that our program would understand and interpret, producing flashcards.  We wanted this syntax to be easy and intuitive so that it wouldn’t interfere with the student’s typical note-taking process.  We ended up using just three symbols: ~ to indicate a question, | to indicate options for the question, and &gt; for the answer.  These symbols were not typically used symbols, so they were not likely to confuse someone reading the notes and were also easily accessible on the keyboard.  Allowing the user to also type notes that they didn’t want on a </w:t>
-      </w:r>
-      <w:r>
-        <w:t>flashcard was also a major requirement that needed to be satisfied.  We handled this by allowing any sentence not starting with one of the reserved symbols to not be handled by the parser.  The parser will be further discussed in Section 3.</w:t>
+      </w:r>
+      <w:r>
+        <w:t>W</w:t>
+      </w:r>
+      <w:r>
+        <w:t>e thought it would be great if there was a way to be able to type up notes once and then be able to instantly have those notes become flashcards.  Since we ha</w:t>
+      </w:r>
+      <w:r>
+        <w:t>d all taken CMPS 104A, Compiler Design</w:t>
+      </w:r>
+      <w:r>
+        <w:t xml:space="preserve">, and had written a parser for a </w:t>
+      </w:r>
+      <w:r>
+        <w:t>made-up language, we decided to apply this same mentality to our flashcard gener</w:t>
+      </w:r>
+      <w:r>
+        <w:t xml:space="preserve">ator.  Users would type up their notes using </w:t>
+      </w:r>
+      <w:r>
+        <w:t>syntax that our program</w:t>
+      </w:r>
+      <w:r>
+        <w:t xml:space="preserve"> could parse</w:t>
+      </w:r>
+      <w:r>
+        <w:t>, producing flashcards.  We wanted this syntax to be easy and intuitive so that it wouldn’t interfere with the student’s typical note-taking process.  We ended</w:t>
+      </w:r>
+      <w:r>
+        <w:t xml:space="preserve"> up using just three symbols: ~ </w:t>
+      </w:r>
+      <w:r>
+        <w:t>to indicate a question, | to indicate options for the question, and &gt; f</w:t>
+      </w:r>
+      <w:r>
+        <w:t xml:space="preserve">or the answer. </w:t>
+      </w:r>
+      <w:r>
+        <w:t>The parser will be further discussed in Section 3.</w:t>
       </w:r>
     </w:p>
     <w:p>
@@ -109,32 +679,50 @@
       </w:pPr>
       <w:r>
         <w:tab/>
-        <w:t xml:space="preserve">By allowing users to write notes and flashcards at the same time, we believe that users are more likely to type notes, since they will be able to </w:t>
-      </w:r>
-      <w:r>
-        <w:t xml:space="preserve">generate a study tool while doing a task they would </w:t>
+        <w:t xml:space="preserve">Technology is constantly evolving and we are now living in a world where a student can use a laptop or a tablet to take notes. Our application enables students to generate flash cards directly from their notes drastically cutting down on preparation time that could be used for studying. We hope this encourages students to create flash cards throughout the semester </w:t>
+      </w:r>
+      <w:r>
+        <w:t>compelling them to actively engage in their classes.</w:t>
+      </w:r>
+    </w:p>
+    <w:p>
+      <w:pPr>
+        <w:pStyle w:val="Heading1"/>
+        <w:spacing w:after="0" w:line="360" w:lineRule="auto"/>
+      </w:pPr>
+      <w:r>
+        <w:t>comparative programming aspect</w:t>
+      </w:r>
+    </w:p>
+    <w:p>
+      <w:pPr>
+        <w:spacing w:after="0" w:line="360" w:lineRule="auto"/>
+        <w:ind w:firstLine="432"/>
+      </w:pPr>
+      <w:r>
+        <w:t xml:space="preserve">Instead of writing our code in multiple languages we decided to take a different approach and </w:t>
+      </w:r>
+      <w:r>
+        <w:t>a</w:t>
+      </w:r>
+      <w:r>
+        <w:t xml:space="preserve">ttempt to combine languages to see how well they work together. Using Haskell and Python allowed us to capture both the functional and imperative styles of programming in our project. The reasons behind choosing these languages for their specific roles in our project is further explained in their corresponding sections. An added bonus of using Python allowed for two of the group members to learn a new language. </w:t>
+      </w:r>
+      <w:r>
+        <w:t>While Haskell is an excellent language to use for parsing, and Python is great for GUI’s,</w:t>
+      </w:r>
+      <w:r>
+        <w:t xml:space="preserve"> </w:t>
+      </w:r>
+      <w:r>
+        <w:t>configuring</w:t>
+      </w:r>
+      <w:r>
+        <w:t xml:space="preserve"> the two programs to talk to each other proved to be difficult. No one on our team had any </w:t>
       </w:r>
       <w:r>
         <w:lastRenderedPageBreak/>
-        <w:t>already be doing.  We hope that FlashGen will be a tool that inspires students to become more organized with notes as well as make studying for exams more efficient.</w:t>
-      </w:r>
-    </w:p>
-    <w:p>
-      <w:pPr>
-        <w:pStyle w:val="Heading1"/>
-        <w:spacing w:after="0" w:line="360" w:lineRule="auto"/>
-      </w:pPr>
-      <w:r>
-        <w:t>comparative programming aspect</w:t>
-      </w:r>
-    </w:p>
-    <w:p>
-      <w:pPr>
-        <w:spacing w:after="0" w:line="360" w:lineRule="auto"/>
-        <w:ind w:firstLine="432"/>
-      </w:pPr>
-      <w:r>
-        <w:t>Instead of writing our code in multiple languages we decided to take a different approach and attempt to combine languages to see how well they work together. Using Haskell and Python allowed us to capture both the functional and imperative styles of programming in our project. The reasons behind choosing  these languages for their specific roles in our project is further explained in their corresponding sections. An added bonus of using Python allowed for two of the group members to learn a new language. Despite how ideal these two languages for their tasks, arranging the two programs to talk to each other proved to be difficult. No one on our team had any experience “combining” two languages so lots of research was required to decide how to approach this problem.</w:t>
+        <w:t>experience “combining” two languages so lots of research was required to decide how to approach this problem.</w:t>
       </w:r>
     </w:p>
     <w:p>
@@ -143,20 +731,179 @@
       </w:pPr>
       <w:r>
         <w:tab/>
-        <w:t xml:space="preserve">Originally we decided the best method was to create a dynamic-link library (DLL). The DLL would use c-types, a form of compatible data types, to interface e between Haskell and Python. The main code would be in Python where the GUI was generated which would call Haskell functions as needed to parse the input. To achieve this, the Haskell program would have to import Foreign.C module. Then every function that we desired to be callable from Python would have to be defined to have a type “foreign export stdcall funcName :: type -&gt; IO type”.  This would have provided an easy way to have our helper functions be “private” and not accessible from Python. After the correct type was specified in Haskell, we needed to create a C file which would act as the entry point for the DLL. To compile Haskell with the C code to create the c-types we needed to use the –c flag for ghc. This would generate _stub.o files which needed to be accessed to create the DLL. From here, we just need to import the c-types into the main Python program for use. This would have been a clean way to link our two programs if the Haskell compilation produced the _stub.o files. But, unfortunately, the latest version of Haskell compilation decided to merge the _stub.o files into the main .o files to reduce generated clutter. There is no way to access these files needed for the DLL creation without reverting to an older version of Haskell which was not desirable. </w:t>
-      </w:r>
-    </w:p>
-    <w:p>
-      <w:pPr>
-        <w:spacing w:after="0" w:line="360" w:lineRule="auto"/>
+        <w:t>Originally we decided the best method was to create a dynamic-link library (DLL). The DLL would use c-types, a form of compatible data types</w:t>
+      </w:r>
+      <w:r>
+        <w:t>, to interface</w:t>
+      </w:r>
+      <w:r>
+        <w:t xml:space="preserve"> between Haskell and Python. The main code would be in Python where the GUI was generated which would call Haskell functions as needed to parse the input. To achieve this, the Haskell program would have to import </w:t>
+      </w:r>
+      <w:r>
+        <w:t xml:space="preserve">the </w:t>
+      </w:r>
+      <w:proofErr w:type="spellStart"/>
+      <w:r>
+        <w:t>Foreign.C</w:t>
+      </w:r>
+      <w:proofErr w:type="spellEnd"/>
+      <w:r>
+        <w:t xml:space="preserve"> module. Then every function that we desired to be callable from Python would have to be defined to have a type “foreign export </w:t>
+      </w:r>
+      <w:proofErr w:type="spellStart"/>
+      <w:r>
+        <w:t>stdcall</w:t>
+      </w:r>
+      <w:proofErr w:type="spellEnd"/>
+      <w:r>
+        <w:t xml:space="preserve"> </w:t>
+      </w:r>
+      <w:proofErr w:type="spellStart"/>
+      <w:proofErr w:type="gramStart"/>
+      <w:r>
+        <w:t>funcName</w:t>
+      </w:r>
+      <w:proofErr w:type="spellEnd"/>
+      <w:r>
+        <w:t xml:space="preserve"> :</w:t>
+      </w:r>
+      <w:proofErr w:type="gramEnd"/>
+      <w:r>
+        <w:t xml:space="preserve">: type -&gt; IO type”.  This would have provided an easy way to have our helper functions be “private” and not accessible from Python. After the correct type was specified in Haskell, we needed to create a C file which would act as the entry point for the DLL. </w:t>
+      </w:r>
+      <w:proofErr w:type="gramStart"/>
+      <w:r>
+        <w:t>In  order</w:t>
+      </w:r>
+      <w:proofErr w:type="gramEnd"/>
+      <w:r>
+        <w:t xml:space="preserve"> t</w:t>
+      </w:r>
+      <w:r>
+        <w:t>o compile Haskell with the C code to create the c-types</w:t>
+      </w:r>
+      <w:r>
+        <w:t>,</w:t>
+      </w:r>
+      <w:r>
+        <w:t xml:space="preserve"> we needed to use the –c flag for </w:t>
+      </w:r>
+      <w:r>
+        <w:t>GHC</w:t>
+      </w:r>
+      <w:r>
+        <w:t>. This would generate _</w:t>
+      </w:r>
+      <w:proofErr w:type="spellStart"/>
+      <w:r>
+        <w:t>stub.o</w:t>
+      </w:r>
+      <w:proofErr w:type="spellEnd"/>
+      <w:r>
+        <w:t xml:space="preserve"> files which needed to be accessed to create the DLL. From here, we just need to import the c-types into the main Python program for use. This would have been a clean way to link our two programs if the Haskell compila</w:t>
+      </w:r>
+      <w:r>
+        <w:t>tion produced the _</w:t>
+      </w:r>
+      <w:proofErr w:type="spellStart"/>
+      <w:r>
+        <w:t>stub.o</w:t>
+      </w:r>
+      <w:proofErr w:type="spellEnd"/>
+      <w:r>
+        <w:t xml:space="preserve"> files;</w:t>
+      </w:r>
+      <w:r>
+        <w:t xml:space="preserve"> unfortunately, the latest version of Haskell compilation decided to merge the _</w:t>
+      </w:r>
+      <w:proofErr w:type="spellStart"/>
+      <w:r>
+        <w:t>stub.o</w:t>
+      </w:r>
+      <w:proofErr w:type="spellEnd"/>
+      <w:r>
+        <w:t xml:space="preserve"> files into the main .o files to reduce generated clutter. There is no way to access these files needed for the DLL creation without reverting to an older version of Haskell</w:t>
+      </w:r>
+      <w:r>
+        <w:t>,</w:t>
+      </w:r>
+      <w:r>
+        <w:t xml:space="preserve"> which was not </w:t>
+      </w:r>
+      <w:r>
+        <w:t>a practical choice for a public use application</w:t>
+      </w:r>
+      <w:r>
+        <w:t xml:space="preserve">. </w:t>
+      </w:r>
+    </w:p>
+    <w:p>
+      <w:pPr>
+        <w:spacing w:after="0" w:line="360" w:lineRule="auto"/>
+        <w:rPr>
+          <w:color w:val="000000" w:themeColor="text1"/>
+        </w:rPr>
       </w:pPr>
       <w:r>
         <w:tab/>
-        <w:t xml:space="preserve">After that attempt failed we toyed with the idea of having our main code be in the C program from which we could call the Haskell and Python functions as necessary to run our programs without having to create the DLL. But we decided not to go this route from the project mainly because it seemed to create unnecessary complication. The main result of our program is the GUI generated from the </w:t>
-      </w:r>
-      <w:r>
-        <w:lastRenderedPageBreak/>
-        <w:t xml:space="preserve">Python program and attempting to create this through C seemed like an excessive step. This approach was beginning to stray too far away from our original concept of trying to merge the strengths of each of these languages. </w:t>
+      </w:r>
+      <w:r>
+        <w:t xml:space="preserve">Having failed to use DLL’s, we considered using a C program for </w:t>
+      </w:r>
+      <w:proofErr w:type="gramStart"/>
+      <w:r>
+        <w:t>main(</w:t>
+      </w:r>
+      <w:proofErr w:type="gramEnd"/>
+      <w:r>
+        <w:t xml:space="preserve">), from which we could call Haskell and Python respectively without creating a DLL. However, the use of C to </w:t>
+      </w:r>
+      <w:r>
+        <w:t xml:space="preserve">integrate Python and Haskell </w:t>
+      </w:r>
+      <w:r>
+        <w:t>appeared to be an overly complicated method</w:t>
+      </w:r>
+      <w:r>
+        <w:t xml:space="preserve">. </w:t>
+      </w:r>
+      <w:r>
+        <w:rPr>
+          <w:color w:val="000000" w:themeColor="text1"/>
+        </w:rPr>
+        <w:t xml:space="preserve">Due to the GUI generation originating from the Python program, it makes more sense for our </w:t>
+      </w:r>
+      <w:proofErr w:type="gramStart"/>
+      <w:r>
+        <w:rPr>
+          <w:color w:val="000000" w:themeColor="text1"/>
+        </w:rPr>
+        <w:t>main(</w:t>
+      </w:r>
+      <w:proofErr w:type="gramEnd"/>
+      <w:r>
+        <w:rPr>
+          <w:color w:val="000000" w:themeColor="text1"/>
+        </w:rPr>
+        <w:t>) to exist in the python code</w:t>
+      </w:r>
+      <w:r>
+        <w:rPr>
+          <w:color w:val="000000" w:themeColor="text1"/>
+        </w:rPr>
+        <w:t xml:space="preserve">. </w:t>
+      </w:r>
+      <w:r>
+        <w:t xml:space="preserve">We wanted to be consistent with </w:t>
+      </w:r>
+      <w:r>
+        <w:t xml:space="preserve">our original </w:t>
+      </w:r>
+      <w:r>
+        <w:t>goal, merging</w:t>
+      </w:r>
+      <w:r>
+        <w:t xml:space="preserve"> the strengths of each of these languages. </w:t>
       </w:r>
     </w:p>
     <w:p>
@@ -165,14 +912,52 @@
       </w:pPr>
       <w:r>
         <w:tab/>
-        <w:t xml:space="preserve">We felt the cleanest way to go about our project was to have our main program be located in the Python file since this is where the GUI generation occurs. But following this train of thought we were back to our original problem of not being able to call Haskell functions from Python. After some further research we found that we could simply call the entire Haskell program from the Python program. This approach allowed us to blend our languages in a fashion closest to what we had originally envisioned. It is a bit messier than calling individual functions though. The main program must tell the operating system to run the Haskell code once the user has selected a text file. The parser must then print the JSON flash card object to the standard output. The Python code will capture this output and save it to a variable which is accessed as needed for the GUI. This approach successfully allowed our two programs to talk to each other. Again, this merge isn’t exactly how we had hoped to combine the languages but </w:t>
-      </w:r>
-      <w:r>
-        <w:t>this may have</w:t>
-      </w:r>
-      <w:r>
-        <w:t xml:space="preserve"> been due to the fact the Python and Haskell just aren’t the most compatible of languages. We are content though that we didn’t have to resort to coding the entire project twice, once in Python and once in Haskell, as was our fallback plan.</w:t>
-      </w:r>
+        <w:t>After further research</w:t>
+      </w:r>
+      <w:r>
+        <w:t>,</w:t>
+      </w:r>
+      <w:r>
+        <w:t xml:space="preserve"> we found that we could simply call the entire Haskell program from the Python program. This approach allowed us to blend our languages in a </w:t>
+      </w:r>
+      <w:r>
+        <w:t>manner</w:t>
+      </w:r>
+      <w:r>
+        <w:t xml:space="preserve"> close</w:t>
+      </w:r>
+      <w:r>
+        <w:t>r</w:t>
+      </w:r>
+      <w:r>
+        <w:t xml:space="preserve"> to what we had originally envisioned. The main program must tell the operating system to run the Haskell code once the user has selected a text file. The parser must then print the JSON flash card object to the standard output. The Python code will capture this output and save it to a variable which is accessed as needed for the GUI. </w:t>
+      </w:r>
+      <w:r>
+        <w:t>Using this</w:t>
+      </w:r>
+      <w:r>
+        <w:t xml:space="preserve"> approach</w:t>
+      </w:r>
+      <w:r>
+        <w:t>, our two programs</w:t>
+      </w:r>
+      <w:r>
+        <w:t xml:space="preserve"> </w:t>
+      </w:r>
+      <w:r>
+        <w:t xml:space="preserve">could </w:t>
+      </w:r>
+      <w:r>
+        <w:t xml:space="preserve">successfully </w:t>
+      </w:r>
+      <w:r>
+        <w:t>communicate with each other.</w:t>
+      </w:r>
+    </w:p>
+    <w:p>
+      <w:pPr>
+        <w:spacing w:after="0" w:line="360" w:lineRule="auto"/>
+      </w:pPr>
     </w:p>
     <w:p>
       <w:pPr>
@@ -184,6 +969,7 @@
           <w:noProof/>
           <w:lang w:eastAsia="en-US"/>
         </w:rPr>
+        <w:lastRenderedPageBreak/>
         <w:drawing>
           <wp:anchor distT="0" distB="0" distL="114300" distR="114300" simplePos="0" relativeHeight="251688448" behindDoc="0" locked="0" layoutInCell="1" allowOverlap="1" wp14:anchorId="3F885DC8" wp14:editId="6D82A2D6">
             <wp:simplePos x="0" y="0"/>
@@ -191,10 +977,10 @@
               <wp:posOffset>3848100</wp:posOffset>
             </wp:positionH>
             <wp:positionV relativeFrom="paragraph">
-              <wp:posOffset>241300</wp:posOffset>
+              <wp:posOffset>236854</wp:posOffset>
             </wp:positionV>
-            <wp:extent cx="2329488" cy="3667125"/>
-            <wp:effectExtent l="0" t="0" r="0" b="0"/>
+            <wp:extent cx="2329180" cy="3762375"/>
+            <wp:effectExtent l="0" t="0" r="0" b="9525"/>
             <wp:wrapNone/>
             <wp:docPr id="6" name="Picture 6"/>
             <wp:cNvGraphicFramePr>
@@ -222,7 +1008,7 @@
                   <pic:spPr>
                     <a:xfrm>
                       <a:off x="0" y="0"/>
-                      <a:ext cx="2329488" cy="3667125"/>
+                      <a:ext cx="2329488" cy="3762873"/>
                     </a:xfrm>
                     <a:prstGeom prst="rect">
                       <a:avLst/>
@@ -257,24 +1043,39 @@
       <w:pPr>
         <w:spacing w:after="0" w:line="360" w:lineRule="auto"/>
       </w:pPr>
-      <w:r>
-        <w:t>group decided that we had to implement a portion of our project</w:t>
-      </w:r>
-    </w:p>
-    <w:p>
-      <w:pPr>
-        <w:spacing w:after="0" w:line="360" w:lineRule="auto"/>
-      </w:pPr>
-      <w:r>
-        <w:t>using Haskell. The choices were between the GUI and the parser,</w:t>
-      </w:r>
-    </w:p>
-    <w:p>
-      <w:pPr>
-        <w:spacing w:after="0" w:line="360" w:lineRule="auto"/>
-      </w:pPr>
-      <w:r>
-        <w:t xml:space="preserve">of which Haskell is clearly more suited towards the latter. </w:t>
+      <w:proofErr w:type="gramStart"/>
+      <w:r>
+        <w:t>group</w:t>
+      </w:r>
+      <w:proofErr w:type="gramEnd"/>
+      <w:r>
+        <w:t xml:space="preserve"> decided that we had to implement a portion of our project</w:t>
+      </w:r>
+    </w:p>
+    <w:p>
+      <w:pPr>
+        <w:spacing w:after="0" w:line="360" w:lineRule="auto"/>
+      </w:pPr>
+      <w:proofErr w:type="gramStart"/>
+      <w:r>
+        <w:t>using</w:t>
+      </w:r>
+      <w:proofErr w:type="gramEnd"/>
+      <w:r>
+        <w:t xml:space="preserve"> Haskell. The choices were between the GUI and the parser,</w:t>
+      </w:r>
+    </w:p>
+    <w:p>
+      <w:pPr>
+        <w:spacing w:after="0" w:line="360" w:lineRule="auto"/>
+      </w:pPr>
+      <w:proofErr w:type="gramStart"/>
+      <w:r>
+        <w:t>of</w:t>
+      </w:r>
+      <w:proofErr w:type="gramEnd"/>
+      <w:r>
+        <w:t xml:space="preserve"> which Haskell is clearly more suited towards the latter. </w:t>
       </w:r>
     </w:p>
     <w:p>
@@ -290,65 +1091,171 @@
       <w:pPr>
         <w:spacing w:after="0" w:line="360" w:lineRule="auto"/>
       </w:pPr>
-      <w:r>
-        <w:t>called using “runHaskell” from the Python code. The parser uses</w:t>
-      </w:r>
-    </w:p>
-    <w:p>
-      <w:pPr>
-        <w:spacing w:after="0" w:line="360" w:lineRule="auto"/>
-      </w:pPr>
-      <w:r>
-        <w:t>the file path to pull all of the contents of the file. We implemented</w:t>
-      </w:r>
-    </w:p>
-    <w:p>
-      <w:pPr>
-        <w:spacing w:after="0" w:line="360" w:lineRule="auto"/>
-      </w:pPr>
-      <w:r>
-        <w:t xml:space="preserve"> a two-pass system. First we remove any extraneous text from the</w:t>
-      </w:r>
-    </w:p>
-    <w:p>
-      <w:pPr>
-        <w:spacing w:after="0" w:line="360" w:lineRule="auto"/>
-      </w:pPr>
-      <w:r>
-        <w:t xml:space="preserve"> notes which will not impact the flashcards. Using the Haskell</w:t>
-      </w:r>
-    </w:p>
-    <w:p>
-      <w:pPr>
-        <w:spacing w:after="0" w:line="360" w:lineRule="auto"/>
-      </w:pPr>
-      <w:r>
-        <w:t>module Text.Regex, we then processed the remaining text to</w:t>
-      </w:r>
-    </w:p>
-    <w:p>
-      <w:pPr>
-        <w:spacing w:after="0" w:line="360" w:lineRule="auto"/>
-      </w:pPr>
-      <w:r>
-        <w:t>retain all syntactically correct notecards. If a portion of the text</w:t>
-      </w:r>
-    </w:p>
-    <w:p>
-      <w:pPr>
-        <w:spacing w:after="0" w:line="360" w:lineRule="auto"/>
-      </w:pPr>
-      <w:r>
-        <w:t>file does not satisfy the required format, our parser does not fail.</w:t>
-      </w:r>
-    </w:p>
-    <w:p>
-      <w:pPr>
-        <w:spacing w:after="0" w:line="360" w:lineRule="auto"/>
-      </w:pPr>
-      <w:r>
-        <w:lastRenderedPageBreak/>
-        <w:t>Rather, it ignores the input until it comes across valid input again or the EOF. We intentionally designed the code this way since users are prone to errors, and crashing the program due to an option or answer being out of place seemed to defeat the idea of a simple flash card generator application.</w:t>
+      <w:proofErr w:type="gramStart"/>
+      <w:r>
+        <w:t>called</w:t>
+      </w:r>
+      <w:proofErr w:type="gramEnd"/>
+      <w:r>
+        <w:t xml:space="preserve"> using “</w:t>
+      </w:r>
+      <w:proofErr w:type="spellStart"/>
+      <w:r>
+        <w:t>runHaskell</w:t>
+      </w:r>
+      <w:proofErr w:type="spellEnd"/>
+      <w:r>
+        <w:t>” from the Python code. The parser uses</w:t>
+      </w:r>
+    </w:p>
+    <w:p>
+      <w:pPr>
+        <w:spacing w:after="0" w:line="360" w:lineRule="auto"/>
+      </w:pPr>
+      <w:proofErr w:type="gramStart"/>
+      <w:r>
+        <w:t>the</w:t>
+      </w:r>
+      <w:proofErr w:type="gramEnd"/>
+      <w:r>
+        <w:t xml:space="preserve"> file path to pull all of the contents of the file. We implemented</w:t>
+      </w:r>
+    </w:p>
+    <w:p>
+      <w:pPr>
+        <w:spacing w:after="0" w:line="360" w:lineRule="auto"/>
+      </w:pPr>
+      <w:r>
+        <w:t xml:space="preserve"> </w:t>
+      </w:r>
+      <w:proofErr w:type="gramStart"/>
+      <w:r>
+        <w:t>a</w:t>
+      </w:r>
+      <w:proofErr w:type="gramEnd"/>
+      <w:r>
+        <w:t xml:space="preserve"> two-pass system. First we remove any extraneous text from the</w:t>
+      </w:r>
+    </w:p>
+    <w:p>
+      <w:pPr>
+        <w:spacing w:after="0" w:line="360" w:lineRule="auto"/>
+      </w:pPr>
+      <w:r>
+        <w:t xml:space="preserve"> </w:t>
+      </w:r>
+      <w:proofErr w:type="gramStart"/>
+      <w:r>
+        <w:t>notes</w:t>
+      </w:r>
+      <w:proofErr w:type="gramEnd"/>
+      <w:r>
+        <w:t xml:space="preserve"> which will not impact the flashcards. Using the Haskell</w:t>
+      </w:r>
+    </w:p>
+    <w:p>
+      <w:pPr>
+        <w:spacing w:after="0" w:line="360" w:lineRule="auto"/>
+      </w:pPr>
+      <w:proofErr w:type="gramStart"/>
+      <w:r>
+        <w:t>module</w:t>
+      </w:r>
+      <w:proofErr w:type="gramEnd"/>
+      <w:r>
+        <w:t xml:space="preserve"> </w:t>
+      </w:r>
+      <w:proofErr w:type="spellStart"/>
+      <w:r>
+        <w:t>Text.Regex</w:t>
+      </w:r>
+      <w:proofErr w:type="spellEnd"/>
+      <w:r>
+        <w:t>, we then processed the remaining text to</w:t>
+      </w:r>
+    </w:p>
+    <w:p>
+      <w:pPr>
+        <w:spacing w:after="0" w:line="360" w:lineRule="auto"/>
+      </w:pPr>
+      <w:proofErr w:type="gramStart"/>
+      <w:r>
+        <w:t>retain</w:t>
+      </w:r>
+      <w:proofErr w:type="gramEnd"/>
+      <w:r>
+        <w:t xml:space="preserve"> all syntactically correct notecards. If a portion of the text</w:t>
+      </w:r>
+    </w:p>
+    <w:p>
+      <w:pPr>
+        <w:spacing w:after="0" w:line="360" w:lineRule="auto"/>
+      </w:pPr>
+      <w:proofErr w:type="gramStart"/>
+      <w:r>
+        <w:t>file</w:t>
+      </w:r>
+      <w:proofErr w:type="gramEnd"/>
+      <w:r>
+        <w:t xml:space="preserve"> does not satisfy the required format, our parser does not fail.</w:t>
+      </w:r>
+    </w:p>
+    <w:p>
+      <w:pPr>
+        <w:spacing w:after="0" w:line="360" w:lineRule="auto"/>
+      </w:pPr>
+      <w:r>
+        <w:t>Rather, it ignores the input until it</w:t>
+      </w:r>
+      <w:r>
+        <w:t xml:space="preserve"> comes across valid input again</w:t>
+      </w:r>
+    </w:p>
+    <w:p>
+      <w:pPr>
+        <w:spacing w:after="0" w:line="360" w:lineRule="auto"/>
+      </w:pPr>
+      <w:proofErr w:type="gramStart"/>
+      <w:r>
+        <w:t>or</w:t>
+      </w:r>
+      <w:proofErr w:type="gramEnd"/>
+      <w:r>
+        <w:t xml:space="preserve"> the EOF. We intentionally designed the code thi</w:t>
+      </w:r>
+      <w:r>
+        <w:t>s way since</w:t>
+      </w:r>
+      <w:r>
+        <w:tab/>
+      </w:r>
+      <w:r>
+        <w:tab/>
+      </w:r>
+      <w:r>
+        <w:t xml:space="preserve">       </w:t>
+      </w:r>
+      <w:r>
+        <w:rPr>
+          <w:i/>
+        </w:rPr>
+        <w:t>Figure 1</w:t>
+      </w:r>
+      <w:r>
+        <w:t xml:space="preserve"> – Sample Input</w:t>
+      </w:r>
+    </w:p>
+    <w:p>
+      <w:pPr>
+        <w:spacing w:after="0" w:line="360" w:lineRule="auto"/>
+      </w:pPr>
+      <w:proofErr w:type="gramStart"/>
+      <w:r>
+        <w:t>users</w:t>
+      </w:r>
+      <w:proofErr w:type="gramEnd"/>
+      <w:r>
+        <w:t xml:space="preserve"> are prone to errors, and crashing the program due to an option or answer being out of place seemed to defeat the idea of a simple flash card generator application.</w:t>
       </w:r>
     </w:p>
     <w:p>
@@ -357,7 +1264,48 @@
         <w:ind w:firstLine="432"/>
       </w:pPr>
       <w:r>
-        <w:t>We chose the symbols, ( ~ | &gt; ), to represent a question, question option, and answer respectively due to their general scarcity in most documents. We accounted for any potential users who would like to use these symbols for Mathematics or Computer Science notes, by only acknowledging the first non-white space character to be the symbol for the notecard. If the user types  ~, |, or &gt; anywhere else on the line, the face of the card in the GUI will not be cut short by our parser. We wanted our notes to accommodate text such as, { a^n b^n | n &gt;= 0 }.</w:t>
+        <w:t xml:space="preserve">We chose the symbols, </w:t>
+      </w:r>
+      <w:proofErr w:type="gramStart"/>
+      <w:r>
+        <w:t>( ~</w:t>
+      </w:r>
+      <w:proofErr w:type="gramEnd"/>
+      <w:r>
+        <w:t xml:space="preserve"> | &gt; ), to represent a question, question option, and answer respectively due to their general scarcity in most documents. We accounted for any potential users who would like to use these symbols for Mathematics or Computer Science notes, by only acknowledging the first non-white space character</w:t>
+      </w:r>
+      <w:r>
+        <w:t xml:space="preserve"> of the line</w:t>
+      </w:r>
+      <w:r>
+        <w:t xml:space="preserve"> to be the symbol for the notecard. If the user </w:t>
+      </w:r>
+      <w:proofErr w:type="gramStart"/>
+      <w:r>
+        <w:t>types  ~</w:t>
+      </w:r>
+      <w:proofErr w:type="gramEnd"/>
+      <w:r>
+        <w:t xml:space="preserve">, |, or &gt; anywhere else on the line, </w:t>
+      </w:r>
+      <w:r>
+        <w:t xml:space="preserve">such as { </w:t>
+      </w:r>
+      <w:proofErr w:type="spellStart"/>
+      <w:r>
+        <w:t>a^n</w:t>
+      </w:r>
+      <w:proofErr w:type="spellEnd"/>
+      <w:r>
+        <w:t xml:space="preserve"> </w:t>
+      </w:r>
+      <w:proofErr w:type="spellStart"/>
+      <w:r>
+        <w:t>b^n</w:t>
+      </w:r>
+      <w:proofErr w:type="spellEnd"/>
+      <w:r>
+        <w:t xml:space="preserve"> | n &gt;= 0 }, the parser will not confuse the symbol with an indicator for question, option, or answer.</w:t>
       </w:r>
     </w:p>
     <w:p>
@@ -366,7 +1314,19 @@
         <w:ind w:firstLine="432"/>
       </w:pPr>
       <w:r>
-        <w:t>After having parsed the text file, all that remained was to send the accumulation of questions, options, and answers back to the python code to be utilized in the generation of the flash cards. We decided to send all of the gathered data back to python as a JSON, since it is widely used and python contains libraries to decode the JSON string. The format of the JSON was the following:</w:t>
+        <w:t>After having parsed the text file, all that remained was to send the accumulation of questions, options, and answers back to the python code to be utilized in the generation of the flash cards. We decided to send al</w:t>
+      </w:r>
+      <w:r>
+        <w:t>l of the gathered data back to P</w:t>
+      </w:r>
+      <w:r>
+        <w:t xml:space="preserve">ython as a JSON, since it is widely used and </w:t>
+      </w:r>
+      <w:r>
+        <w:t>P</w:t>
+      </w:r>
+      <w:r>
+        <w:t>ython contains libraries to decode the JSON string. The format of the JSON was the following:</w:t>
       </w:r>
     </w:p>
     <w:p>
@@ -399,7 +1359,23 @@
           <w:szCs w:val="20"/>
         </w:rPr>
         <w:tab/>
-        <w:t>“question” : "...",</w:t>
+        <w:t>“question</w:t>
+      </w:r>
+      <w:proofErr w:type="gramStart"/>
+      <w:r>
+        <w:rPr>
+          <w:sz w:val="20"/>
+          <w:szCs w:val="20"/>
+        </w:rPr>
+        <w:t>” :</w:t>
+      </w:r>
+      <w:proofErr w:type="gramEnd"/>
+      <w:r>
+        <w:rPr>
+          <w:sz w:val="20"/>
+          <w:szCs w:val="20"/>
+        </w:rPr>
+        <w:t xml:space="preserve"> "...",</w:t>
       </w:r>
     </w:p>
     <w:p>
@@ -424,7 +1400,23 @@
           <w:szCs w:val="20"/>
         </w:rPr>
         <w:tab/>
-        <w:t>"options" : ["option1", "option2",....],</w:t>
+        <w:t>"</w:t>
+      </w:r>
+      <w:proofErr w:type="gramStart"/>
+      <w:r>
+        <w:rPr>
+          <w:sz w:val="20"/>
+          <w:szCs w:val="20"/>
+        </w:rPr>
+        <w:t>options</w:t>
+      </w:r>
+      <w:proofErr w:type="gramEnd"/>
+      <w:r>
+        <w:rPr>
+          <w:sz w:val="20"/>
+          <w:szCs w:val="20"/>
+        </w:rPr>
+        <w:t>" : ["option1", "option2",....],</w:t>
       </w:r>
     </w:p>
     <w:p>
@@ -449,13 +1441,29 @@
           <w:szCs w:val="20"/>
         </w:rPr>
         <w:tab/>
-        <w:t>"answers" : ["answer1", "answer2", ....]</w:t>
-      </w:r>
+        <w:t>"answers</w:t>
+      </w:r>
+      <w:proofErr w:type="gramStart"/>
       <w:r>
         <w:rPr>
           <w:sz w:val="20"/>
           <w:szCs w:val="20"/>
         </w:rPr>
+        <w:t>" :</w:t>
+      </w:r>
+      <w:proofErr w:type="gramEnd"/>
+      <w:r>
+        <w:rPr>
+          <w:sz w:val="20"/>
+          <w:szCs w:val="20"/>
+        </w:rPr>
+        <w:t xml:space="preserve"> ["answer1", "answer2", ....]</w:t>
+      </w:r>
+      <w:r>
+        <w:rPr>
+          <w:sz w:val="20"/>
+          <w:szCs w:val="20"/>
+        </w:rPr>
         <w:tab/>
         <w:t>}, … ]</w:t>
       </w:r>
@@ -466,56 +1474,40 @@
         <w:ind w:firstLine="432"/>
       </w:pPr>
       <w:r>
-        <w:t xml:space="preserve">The parser code was only around 50 lines in Haskell to accomplish all of the above. Unfortunately, the parser was written five weeks before the project was due, in other words, prior to any knowledge of monads, other than IO monads. </w:t>
-      </w:r>
-      <w:r>
-        <w:t>In the future, i</w:t>
-      </w:r>
-      <w:r>
-        <w:t xml:space="preserve">f we </w:t>
-      </w:r>
-      <w:r>
-        <w:t>had</w:t>
-      </w:r>
-      <w:r>
-        <w:t xml:space="preserve"> take</w:t>
-      </w:r>
-      <w:r>
-        <w:t>n</w:t>
-      </w:r>
-      <w:r>
-        <w:t xml:space="preserve"> the time to rewrite the parser, we would </w:t>
+        <w:t xml:space="preserve">The parser code was only around 50 lines in Haskell to accomplish all of the above. Unfortunately, the parser was written five weeks before the project was due, in other words, prior to any knowledge of </w:t>
+      </w:r>
+      <w:r>
+        <w:lastRenderedPageBreak/>
+        <w:t>monads, other than IO monads.</w:t>
+      </w:r>
+      <w:r>
+        <w:t xml:space="preserve"> If we were to redo this project,</w:t>
+      </w:r>
+      <w:r>
+        <w:t xml:space="preserve"> we would </w:t>
       </w:r>
       <w:r>
         <w:t>have</w:t>
       </w:r>
       <w:r>
-        <w:t xml:space="preserve"> implement</w:t>
-      </w:r>
-      <w:r>
-        <w:t>ed</w:t>
-      </w:r>
-      <w:bookmarkStart w:id="0" w:name="_GoBack"/>
-      <w:bookmarkEnd w:id="0"/>
-      <w:r>
-        <w:t xml:space="preserve"> monads</w:t>
-      </w:r>
-      <w:r>
-        <w:t>.</w:t>
-      </w:r>
-    </w:p>
-    <w:p>
-      <w:pPr>
-        <w:spacing w:after="0" w:line="360" w:lineRule="auto"/>
-      </w:pPr>
+        <w:t xml:space="preserve"> </w:t>
+      </w:r>
+      <w:r>
+        <w:t>implemented a more monadic approach.</w:t>
+      </w:r>
     </w:p>
     <w:p>
       <w:pPr>
         <w:pStyle w:val="Heading1"/>
         <w:spacing w:after="0" w:line="360" w:lineRule="auto"/>
       </w:pPr>
-      <w:r>
-        <w:t>gui design</w:t>
+      <w:proofErr w:type="spellStart"/>
+      <w:r>
+        <w:t>gui</w:t>
+      </w:r>
+      <w:proofErr w:type="spellEnd"/>
+      <w:r>
+        <w:t xml:space="preserve"> design</w:t>
       </w:r>
     </w:p>
     <w:p>
@@ -651,9 +1643,6 @@
         <w:ind w:left="432" w:firstLine="288"/>
         <w:jc w:val="center"/>
       </w:pPr>
-      <w:r>
-        <w:t>Figure 1: FlashGen Main Screen Diagram</w:t>
-      </w:r>
     </w:p>
     <w:p>
       <w:pPr>
@@ -661,24 +1650,39 @@
         <w:ind w:left="432" w:firstLine="288"/>
         <w:jc w:val="center"/>
       </w:pPr>
+      <w:r>
+        <w:rPr>
+          <w:i/>
+        </w:rPr>
+        <w:t xml:space="preserve">Figure </w:t>
+      </w:r>
+      <w:r>
+        <w:rPr>
+          <w:i/>
+        </w:rPr>
+        <w:t>2</w:t>
+      </w:r>
+      <w:r>
+        <w:t xml:space="preserve"> -</w:t>
+      </w:r>
+      <w:r>
+        <w:t xml:space="preserve"> </w:t>
+      </w:r>
+      <w:proofErr w:type="spellStart"/>
+      <w:r>
+        <w:t>FlashGen</w:t>
+      </w:r>
+      <w:proofErr w:type="spellEnd"/>
+      <w:r>
+        <w:t xml:space="preserve"> Main Screen Diagram</w:t>
+      </w:r>
     </w:p>
     <w:p>
       <w:pPr>
         <w:spacing w:after="0" w:line="360" w:lineRule="auto"/>
         <w:ind w:left="432" w:firstLine="288"/>
-      </w:pPr>
-      <w:r>
-        <w:t>When we first started looking into Python GUIs, there seemed to be a wide variety of options to choose from.  After considering the importance of the looks and asthetics of our project, we came down to two options: WxPython and Tkinter.  Originally we thought that Tkinter was the better option because there was a lot of documen</w:t>
-      </w:r>
-      <w:r>
-        <w:t>tation and example found online</w:t>
-      </w:r>
-      <w:r>
-        <w:t xml:space="preserve">, but upon working with it further, the looks of the windows and text created by Tkinter looked outdated.  We wanted the appearance of our flash card generator to look fresh and new, not like the current flash card creators currently present on the web.  This caused us to turn to WxPython, which uses the current window settings of the computer’s operating system to display dialog boxes and window.  The difference between </w:t>
-      </w:r>
-      <w:r>
-        <w:t>these two GUI frameworks was essentially the difference between Windows 95 and Windows 8.  After starting to work with WxPython, our project was well underway.</w:t>
-      </w:r>
+        <w:jc w:val="center"/>
+      </w:pPr>
     </w:p>
     <w:p>
       <w:pPr>
@@ -686,19 +1690,91 @@
         <w:ind w:left="432" w:firstLine="288"/>
       </w:pPr>
       <w:r>
-        <w:t>When first designing what the program would look like, we thought about what widely-used programs were similar to ours.  The closest that came to mind was Microsoft PowerPoint, so we incorporated aspects of this</w:t>
-      </w:r>
-      <w:r>
-        <w:t xml:space="preserve"> program into our design process.  We liked the idea of making the program appear more like an app, with a cleaner appearance and less clutter on the screen.  This would make the program seem more user friendly.  On the left hand side, we also wanted to show “previews” of what flashcards were currently in the deck.  We thought that this would be a great feature to add because if someone was looking for a particular card, they could easily find it whereas in other flash card creators, one must click “next” multiple times to find th</w:t>
-      </w:r>
-      <w:r>
-        <w:t>e card.  With printed out flashcards, it can be very tedious looking for one specific flashcard.  With this planned setup of having previewed flashcards on the left and the current flashcard largely displayed on the right, we determined it would be an intuitive and familiar user interface.  The blue color scheme was inspired by Microsoft Word and a consciousness to color blind users.  By using darker and lighter shades of blue to clearly distinguish between active cards</w:t>
-      </w:r>
-      <w:r>
-        <w:t xml:space="preserve"> (see red circles on Figure 1)</w:t>
-      </w:r>
-      <w:r>
-        <w:t>, a color blind user can also take advantage of this feature.</w:t>
+        <w:t>When we first started looking into Python GUIs, there seemed to be a wide variety of options to choose from.  After considering the importance of the looks and a</w:t>
+      </w:r>
+      <w:r>
+        <w:t>e</w:t>
+      </w:r>
+      <w:r>
+        <w:t xml:space="preserve">sthetics of our project, we </w:t>
+      </w:r>
+      <w:r>
+        <w:t>narrowed our search</w:t>
+      </w:r>
+      <w:r>
+        <w:t xml:space="preserve"> to two options: </w:t>
+      </w:r>
+      <w:proofErr w:type="spellStart"/>
+      <w:r>
+        <w:t>WxPython</w:t>
+      </w:r>
+      <w:proofErr w:type="spellEnd"/>
+      <w:r>
+        <w:t xml:space="preserve"> and </w:t>
+      </w:r>
+      <w:proofErr w:type="spellStart"/>
+      <w:r>
+        <w:t>Tkinter</w:t>
+      </w:r>
+      <w:proofErr w:type="spellEnd"/>
+      <w:r>
+        <w:t xml:space="preserve">.  </w:t>
+      </w:r>
+      <w:r>
+        <w:t xml:space="preserve">While </w:t>
+      </w:r>
+      <w:proofErr w:type="spellStart"/>
+      <w:r>
+        <w:t>Tkinter</w:t>
+      </w:r>
+      <w:proofErr w:type="spellEnd"/>
+      <w:r>
+        <w:t xml:space="preserve"> has a plethora of documentation and examples online, it used outdated graphics for the GUI. </w:t>
+      </w:r>
+      <w:r>
+        <w:t xml:space="preserve">We wanted the appearance of our flash card generator to look fresh and new, not like the current flash card creators currently present on the web.  </w:t>
+      </w:r>
+      <w:r>
+        <w:t xml:space="preserve">Unlike </w:t>
+      </w:r>
+      <w:proofErr w:type="spellStart"/>
+      <w:r>
+        <w:t>Tkinter</w:t>
+      </w:r>
+      <w:proofErr w:type="spellEnd"/>
+      <w:r>
+        <w:t xml:space="preserve">, </w:t>
+      </w:r>
+      <w:proofErr w:type="spellStart"/>
+      <w:r>
+        <w:t>WxPython</w:t>
+      </w:r>
+      <w:proofErr w:type="spellEnd"/>
+      <w:r>
+        <w:t xml:space="preserve"> </w:t>
+      </w:r>
+      <w:r>
+        <w:t>uses the current window settings of the computer’s operating system to di</w:t>
+      </w:r>
+      <w:r>
+        <w:t>splay dialog boxes and window</w:t>
+      </w:r>
+      <w:r>
+        <w:t>s</w:t>
+      </w:r>
+      <w:r>
+        <w:t>.</w:t>
+      </w:r>
+      <w:r>
+        <w:t xml:space="preserve"> As such, </w:t>
+      </w:r>
+      <w:proofErr w:type="spellStart"/>
+      <w:r>
+        <w:t>WxPython</w:t>
+      </w:r>
+      <w:proofErr w:type="spellEnd"/>
+      <w:r>
+        <w:t xml:space="preserve"> was the optimal choice for our application.</w:t>
       </w:r>
     </w:p>
     <w:p>
@@ -707,20 +1783,97 @@
         <w:ind w:left="432" w:firstLine="288"/>
       </w:pPr>
       <w:r>
-        <w:t>For the flashcard, functions were added to display the text from the JSON object.  These functions included a “previous” function for pressing the previous button, a “next” function for pressing the next button, a “shuffle” function for pressing the shuffle button, and a “flip” function for pressing the flip button</w:t>
-      </w:r>
-      <w:r>
-        <w:t xml:space="preserve"> (see yellow and green circles, respectively, on Figure 1)</w:t>
-      </w:r>
-      <w:r>
-        <w:t xml:space="preserve">.  For the previous and next functions, the index into the JSON object was shifted left or right, respectively.  </w:t>
+        <w:t xml:space="preserve">We </w:t>
+      </w:r>
+      <w:r>
+        <w:t>design</w:t>
+      </w:r>
+      <w:r>
+        <w:t xml:space="preserve">ed buttons for the </w:t>
+      </w:r>
+      <w:r>
+        <w:t>next, previous, flip,</w:t>
+      </w:r>
+      <w:r>
+        <w:t xml:space="preserve"> and shuffle features of our GUI</w:t>
+      </w:r>
+      <w:r>
+        <w:t xml:space="preserve"> </w:t>
+      </w:r>
+      <w:r>
+        <w:t>(</w:t>
+      </w:r>
+      <w:r>
+        <w:t xml:space="preserve">the </w:t>
+      </w:r>
+      <w:r>
+        <w:t xml:space="preserve">yellow and green circles, respectively, on Figure </w:t>
+      </w:r>
+      <w:r>
+        <w:t>2</w:t>
+      </w:r>
+      <w:r>
+        <w:t>)</w:t>
+      </w:r>
+      <w:r>
+        <w:t>.</w:t>
+      </w:r>
+      <w:r>
+        <w:t xml:space="preserve"> The previous and next buttons decrement or increment the index of the JSON object accordingly to display the correct question. The shuffle button</w:t>
+      </w:r>
+      <w:r>
+        <w:t xml:space="preserve"> imports Python’s random library to call </w:t>
+      </w:r>
+      <w:proofErr w:type="spellStart"/>
+      <w:r>
+        <w:t>random.shuffle</w:t>
+      </w:r>
+      <w:proofErr w:type="spellEnd"/>
+      <w:r>
+        <w:t xml:space="preserve"> on the list of cards. </w:t>
+      </w:r>
+      <w:r>
+        <w:t xml:space="preserve"> </w:t>
+      </w:r>
+      <w:r>
+        <w:t xml:space="preserve"> </w:t>
+      </w:r>
+      <w:r>
+        <w:t xml:space="preserve">The flip button simply changes the face attribute of the cards object to the question or answer depending on what the current face </w:t>
       </w:r>
       <w:r>
         <w:lastRenderedPageBreak/>
-        <w:t>For the shuffle function, the Python shuffle function was used to shuffle the items in the JSON object.  For the flip function, the index was changed to access the “answer” string of the JSON object.</w:t>
-      </w:r>
-      <w:r>
-        <w:t xml:space="preserve">  We also display the card’s index in the stack and the total number of cards in the stack under the card (see yellow circle on bottom of Figure 1).</w:t>
+        <w:t xml:space="preserve">of the card shows. </w:t>
+      </w:r>
+      <w:r>
+        <w:t xml:space="preserve">To help the user keep track of what card they are currently on, the index is displayed as seen in the yellow </w:t>
+      </w:r>
+      <w:r>
+        <w:t>circle at the bottom of Figure 2</w:t>
+      </w:r>
+      <w:r>
+        <w:t>.</w:t>
+      </w:r>
+      <w:r>
+        <w:t xml:space="preserve"> </w:t>
+      </w:r>
+      <w:r>
+        <w:t xml:space="preserve">To </w:t>
+      </w:r>
+      <w:r>
+        <w:t xml:space="preserve">further </w:t>
+      </w:r>
+      <w:r>
+        <w:t>improve the user experience, we added a feature for organizing the cards in the left panel. The up and down buttons, which can</w:t>
+      </w:r>
+      <w:r>
+        <w:t xml:space="preserve"> also</w:t>
+      </w:r>
+      <w:r>
+        <w:t xml:space="preserve"> be seen on Figure 2</w:t>
+      </w:r>
+      <w:r>
+        <w:t xml:space="preserve">, relocate the current card so the user can implement a desired study order. </w:t>
       </w:r>
     </w:p>
     <w:p>
@@ -728,11 +1881,39 @@
         <w:spacing w:after="0" w:line="360" w:lineRule="auto"/>
         <w:ind w:left="432" w:firstLine="288"/>
       </w:pPr>
-      <w:r>
-        <w:t xml:space="preserve">The variety of buttons present in WxPython, especially buttons with images, was an important aspect when we decided to move from Tkinter to WxPython.  Not only did WxPython have more button types, but it also had the added ability of button tips, displaying information on what a button does when the user hovers over it.  This was essential to our “clean” design by allowing us to not need to add labels to the buttons on the design.  </w:t>
-      </w:r>
-      <w:r>
-        <w:t>For the button images, images were created in PhotoShop Elements and then colored to match the theme of the program design.</w:t>
+      <w:proofErr w:type="spellStart"/>
+      <w:r>
+        <w:t>WxPython</w:t>
+      </w:r>
+      <w:proofErr w:type="spellEnd"/>
+      <w:r>
+        <w:t xml:space="preserve"> provides is the ability to add images and tooltips to buttons to improve the user experience. </w:t>
+      </w:r>
+      <w:r>
+        <w:t xml:space="preserve">The images for the buttons were created in </w:t>
+      </w:r>
+      <w:proofErr w:type="spellStart"/>
+      <w:r>
+        <w:t>PhotoShop</w:t>
+      </w:r>
+      <w:proofErr w:type="spellEnd"/>
+      <w:r>
+        <w:t xml:space="preserve"> </w:t>
+      </w:r>
+      <w:r>
+        <w:t>E</w:t>
+      </w:r>
+      <w:r>
+        <w:t>lements</w:t>
+      </w:r>
+      <w:r>
+        <w:t xml:space="preserve">. </w:t>
+      </w:r>
+      <w:r>
+        <w:t>Only informing the user of what the buttons do on hover instead of always displaying this information in the form of labels removes additional clutter from the display.</w:t>
+      </w:r>
+      <w:r>
+        <w:t xml:space="preserve"> </w:t>
       </w:r>
     </w:p>
     <w:p>
@@ -750,16 +1931,45 @@
         <w:t>s</w:t>
       </w:r>
       <w:r>
-        <w:t xml:space="preserve"> of the GUI was figuring out how to implement the preview feature.  We originally thought that displaying a text box over a static image, the same image as the main flashcard, would suffice.  After working with this implementation, however, we found that </w:t>
-      </w:r>
-      <w:r>
-        <w:t xml:space="preserve">there was not any easy way to trigger an event after clicking on the previewed flashcard.  We wanted to be able to click a flashcard preview and to have the main flashcard displayed update to show the new text.  This led us to thinking about using buttons for the previews.  </w:t>
-      </w:r>
-      <w:r>
-        <w:t xml:space="preserve">Although WxPython has many buttons to choose from, it does not have buttons with both an image and a label.  This was very disappointing because we had wanted to match the flashcard previews’ backgrounds with the main flashcard background.  We tried to manipulate </w:t>
-      </w:r>
-      <w:r>
-        <w:t>text to appear over a button with an image, but WxPython has problems with layering objects on the GUI design.  Thus, even though we were able to get text to appear over the button, the button was not clickable.  This was extremely frustrating so we looked into other possibilities and found the Aqua Button, which was a button import.  We decided on this particular button because the gradient it provided on the button was customizable and flashy.</w:t>
+        <w:t xml:space="preserve"> of the GUI was figuring out how to implement the preview feature</w:t>
+      </w:r>
+      <w:r>
+        <w:t xml:space="preserve"> for the left panel</w:t>
+      </w:r>
+      <w:r>
+        <w:t xml:space="preserve">. </w:t>
+      </w:r>
+      <w:r>
+        <w:t>When designing an initial layout</w:t>
+      </w:r>
+      <w:r>
+        <w:t>,</w:t>
+      </w:r>
+      <w:r>
+        <w:t xml:space="preserve"> we wanted to have more than just the current flash card be displayed. To give the user a sense of their progress when working through their flashcards, we decided to add a preview pane on the left hand side, similar to that of Microsoft PowerPoint.</w:t>
+      </w:r>
+      <w:r>
+        <w:t xml:space="preserve"> </w:t>
+      </w:r>
+      <w:r>
+        <w:t xml:space="preserve">Our prototype tried to create the previews pane by displaying text boxes over the same static image that was used for the main flash card. </w:t>
+      </w:r>
+      <w:r>
+        <w:t>This would have added flare to our GUI, but unfortunately</w:t>
+      </w:r>
+      <w:r>
+        <w:t>,</w:t>
+      </w:r>
+      <w:r>
+        <w:t xml:space="preserve"> we weren’t able to determine a way to trigger a click event for these static images. As a result, we had to use buttons built into </w:t>
+      </w:r>
+      <w:proofErr w:type="spellStart"/>
+      <w:r>
+        <w:t>WxPython</w:t>
+      </w:r>
+      <w:proofErr w:type="spellEnd"/>
+      <w:r>
+        <w:t xml:space="preserve"> for the previews pane.</w:t>
       </w:r>
     </w:p>
     <w:p>
@@ -768,7 +1978,43 @@
         <w:ind w:left="432" w:firstLine="288"/>
       </w:pPr>
       <w:r>
-        <w:t>After implementing the previews using buttons, we added a for loop that would iterate through the JSON strings, trim the text of the question so that it would fit properly on the button, create a button for each element and add the trimmed text, and then added all of these buttons to the left side.  This left side consisted of a WxPython Panel, which had the added ability of adding a scrollbar if there were more flashcards than could be displayed in the provided space.</w:t>
+        <w:t xml:space="preserve">Although </w:t>
+      </w:r>
+      <w:proofErr w:type="spellStart"/>
+      <w:r>
+        <w:t>WxPython</w:t>
+      </w:r>
+      <w:proofErr w:type="spellEnd"/>
+      <w:r>
+        <w:t xml:space="preserve"> has many buttons to choose from, it does not have buttons with both an image and a label.  </w:t>
+      </w:r>
+      <w:r>
+        <w:t xml:space="preserve">This was very disappointing because we had wanted to match the flashcard previews’ backgrounds with the main flashcard background.  We tried to manipulate </w:t>
+      </w:r>
+      <w:r>
+        <w:t xml:space="preserve">text to appear over a button with an image, but </w:t>
+      </w:r>
+      <w:r>
+        <w:t xml:space="preserve">the buttons became </w:t>
+      </w:r>
+      <w:proofErr w:type="spellStart"/>
+      <w:r>
+        <w:t>unclickable</w:t>
+      </w:r>
+      <w:proofErr w:type="spellEnd"/>
+      <w:r>
+        <w:t xml:space="preserve"> when a static text was layered over it. Luckily, </w:t>
+      </w:r>
+      <w:proofErr w:type="spellStart"/>
+      <w:r>
+        <w:t>WxPython</w:t>
+      </w:r>
+      <w:proofErr w:type="spellEnd"/>
+      <w:r>
+        <w:t xml:space="preserve"> contains Aqua Buttons, which allowed us to compromise with an aesthetically pleasing button in place of the desired background image.</w:t>
+      </w:r>
+      <w:r>
+        <w:t xml:space="preserve"> To add the preview buttons to the left panel we iterated through the cards object, formatting each question to appear on the appropriate button. This panel automatically creates a scrollbar if the number of flashcards displayed exceeds the allocated space. .</w:t>
       </w:r>
     </w:p>
     <w:p>
@@ -777,11 +2023,99 @@
         <w:ind w:left="432" w:firstLine="288"/>
       </w:pPr>
       <w:r>
-        <w:t xml:space="preserve">Another major challenge in the GUI design was figuring out how to properly implement the text to display on the main flashcard.  Since the size of the text of the questions and answers could greatly vary, we created a cutoff point for the amount of text that could be added to the notecard.  </w:t>
+        <w:t>A</w:t>
+      </w:r>
+      <w:r>
+        <w:t xml:space="preserve"> </w:t>
+      </w:r>
+      <w:r>
+        <w:t>major challenge in the GUI design wa</w:t>
+      </w:r>
+      <w:r>
+        <w:t>s figuring out how to properly forma</w:t>
+      </w:r>
+      <w:r>
+        <w:t xml:space="preserve">t the text to display on the main flashcard.  Since the </w:t>
+      </w:r>
+      <w:r>
+        <w:t>length of the</w:t>
+      </w:r>
+      <w:r>
+        <w:t xml:space="preserve"> questions and answers </w:t>
+      </w:r>
+      <w:r>
+        <w:t>varied significantly</w:t>
+      </w:r>
+      <w:r>
+        <w:t xml:space="preserve">, we created </w:t>
+      </w:r>
+      <w:r>
+        <w:t>a maximum line number to limit the amount of text</w:t>
+      </w:r>
+      <w:r>
+        <w:t xml:space="preserve"> </w:t>
+      </w:r>
+      <w:r>
+        <w:t xml:space="preserve">on </w:t>
+      </w:r>
+      <w:r>
+        <w:t xml:space="preserve">the notecard.  </w:t>
+      </w:r>
+      <w:r>
+        <w:t>To center the text on the notecards we used the</w:t>
+      </w:r>
+      <w:r>
+        <w:t xml:space="preserve"> </w:t>
+      </w:r>
+      <w:proofErr w:type="spellStart"/>
+      <w:r>
+        <w:t>WxPython</w:t>
+      </w:r>
+      <w:proofErr w:type="spellEnd"/>
+      <w:r>
+        <w:t xml:space="preserve"> </w:t>
+      </w:r>
+      <w:proofErr w:type="spellStart"/>
+      <w:r>
+        <w:t>boxsizers</w:t>
+      </w:r>
+      <w:proofErr w:type="spellEnd"/>
+      <w:r>
+        <w:t xml:space="preserve"> which enable us to manipulate the content of the page. Layering with </w:t>
+      </w:r>
+      <w:proofErr w:type="spellStart"/>
+      <w:r>
+        <w:t>boxsizers</w:t>
+      </w:r>
+      <w:proofErr w:type="spellEnd"/>
+      <w:r>
+        <w:t xml:space="preserve"> wasn’t any easier than the layering we had attempted before preventing us from being able to place the notecard image and the text i</w:t>
+      </w:r>
+      <w:r>
+        <w:t xml:space="preserve">n the same </w:t>
+      </w:r>
+      <w:proofErr w:type="spellStart"/>
+      <w:r>
+        <w:t>sizer</w:t>
+      </w:r>
+      <w:proofErr w:type="spellEnd"/>
+      <w:r>
+        <w:t xml:space="preserve">. The </w:t>
       </w:r>
       <w:r>
         <w:lastRenderedPageBreak/>
-        <w:t>Despite adding this cutoff point, we still needed to figure out how to center the displayed text on the notecard with a variety of sizes.  This led use to WxPython boxsizers, which allow centering of items by putting them into boxsizers.   Boxsizers can be horizontal or vertical, can be nested, and allow organization of objects on a page.  At first these seemed to be very useful and simple to understand, but they were very difficult to work with.  Because WxPython doesn’t like layering objects, it doesn’t like to layer anything with boxsizers either.  This meant that we couldn’t add our notecard image and notecard text to the same boxsizer otherwise the notecard text would not appear over the notecard image.  After trying different combinations of vertical and horizontal boxsizers to center the text, we eventually settle on the text being added to its own boxsizer, which was a vertical boxsizer nested in a horizontal boxsizer.  This boxsizer dynamically adjusted the location of the text based on the amount of text, centering it over the notecard image.</w:t>
+        <w:t xml:space="preserve">solution was to have the image be statically placed on the page and only have the text dynamically change in the </w:t>
+      </w:r>
+      <w:proofErr w:type="spellStart"/>
+      <w:r>
+        <w:t>boxsizer</w:t>
+      </w:r>
+      <w:proofErr w:type="spellEnd"/>
+      <w:r>
+        <w:t>.</w:t>
+      </w:r>
+      <w:r>
+        <w:t xml:space="preserve"> </w:t>
       </w:r>
     </w:p>
     <w:p>
@@ -790,13 +2124,29 @@
         <w:ind w:left="432" w:firstLine="288"/>
       </w:pPr>
       <w:r>
-        <w:t>For reading in the text file, upon running our Python program, a dialog box is opened where the user can select a .txt file to read in.  We decided to just have the type of file that FlashGen recognizes by a .txt because it is recognizable by any system, allowing users to easily share flashcard files with one another.  Also, the flashcard files can be easily edited in any text editor.  Once the file has been selected, Haskell handles the parsing and creates a JSON object, which is then used by the Python GUI to create the flashcards.</w:t>
+        <w:t xml:space="preserve">On the application startup, a file dialog box appears requiring the user to select a .txt file. We chose .txt extension because it is universal to every platform. </w:t>
+      </w:r>
+      <w:r>
+        <w:t>Once the file has been selected, Haskell handles the parsing and creates a JSON object, which is then used by the Python GUI to create the flashcards.</w:t>
       </w:r>
     </w:p>
     <w:p>
       <w:pPr>
         <w:spacing w:after="0" w:line="360" w:lineRule="auto"/>
         <w:ind w:left="432" w:firstLine="288"/>
+      </w:pPr>
+    </w:p>
+    <w:p>
+      <w:pPr>
+        <w:spacing w:after="0" w:line="360" w:lineRule="auto"/>
+        <w:ind w:left="432" w:firstLine="288"/>
+      </w:pPr>
+    </w:p>
+    <w:p>
+      <w:pPr>
+        <w:spacing w:after="0" w:line="360" w:lineRule="auto"/>
+        <w:ind w:left="432" w:firstLine="288"/>
+        <w:jc w:val="center"/>
       </w:pPr>
       <w:r>
         <w:rPr>
@@ -804,22 +2154,22 @@
           <w:lang w:eastAsia="en-US"/>
         </w:rPr>
         <w:drawing>
-          <wp:anchor distT="0" distB="0" distL="114300" distR="114300" simplePos="0" relativeHeight="251629056" behindDoc="0" locked="0" layoutInCell="1" allowOverlap="1" wp14:anchorId="0BE51217" wp14:editId="6DF3C5B5">
+          <wp:anchor distT="0" distB="0" distL="114300" distR="114300" simplePos="0" relativeHeight="251661824" behindDoc="0" locked="0" layoutInCell="1" allowOverlap="1" wp14:anchorId="632CFD47" wp14:editId="4FFD8AE6">
             <wp:simplePos x="0" y="0"/>
             <wp:positionH relativeFrom="margin">
-              <wp:posOffset>47625</wp:posOffset>
+              <wp:posOffset>263525</wp:posOffset>
             </wp:positionH>
             <wp:positionV relativeFrom="paragraph">
-              <wp:posOffset>782320</wp:posOffset>
+              <wp:posOffset>0</wp:posOffset>
             </wp:positionV>
-            <wp:extent cx="5943600" cy="3093720"/>
-            <wp:effectExtent l="0" t="0" r="0" b="0"/>
+            <wp:extent cx="5441315" cy="2752725"/>
+            <wp:effectExtent l="0" t="0" r="6985" b="9525"/>
             <wp:wrapThrough wrapText="bothSides">
               <wp:wrapPolygon edited="0">
                 <wp:start x="0" y="0"/>
-                <wp:lineTo x="0" y="21414"/>
-                <wp:lineTo x="21531" y="21414"/>
-                <wp:lineTo x="21531" y="0"/>
+                <wp:lineTo x="0" y="21525"/>
+                <wp:lineTo x="21552" y="21525"/>
+                <wp:lineTo x="21552" y="0"/>
                 <wp:lineTo x="0" y="0"/>
               </wp:wrapPolygon>
             </wp:wrapThrough>
@@ -835,7 +2185,7 @@
                     <pic:cNvPicPr/>
                   </pic:nvPicPr>
                   <pic:blipFill>
-                    <a:blip r:embed="rId10">
+                    <a:blip r:embed="rId10" cstate="print">
                       <a:extLst>
                         <a:ext uri="{28A0092B-C50C-407E-A947-70E740481C1C}">
                           <a14:useLocalDpi xmlns:a14="http://schemas.microsoft.com/office/drawing/2010/main" val="0"/>
@@ -849,7 +2199,7 @@
                   <pic:spPr>
                     <a:xfrm>
                       <a:off x="0" y="0"/>
-                      <a:ext cx="5943600" cy="3093720"/>
+                      <a:ext cx="5441315" cy="2752725"/>
                     </a:xfrm>
                     <a:prstGeom prst="rect">
                       <a:avLst/>
@@ -868,21 +2218,113 @@
         </w:drawing>
       </w:r>
       <w:r>
-        <w:t xml:space="preserve">Once we finished all of the </w:t>
-      </w:r>
-      <w:r>
-        <w:t>a</w:t>
-      </w:r>
-      <w:r>
-        <w:t xml:space="preserve">forementioned aspects of our design, we decided to add a feature for organizing the cards in the stack.  We added the up and down buttons to move the currently view flashcard up or down in the stack.  In this way, the order of the flashcards could be </w:t>
-      </w:r>
-      <w:r>
-        <w:lastRenderedPageBreak/>
-        <w:t>determined.</w:t>
-      </w:r>
-      <w:r>
-        <w:t xml:space="preserve">  We also added a File Menu with the options Open, Help, About, and Quit.  </w:t>
-      </w:r>
+        <w:rPr>
+          <w:i/>
+        </w:rPr>
+        <w:t xml:space="preserve">Figure </w:t>
+      </w:r>
+      <w:r>
+        <w:rPr>
+          <w:i/>
+        </w:rPr>
+        <w:t xml:space="preserve">3 </w:t>
+      </w:r>
+      <w:r>
+        <w:t>- Open Dialog for Selecting Text Input File</w:t>
+      </w:r>
+    </w:p>
+    <w:p>
+      <w:pPr>
+        <w:spacing w:after="0" w:line="360" w:lineRule="auto"/>
+      </w:pPr>
+    </w:p>
+    <w:p>
+      <w:pPr>
+        <w:spacing w:after="0" w:line="360" w:lineRule="auto"/>
+        <w:ind w:left="432" w:firstLine="288"/>
+      </w:pPr>
+      <w:r>
+        <w:t xml:space="preserve">To simulate a real world application, we added a tool bar with dropdown menus for File and Help. </w:t>
+      </w:r>
+      <w:r>
+        <w:t>The File dropdown presents the user with</w:t>
+      </w:r>
+      <w:r>
+        <w:t xml:space="preserve"> Open and C</w:t>
+      </w:r>
+      <w:r>
+        <w:t xml:space="preserve">lose options. </w:t>
+      </w:r>
+      <w:r>
+        <w:t>The Open option opens a dialog box where a different text file can be selected, changing the flashcard display to a different set of flashcards (</w:t>
+      </w:r>
+      <w:r>
+        <w:t>Figure 3</w:t>
+      </w:r>
+      <w:r>
+        <w:t xml:space="preserve">).  </w:t>
+      </w:r>
+      <w:r>
+        <w:t xml:space="preserve">The Help dropdown </w:t>
+      </w:r>
+      <w:r>
+        <w:t xml:space="preserve">provides the user with options for </w:t>
+      </w:r>
+      <w:proofErr w:type="gramStart"/>
+      <w:r>
+        <w:t>About</w:t>
+      </w:r>
+      <w:proofErr w:type="gramEnd"/>
+      <w:r>
+        <w:t xml:space="preserve"> and Help. </w:t>
+      </w:r>
+      <w:r>
+        <w:t>The About option displays information about our team (</w:t>
+      </w:r>
+      <w:r>
+        <w:t>Figure 4</w:t>
+      </w:r>
+      <w:r>
+        <w:t xml:space="preserve">).  </w:t>
+      </w:r>
+      <w:r>
+        <w:t xml:space="preserve">The Help option </w:t>
+      </w:r>
+      <w:r>
+        <w:t xml:space="preserve">demonstrates how to format the .txt file for </w:t>
+      </w:r>
+      <w:proofErr w:type="spellStart"/>
+      <w:r>
+        <w:t>FlashGen</w:t>
+      </w:r>
+      <w:proofErr w:type="spellEnd"/>
+      <w:r>
+        <w:t xml:space="preserve"> (Figure </w:t>
+      </w:r>
+      <w:r>
+        <w:t>1</w:t>
+      </w:r>
+      <w:r>
+        <w:t>).</w:t>
+      </w:r>
+      <w:r>
+        <w:t xml:space="preserve"> The toolbar options all have an associated hotkey as well as icon to provide a more responsive interface.</w:t>
+      </w:r>
+      <w:r>
+        <w:t xml:space="preserve"> An icon representing our program is featured in the upper left-hand corner of the window screen and also appears in the task bar (see Figure 5).</w:t>
+      </w:r>
+    </w:p>
+    <w:p>
+      <w:pPr>
+        <w:spacing w:after="0" w:line="360" w:lineRule="auto"/>
+        <w:ind w:left="432" w:firstLine="288"/>
+      </w:pPr>
+    </w:p>
+    <w:p>
+      <w:pPr>
+        <w:spacing w:after="0" w:line="360" w:lineRule="auto"/>
+        <w:ind w:left="432" w:firstLine="288"/>
+      </w:pPr>
     </w:p>
     <w:p>
       <w:pPr>
@@ -891,73 +2333,19 @@
         <w:jc w:val="center"/>
       </w:pPr>
       <w:r>
-        <w:t>Figure 2: Open Dialog for Selecting Text Input File</w:t>
-      </w:r>
-    </w:p>
-    <w:p>
-      <w:pPr>
-        <w:spacing w:after="0" w:line="360" w:lineRule="auto"/>
-        <w:ind w:left="432" w:firstLine="288"/>
-      </w:pPr>
-      <w:r>
-        <w:t>The Open option opens</w:t>
-      </w:r>
-      <w:r>
-        <w:t xml:space="preserve"> a dialog box where a different text file can be selected, changing the flashcard display to a different set of flashcards</w:t>
-      </w:r>
-      <w:r>
-        <w:t xml:space="preserve"> (see Figure 2</w:t>
-      </w:r>
-      <w:r>
-        <w:t>)</w:t>
-      </w:r>
-      <w:r>
-        <w:t xml:space="preserve">.  </w:t>
-      </w:r>
-    </w:p>
-    <w:p>
-      <w:pPr>
-        <w:spacing w:after="0" w:line="360" w:lineRule="auto"/>
-        <w:ind w:firstLine="432"/>
-      </w:pPr>
-      <w:r>
-        <w:t xml:space="preserve">The About option displays information about our team (see Figure 3).  </w:t>
-      </w:r>
-    </w:p>
-    <w:p>
-      <w:pPr>
-        <w:spacing w:after="0" w:line="360" w:lineRule="auto"/>
-        <w:ind w:left="432" w:firstLine="288"/>
-      </w:pPr>
-      <w:r>
-        <w:t>The Help option displays information on how the buttons work in the program and how to properly write a text file for input into the program</w:t>
-      </w:r>
-      <w:r>
-        <w:t xml:space="preserve"> (see Figure 4)</w:t>
-      </w:r>
-      <w:r>
-        <w:t xml:space="preserve">. </w:t>
-      </w:r>
-    </w:p>
-    <w:p>
-      <w:pPr>
-        <w:spacing w:after="0" w:line="360" w:lineRule="auto"/>
-        <w:ind w:left="432" w:firstLine="288"/>
-        <w:jc w:val="center"/>
-      </w:pPr>
-      <w:r>
         <w:rPr>
           <w:noProof/>
           <w:lang w:eastAsia="en-US"/>
         </w:rPr>
+        <w:lastRenderedPageBreak/>
         <w:drawing>
-          <wp:anchor distT="0" distB="0" distL="114300" distR="114300" simplePos="0" relativeHeight="251690496" behindDoc="1" locked="0" layoutInCell="1" allowOverlap="1" wp14:anchorId="2F990418" wp14:editId="1C3EC9CA">
+          <wp:anchor distT="0" distB="0" distL="114300" distR="114300" simplePos="0" relativeHeight="251662848" behindDoc="1" locked="0" layoutInCell="1" allowOverlap="1" wp14:anchorId="55981248" wp14:editId="4602309E">
             <wp:simplePos x="0" y="0"/>
             <wp:positionH relativeFrom="margin">
-              <wp:align>center</wp:align>
+              <wp:posOffset>509932</wp:posOffset>
             </wp:positionH>
             <wp:positionV relativeFrom="paragraph">
-              <wp:posOffset>13335</wp:posOffset>
+              <wp:posOffset>50165</wp:posOffset>
             </wp:positionV>
             <wp:extent cx="5019675" cy="2225052"/>
             <wp:effectExtent l="0" t="0" r="0" b="3810"/>
@@ -1011,6 +2399,7 @@
       <w:pPr>
         <w:spacing w:after="0" w:line="360" w:lineRule="auto"/>
         <w:ind w:left="432" w:firstLine="288"/>
+        <w:jc w:val="center"/>
       </w:pPr>
     </w:p>
     <w:p>
@@ -1054,295 +2443,106 @@
         <w:spacing w:after="0" w:line="360" w:lineRule="auto"/>
         <w:ind w:left="432" w:firstLine="288"/>
       </w:pPr>
-      <w:r>
-        <w:t xml:space="preserve">           Figure 3: FlashGen About Us Dialog</w:t>
-      </w:r>
     </w:p>
     <w:p>
       <w:pPr>
         <w:spacing w:after="0" w:line="360" w:lineRule="auto"/>
         <w:ind w:left="432" w:firstLine="288"/>
       </w:pPr>
+      <w:r>
+        <w:t xml:space="preserve">           </w:t>
+      </w:r>
+      <w:r>
+        <w:t xml:space="preserve">                    </w:t>
+      </w:r>
+      <w:r>
+        <w:tab/>
+        <w:t xml:space="preserve">         </w:t>
+      </w:r>
+      <w:r>
+        <w:rPr>
+          <w:i/>
+        </w:rPr>
+        <w:t>Figure 4</w:t>
+      </w:r>
+      <w:r>
+        <w:t xml:space="preserve">: </w:t>
+      </w:r>
+      <w:proofErr w:type="spellStart"/>
+      <w:r>
+        <w:t>FlashGen</w:t>
+      </w:r>
+      <w:proofErr w:type="spellEnd"/>
+      <w:r>
+        <w:t xml:space="preserve"> </w:t>
+      </w:r>
+      <w:proofErr w:type="gramStart"/>
+      <w:r>
+        <w:t>About</w:t>
+      </w:r>
+      <w:proofErr w:type="gramEnd"/>
+      <w:r>
+        <w:t xml:space="preserve"> Us Dialog</w:t>
+      </w:r>
+    </w:p>
+    <w:p>
+      <w:pPr>
+        <w:pStyle w:val="Heading1"/>
+        <w:spacing w:after="0" w:line="360" w:lineRule="auto"/>
+      </w:pPr>
+      <w:r>
+        <w:t>conclusion</w:t>
+      </w:r>
     </w:p>
     <w:p>
       <w:pPr>
         <w:spacing w:after="0" w:line="360" w:lineRule="auto"/>
         <w:ind w:left="432" w:firstLine="288"/>
       </w:pPr>
-    </w:p>
-    <w:p>
-      <w:pPr>
-        <w:spacing w:after="0" w:line="360" w:lineRule="auto"/>
-        <w:ind w:left="432" w:firstLine="288"/>
-      </w:pPr>
-    </w:p>
-    <w:p>
-      <w:pPr>
-        <w:spacing w:after="0" w:line="360" w:lineRule="auto"/>
-        <w:ind w:left="432" w:firstLine="288"/>
-      </w:pPr>
-      <w:r>
-        <w:rPr>
-          <w:noProof/>
-          <w:lang w:eastAsia="en-US"/>
-        </w:rPr>
-        <w:drawing>
-          <wp:anchor distT="0" distB="0" distL="114300" distR="114300" simplePos="0" relativeHeight="251630080" behindDoc="0" locked="0" layoutInCell="1" allowOverlap="1" wp14:anchorId="4A76A30A" wp14:editId="44598322">
-            <wp:simplePos x="0" y="0"/>
-            <wp:positionH relativeFrom="margin">
-              <wp:posOffset>552450</wp:posOffset>
-            </wp:positionH>
-            <wp:positionV relativeFrom="paragraph">
-              <wp:posOffset>249555</wp:posOffset>
-            </wp:positionV>
-            <wp:extent cx="1685925" cy="752475"/>
-            <wp:effectExtent l="0" t="0" r="9525" b="9525"/>
-            <wp:wrapThrough wrapText="bothSides">
-              <wp:wrapPolygon edited="0">
-                <wp:start x="0" y="0"/>
-                <wp:lineTo x="0" y="21327"/>
-                <wp:lineTo x="21478" y="21327"/>
-                <wp:lineTo x="21478" y="0"/>
-                <wp:lineTo x="0" y="0"/>
-              </wp:wrapPolygon>
-            </wp:wrapThrough>
-            <wp:docPr id="3" name="Picture 3"/>
-            <wp:cNvGraphicFramePr>
-              <a:graphicFrameLocks xmlns:a="http://schemas.openxmlformats.org/drawingml/2006/main" noChangeAspect="1"/>
-            </wp:cNvGraphicFramePr>
-            <a:graphic xmlns:a="http://schemas.openxmlformats.org/drawingml/2006/main">
-              <a:graphicData uri="http://schemas.openxmlformats.org/drawingml/2006/picture">
-                <pic:pic xmlns:pic="http://schemas.openxmlformats.org/drawingml/2006/picture">
-                  <pic:nvPicPr>
-                    <pic:cNvPr id="3" name="toolbar.PNG"/>
-                    <pic:cNvPicPr/>
-                  </pic:nvPicPr>
-                  <pic:blipFill>
-                    <a:blip r:embed="rId12">
-                      <a:extLst>
-                        <a:ext uri="{28A0092B-C50C-407E-A947-70E740481C1C}">
-                          <a14:useLocalDpi xmlns:a14="http://schemas.microsoft.com/office/drawing/2010/main" val="0"/>
-                        </a:ext>
-                      </a:extLst>
-                    </a:blip>
-                    <a:stretch>
-                      <a:fillRect/>
-                    </a:stretch>
-                  </pic:blipFill>
-                  <pic:spPr>
-                    <a:xfrm>
-                      <a:off x="0" y="0"/>
-                      <a:ext cx="1685925" cy="752475"/>
-                    </a:xfrm>
-                    <a:prstGeom prst="rect">
-                      <a:avLst/>
-                    </a:prstGeom>
-                  </pic:spPr>
-                </pic:pic>
-              </a:graphicData>
-            </a:graphic>
-            <wp14:sizeRelH relativeFrom="page">
-              <wp14:pctWidth>0</wp14:pctWidth>
-            </wp14:sizeRelH>
-            <wp14:sizeRelV relativeFrom="page">
-              <wp14:pctHeight>0</wp14:pctHeight>
-            </wp14:sizeRelV>
-          </wp:anchor>
-        </w:drawing>
-      </w:r>
-    </w:p>
-    <w:p>
-      <w:pPr>
-        <w:spacing w:after="0" w:line="360" w:lineRule="auto"/>
-        <w:ind w:left="432" w:firstLine="288"/>
-      </w:pPr>
-    </w:p>
-    <w:p>
-      <w:pPr>
-        <w:spacing w:after="0" w:line="360" w:lineRule="auto"/>
-        <w:ind w:left="432" w:firstLine="288"/>
-      </w:pPr>
-    </w:p>
-    <w:p>
-      <w:pPr>
-        <w:spacing w:after="0" w:line="360" w:lineRule="auto"/>
-        <w:ind w:left="432" w:firstLine="288"/>
-        <w:jc w:val="center"/>
-      </w:pPr>
-    </w:p>
-    <w:p>
-      <w:pPr>
-        <w:spacing w:after="0" w:line="360" w:lineRule="auto"/>
-        <w:ind w:left="432" w:firstLine="288"/>
-      </w:pPr>
-      <w:r>
-        <w:t>Figure 5: FlashGen Icon in Taskbar</w:t>
-      </w:r>
-    </w:p>
-    <w:p>
-      <w:pPr>
-        <w:spacing w:after="0" w:line="360" w:lineRule="auto"/>
-        <w:ind w:left="432" w:firstLine="288"/>
-      </w:pPr>
-    </w:p>
-    <w:p>
-      <w:pPr>
-        <w:spacing w:after="0" w:line="360" w:lineRule="auto"/>
-        <w:ind w:left="432" w:firstLine="288"/>
-      </w:pPr>
-    </w:p>
-    <w:p>
-      <w:pPr>
-        <w:spacing w:after="0" w:line="360" w:lineRule="auto"/>
-        <w:ind w:left="432" w:firstLine="288"/>
-      </w:pPr>
-    </w:p>
-    <w:p>
-      <w:pPr>
-        <w:spacing w:after="0" w:line="360" w:lineRule="auto"/>
-        <w:ind w:left="432" w:firstLine="288"/>
-      </w:pPr>
-    </w:p>
-    <w:p>
-      <w:pPr>
-        <w:spacing w:after="0" w:line="360" w:lineRule="auto"/>
-      </w:pPr>
-    </w:p>
-    <w:p>
-      <w:pPr>
-        <w:spacing w:after="0" w:line="360" w:lineRule="auto"/>
-        <w:jc w:val="center"/>
-      </w:pPr>
-      <w:r>
-        <w:t xml:space="preserve">                                                                               Figure 4: FlashGen Help Dialog</w:t>
-      </w:r>
-    </w:p>
-    <w:p>
-      <w:pPr>
-        <w:spacing w:after="0" w:line="360" w:lineRule="auto"/>
-      </w:pPr>
-    </w:p>
-    <w:p>
-      <w:pPr>
-        <w:spacing w:after="0" w:line="360" w:lineRule="auto"/>
-        <w:ind w:left="432" w:firstLine="288"/>
-      </w:pPr>
-      <w:r>
-        <w:lastRenderedPageBreak/>
-        <w:t>The Quit option exits the program.</w:t>
-      </w:r>
-      <w:r>
-        <w:t xml:space="preserve">  An icon representing our program is featured in the upper left-hand corner of the window screen and also appears in the </w:t>
-      </w:r>
-      <w:r>
-        <w:t>task bar</w:t>
-      </w:r>
-      <w:r>
-        <w:t xml:space="preserve"> (see Figure 5)</w:t>
-      </w:r>
-      <w:r>
-        <w:t>.</w:t>
-      </w:r>
-    </w:p>
-    <w:p>
-      <w:pPr>
-        <w:spacing w:after="0" w:line="360" w:lineRule="auto"/>
-        <w:ind w:left="432" w:firstLine="288"/>
-      </w:pPr>
-    </w:p>
-    <w:p>
-      <w:pPr>
-        <w:spacing w:after="0" w:line="360" w:lineRule="auto"/>
-        <w:ind w:left="432" w:firstLine="288"/>
-        <w:jc w:val="center"/>
-      </w:pPr>
-    </w:p>
-    <w:p>
-      <w:pPr>
-        <w:pStyle w:val="Heading1"/>
-        <w:spacing w:after="0" w:line="360" w:lineRule="auto"/>
-      </w:pPr>
-      <w:r>
-        <w:t>conclusion</w:t>
-      </w:r>
-    </w:p>
-    <w:p>
-      <w:pPr>
-        <w:spacing w:after="0" w:line="360" w:lineRule="auto"/>
-        <w:ind w:left="432" w:firstLine="288"/>
-      </w:pPr>
-      <w:r>
-        <w:rPr>
-          <w:noProof/>
-          <w:lang w:eastAsia="en-US"/>
-        </w:rPr>
-        <w:drawing>
-          <wp:anchor distT="0" distB="0" distL="114300" distR="114300" simplePos="0" relativeHeight="251627008" behindDoc="0" locked="0" layoutInCell="1" allowOverlap="1" wp14:anchorId="154FDF57" wp14:editId="3437C866">
-            <wp:simplePos x="0" y="0"/>
-            <wp:positionH relativeFrom="column">
-              <wp:posOffset>104775</wp:posOffset>
-            </wp:positionH>
-            <wp:positionV relativeFrom="paragraph">
-              <wp:posOffset>2585085</wp:posOffset>
-            </wp:positionV>
-            <wp:extent cx="5943600" cy="2635250"/>
-            <wp:effectExtent l="0" t="0" r="0" b="0"/>
-            <wp:wrapThrough wrapText="bothSides">
-              <wp:wrapPolygon edited="0">
-                <wp:start x="0" y="0"/>
-                <wp:lineTo x="0" y="21392"/>
-                <wp:lineTo x="21531" y="21392"/>
-                <wp:lineTo x="21531" y="0"/>
-                <wp:lineTo x="0" y="0"/>
-              </wp:wrapPolygon>
-            </wp:wrapThrough>
-            <wp:docPr id="1" name="Picture 1"/>
-            <wp:cNvGraphicFramePr>
-              <a:graphicFrameLocks xmlns:a="http://schemas.openxmlformats.org/drawingml/2006/main" noChangeAspect="1"/>
-            </wp:cNvGraphicFramePr>
-            <a:graphic xmlns:a="http://schemas.openxmlformats.org/drawingml/2006/main">
-              <a:graphicData uri="http://schemas.openxmlformats.org/drawingml/2006/picture">
-                <pic:pic xmlns:pic="http://schemas.openxmlformats.org/drawingml/2006/picture">
-                  <pic:nvPicPr>
-                    <pic:cNvPr id="1" name=""/>
-                    <pic:cNvPicPr/>
-                  </pic:nvPicPr>
-                  <pic:blipFill>
-                    <a:blip r:embed="rId13">
-                      <a:extLst>
-                        <a:ext uri="{28A0092B-C50C-407E-A947-70E740481C1C}">
-                          <a14:useLocalDpi xmlns:a14="http://schemas.microsoft.com/office/drawing/2010/main" val="0"/>
-                        </a:ext>
-                      </a:extLst>
-                    </a:blip>
-                    <a:stretch>
-                      <a:fillRect/>
-                    </a:stretch>
-                  </pic:blipFill>
-                  <pic:spPr>
-                    <a:xfrm>
-                      <a:off x="0" y="0"/>
-                      <a:ext cx="5943600" cy="2635250"/>
-                    </a:xfrm>
-                    <a:prstGeom prst="rect">
-                      <a:avLst/>
-                    </a:prstGeom>
-                  </pic:spPr>
-                </pic:pic>
-              </a:graphicData>
-            </a:graphic>
-            <wp14:sizeRelH relativeFrom="page">
-              <wp14:pctWidth>0</wp14:pctWidth>
-            </wp14:sizeRelH>
-            <wp14:sizeRelV relativeFrom="page">
-              <wp14:pctHeight>0</wp14:pctHeight>
-            </wp14:sizeRelV>
-          </wp:anchor>
-        </w:drawing>
+      <w:r>
+        <w:t xml:space="preserve">While </w:t>
+      </w:r>
+      <w:proofErr w:type="spellStart"/>
+      <w:r>
+        <w:t>FlashGen</w:t>
+      </w:r>
+      <w:proofErr w:type="spellEnd"/>
+      <w:r>
+        <w:t xml:space="preserve"> does not demonstrate a true comparative nature between languages, our team wanted to create a usable application, which we could spend a lot of time making practical</w:t>
+      </w:r>
+      <w:r>
+        <w:t>,</w:t>
+      </w:r>
+      <w:r>
+        <w:t xml:space="preserve"> yet fun.</w:t>
+      </w:r>
+      <w:r>
+        <w:t xml:space="preserve"> </w:t>
+      </w:r>
+      <w:r>
+        <w:t>Originally we had planned to do our project twice, switching which language was used for the parser and which language was used for the GUI. The feedback from our project proposal suggested we approach the project using pair programming instead of delegating specific languages to different team members. Taking this into consideration we re-evaluated what we were trying to accomplish with our project. We decided that doing the entire application twice was a little redundant and impractical for the amount of ti</w:t>
+      </w:r>
+      <w:r>
+        <w:t xml:space="preserve">me we had allocated, especially since each team member averaged 65 </w:t>
+      </w:r>
+      <w:r>
+        <w:t>hours’ worth of work</w:t>
+      </w:r>
+      <w:r>
+        <w:t xml:space="preserve">. Our GitHub totaled over 100 commits, with a consistent effort beginning 5 weeks </w:t>
+      </w:r>
+      <w:r>
+        <w:t>from</w:t>
+      </w:r>
+      <w:r>
+        <w:t xml:space="preserve"> the due date. </w:t>
+      </w:r>
+      <w:r>
+        <w:t>In the end, we were happy with how our project demonstrated the strengths of different languages and that we have a fully functional study tool for the final.</w:t>
       </w:r>
     </w:p>
     <w:sectPr>
-      <w:footerReference w:type="default" r:id="rId14"/>
+      <w:footerReference w:type="default" r:id="rId12"/>
       <w:pgSz w:w="12240" w:h="15840"/>
       <w:pgMar w:top="1440" w:right="1440" w:bottom="1440" w:left="1440" w:header="720" w:footer="720" w:gutter="0"/>
       <w:cols w:space="720"/>
@@ -1410,7 +2610,7 @@
           <w:rPr>
             <w:noProof/>
           </w:rPr>
-          <w:t>9</w:t>
+          <w:t>8</w:t>
         </w:r>
         <w:r>
           <w:rPr>
@@ -3059,7 +4259,7 @@
 </file>
 
 <file path=customXml/itemProps1.xml><?xml version="1.0" encoding="utf-8"?>
-<ds:datastoreItem xmlns:ds="http://schemas.openxmlformats.org/officeDocument/2006/customXml" ds:itemID="{4B9DC242-E7A4-4948-B224-8647093211C5}">
+<ds:datastoreItem xmlns:ds="http://schemas.openxmlformats.org/officeDocument/2006/customXml" ds:itemID="{DD0A98F6-DFE4-445C-85D4-FBBC848D8D5C}">
   <ds:schemaRefs>
     <ds:schemaRef ds:uri="http://schemas.openxmlformats.org/officeDocument/2006/bibliography"/>
   </ds:schemaRefs>

</xml_diff>

<commit_message>
another round of proofreading done
</commit_message>
<xml_diff>
--- a/Deliverables/FlashGenWriteup.docx
+++ b/Deliverables/FlashGenWriteup.docx
@@ -1,6 +1,6 @@
 
 <file path=word/document.xml><?xml version="1.0" encoding="utf-8"?>
-<w:document xmlns:wpc="http://schemas.microsoft.com/office/word/2010/wordprocessingCanvas" xmlns:mc="http://schemas.openxmlformats.org/markup-compatibility/2006" xmlns:o="urn:schemas-microsoft-com:office:office" xmlns:r="http://schemas.openxmlformats.org/officeDocument/2006/relationships" xmlns:m="http://schemas.openxmlformats.org/officeDocument/2006/math" xmlns:v="urn:schemas-microsoft-com:vml" xmlns:wp14="http://schemas.microsoft.com/office/word/2010/wordprocessingDrawing" xmlns:wp="http://schemas.openxmlformats.org/drawingml/2006/wordprocessingDrawing" xmlns:w10="urn:schemas-microsoft-com:office:word" xmlns:w="http://schemas.openxmlformats.org/wordprocessingml/2006/main" xmlns:w14="http://schemas.microsoft.com/office/word/2010/wordml" xmlns:w15="http://schemas.microsoft.com/office/word/2012/wordml" xmlns:wpg="http://schemas.microsoft.com/office/word/2010/wordprocessingGroup" xmlns:wpi="http://schemas.microsoft.com/office/word/2010/wordprocessingInk" xmlns:wne="http://schemas.microsoft.com/office/word/2006/wordml" xmlns:wps="http://schemas.microsoft.com/office/word/2010/wordprocessingShape" mc:Ignorable="w14 w15 wp14">
+<w:document xmlns:wpc="http://schemas.microsoft.com/office/word/2010/wordprocessingCanvas" xmlns:mc="http://schemas.openxmlformats.org/markup-compatibility/2006" xmlns:o="urn:schemas-microsoft-com:office:office" xmlns:r="http://schemas.openxmlformats.org/officeDocument/2006/relationships" xmlns:m="http://schemas.openxmlformats.org/officeDocument/2006/math" xmlns:v="urn:schemas-microsoft-com:vml" xmlns:wp14="http://schemas.microsoft.com/office/word/2010/wordprocessingDrawing" xmlns:wp="http://schemas.openxmlformats.org/drawingml/2006/wordprocessingDrawing" xmlns:w10="urn:schemas-microsoft-com:office:word" xmlns:w="http://schemas.openxmlformats.org/wordprocessingml/2006/main" xmlns:w14="http://schemas.microsoft.com/office/word/2010/wordml" xmlns:wpg="http://schemas.microsoft.com/office/word/2010/wordprocessingGroup" xmlns:wpi="http://schemas.microsoft.com/office/word/2010/wordprocessingInk" xmlns:wne="http://schemas.microsoft.com/office/word/2006/wordml" xmlns:wps="http://schemas.microsoft.com/office/word/2010/wordprocessingShape" mc:Ignorable="w14 wp14">
   <w:body>
     <w:p>
       <w:pPr>
@@ -11,7 +11,6 @@
           <w:szCs w:val="168"/>
         </w:rPr>
       </w:pPr>
-      <w:proofErr w:type="spellStart"/>
       <w:r>
         <w:rPr>
           <w:sz w:val="168"/>
@@ -19,7 +18,6 @@
         </w:rPr>
         <w:t>FlashGen</w:t>
       </w:r>
-      <w:proofErr w:type="spellEnd"/>
     </w:p>
     <w:p>
       <w:pPr>
@@ -422,8 +420,6 @@
         </w:rPr>
         <w:t xml:space="preserve"> 9</w:t>
       </w:r>
-      <w:bookmarkStart w:id="0" w:name="_GoBack"/>
-      <w:bookmarkEnd w:id="0"/>
     </w:p>
     <w:p>
       <w:pPr>
@@ -529,7 +525,6 @@
         <w:pStyle w:val="Heading1"/>
       </w:pPr>
       <w:r>
-        <w:lastRenderedPageBreak/>
         <w:t>motivation</w:t>
       </w:r>
     </w:p>
@@ -539,15 +534,7 @@
         <w:ind w:left="432" w:firstLine="288"/>
       </w:pPr>
       <w:r>
-        <w:t xml:space="preserve">The idea for </w:t>
-      </w:r>
-      <w:proofErr w:type="spellStart"/>
-      <w:r>
-        <w:t>FlashGen</w:t>
-      </w:r>
-      <w:proofErr w:type="spellEnd"/>
-      <w:r>
-        <w:t>, the flashcard generator, a</w:t>
+        <w:t>The idea for FlashGen, the flashcard generator, a</w:t>
       </w:r>
       <w:r>
         <w:t xml:space="preserve">rose from our </w:t>
@@ -598,10 +585,10 @@
         <w:t>.  It was still ve</w:t>
       </w:r>
       <w:r>
-        <w:t>ry frustrating for</w:t>
-      </w:r>
-      <w:r>
-        <w:t xml:space="preserve"> to spend countless ho</w:t>
+        <w:t xml:space="preserve">ry frustrating to spend </w:t>
+      </w:r>
+      <w:r>
+        <w:t>ho</w:t>
       </w:r>
       <w:r>
         <w:t>urs typing up and formatting</w:t>
@@ -613,15 +600,13 @@
         <w:t>just to</w:t>
       </w:r>
       <w:r>
-        <w:t xml:space="preserve"> create virtual flashcards.  This led us to the idea of a time-saving way to create flashcards without any real additional effort: </w:t>
-      </w:r>
-      <w:proofErr w:type="spellStart"/>
-      <w:r>
-        <w:t>FlashGen</w:t>
-      </w:r>
-      <w:proofErr w:type="spellEnd"/>
-      <w:r>
-        <w:t>.</w:t>
+        <w:t xml:space="preserve"> create virtual flashcards.  This led us to the idea of a time-saving way to cr</w:t>
+      </w:r>
+      <w:r>
+        <w:t>eate flashcards without any</w:t>
+      </w:r>
+      <w:r>
+        <w:t xml:space="preserve"> additional effort: FlashGen.</w:t>
       </w:r>
     </w:p>
     <w:p>
@@ -636,7 +621,13 @@
         <w:t>W</w:t>
       </w:r>
       <w:r>
-        <w:t>e thought it would be great if there was a way to be able to type up notes once and then be able to instantly have those notes become flashcards.  Since we ha</w:t>
+        <w:t xml:space="preserve">e thought it would be great if there was a way to be able to </w:t>
+      </w:r>
+      <w:r>
+        <w:t xml:space="preserve">type up notes once and then </w:t>
+      </w:r>
+      <w:r>
+        <w:t xml:space="preserve"> to instantly have those notes become flashcards.  Since we ha</w:t>
       </w:r>
       <w:r>
         <w:t>d all taken CMPS 104A, Compiler Design</w:t>
@@ -718,11 +709,7 @@
         <w:t>configuring</w:t>
       </w:r>
       <w:r>
-        <w:t xml:space="preserve"> the two programs to talk to each other proved to be difficult. No one on our team had any </w:t>
-      </w:r>
-      <w:r>
-        <w:lastRenderedPageBreak/>
-        <w:t>experience “combining” two languages so lots of research was required to decide how to approach this problem.</w:t>
+        <w:t xml:space="preserve"> the two programs to talk to each other proved to be difficult. No one on our team had any experience “combining” two languages so lots of research was required to decide how to approach this problem.</w:t>
       </w:r>
     </w:p>
     <w:p>
@@ -742,42 +729,11 @@
       <w:r>
         <w:t xml:space="preserve">the </w:t>
       </w:r>
-      <w:proofErr w:type="spellStart"/>
-      <w:r>
-        <w:t>Foreign.C</w:t>
-      </w:r>
-      <w:proofErr w:type="spellEnd"/>
-      <w:r>
-        <w:t xml:space="preserve"> module. Then every function that we desired to be callable from Python would have to be defined to have a type “foreign export </w:t>
-      </w:r>
-      <w:proofErr w:type="spellStart"/>
-      <w:r>
-        <w:t>stdcall</w:t>
-      </w:r>
-      <w:proofErr w:type="spellEnd"/>
-      <w:r>
-        <w:t xml:space="preserve"> </w:t>
-      </w:r>
-      <w:proofErr w:type="spellStart"/>
-      <w:proofErr w:type="gramStart"/>
-      <w:r>
-        <w:t>funcName</w:t>
-      </w:r>
-      <w:proofErr w:type="spellEnd"/>
-      <w:r>
-        <w:t xml:space="preserve"> :</w:t>
-      </w:r>
-      <w:proofErr w:type="gramEnd"/>
-      <w:r>
-        <w:t xml:space="preserve">: type -&gt; IO type”.  This would have provided an easy way to have our helper functions be “private” and not accessible from Python. After the correct type was specified in Haskell, we needed to create a C file which would act as the entry point for the DLL. </w:t>
-      </w:r>
-      <w:proofErr w:type="gramStart"/>
-      <w:r>
-        <w:t>In  order</w:t>
-      </w:r>
-      <w:proofErr w:type="gramEnd"/>
-      <w:r>
-        <w:t xml:space="preserve"> t</w:t>
+      <w:r>
+        <w:t xml:space="preserve">Foreign.C module. Then every function that we desired to be callable from Python would have to be defined to have a type “foreign export stdcall funcName :: type -&gt; IO type”.  This would have provided an easy way to have our helper functions be “private” and not accessible from Python. After the correct type was specified in Haskell, we needed to create a C file which would act as the entry point for the DLL. </w:t>
+      </w:r>
+      <w:r>
+        <w:t>In order t</w:t>
       </w:r>
       <w:r>
         <w:t>o compile Haskell with the C code to create the c-types</w:t>
@@ -792,37 +748,19 @@
         <w:t>GHC</w:t>
       </w:r>
       <w:r>
-        <w:t>. This would generate _</w:t>
-      </w:r>
-      <w:proofErr w:type="spellStart"/>
-      <w:r>
-        <w:t>stub.o</w:t>
-      </w:r>
-      <w:proofErr w:type="spellEnd"/>
-      <w:r>
-        <w:t xml:space="preserve"> files which needed to be accessed to create the DLL. From here, we just need to import the c-types into the main Python program for use. This would have been a clean way to link our two programs if the Haskell compila</w:t>
-      </w:r>
-      <w:r>
-        <w:t>tion produced the _</w:t>
-      </w:r>
-      <w:proofErr w:type="spellStart"/>
-      <w:r>
-        <w:t>stub.o</w:t>
-      </w:r>
-      <w:proofErr w:type="spellEnd"/>
-      <w:r>
-        <w:t xml:space="preserve"> files;</w:t>
-      </w:r>
-      <w:r>
-        <w:t xml:space="preserve"> unfortunately, the latest version of Haskell compilation decided to merge the _</w:t>
-      </w:r>
-      <w:proofErr w:type="spellStart"/>
-      <w:r>
-        <w:t>stub.o</w:t>
-      </w:r>
-      <w:proofErr w:type="spellEnd"/>
-      <w:r>
-        <w:t xml:space="preserve"> files into the main .o files to reduce generated clutter. There is no way to access these files needed for the DLL creation without reverting to an older version of Haskell</w:t>
+        <w:t>. This would generate _stub.o files which needed to be accessed to create the DLL. From here, we just need</w:t>
+      </w:r>
+      <w:r>
+        <w:t>ed</w:t>
+      </w:r>
+      <w:r>
+        <w:t xml:space="preserve"> to import the c-types into the main Python program for use. This would have been a clean way to link our two programs if the Haskell compila</w:t>
+      </w:r>
+      <w:r>
+        <w:t>tion produced the _stub.o files;</w:t>
+      </w:r>
+      <w:r>
+        <w:t xml:space="preserve"> unfortunately, the latest version of Haskell compilation decided to merge the _stub.o files into the main .o files to reduce generated clutter. There is no way to access these files needed for the DLL creation without reverting to an older version of Haskell</w:t>
       </w:r>
       <w:r>
         <w:t>,</w:t>
@@ -848,15 +786,7 @@
         <w:tab/>
       </w:r>
       <w:r>
-        <w:t xml:space="preserve">Having failed to use DLL’s, we considered using a C program for </w:t>
-      </w:r>
-      <w:proofErr w:type="gramStart"/>
-      <w:r>
-        <w:t>main(</w:t>
-      </w:r>
-      <w:proofErr w:type="gramEnd"/>
-      <w:r>
-        <w:t xml:space="preserve">), from which we could call Haskell and Python respectively without creating a DLL. However, the use of C to </w:t>
+        <w:t xml:space="preserve">Having failed to use DLL’s, we considered using a C program for main(), from which we could call Haskell and Python respectively without creating a DLL. However, the use of C to </w:t>
       </w:r>
       <w:r>
         <w:t xml:space="preserve">integrate Python and Haskell </w:t>
@@ -871,21 +801,19 @@
         <w:rPr>
           <w:color w:val="000000" w:themeColor="text1"/>
         </w:rPr>
-        <w:t xml:space="preserve">Due to the GUI generation originating from the Python program, it makes more sense for our </w:t>
-      </w:r>
-      <w:proofErr w:type="gramStart"/>
+        <w:t>Due to the GUI generation originating from the Python program, it makes more sense for our main()</w:t>
+      </w:r>
       <w:r>
         <w:rPr>
           <w:color w:val="000000" w:themeColor="text1"/>
         </w:rPr>
-        <w:t>main(</w:t>
-      </w:r>
-      <w:proofErr w:type="gramEnd"/>
+        <w:t xml:space="preserve"> to exist in the P</w:t>
+      </w:r>
       <w:r>
         <w:rPr>
           <w:color w:val="000000" w:themeColor="text1"/>
         </w:rPr>
-        <w:t>) to exist in the python code</w:t>
+        <w:t>ython code</w:t>
       </w:r>
       <w:r>
         <w:rPr>
@@ -969,7 +897,6 @@
           <w:noProof/>
           <w:lang w:eastAsia="en-US"/>
         </w:rPr>
-        <w:lastRenderedPageBreak/>
         <w:drawing>
           <wp:anchor distT="0" distB="0" distL="114300" distR="114300" simplePos="0" relativeHeight="251688448" behindDoc="0" locked="0" layoutInCell="1" allowOverlap="1" wp14:anchorId="3F885DC8" wp14:editId="6D82A2D6">
             <wp:simplePos x="0" y="0"/>
@@ -994,7 +921,7 @@
                     <pic:cNvPicPr/>
                   </pic:nvPicPr>
                   <pic:blipFill>
-                    <a:blip r:embed="rId8">
+                    <a:blip r:embed="rId9">
                       <a:extLst>
                         <a:ext uri="{28A0092B-C50C-407E-A947-70E740481C1C}">
                           <a14:useLocalDpi xmlns:a14="http://schemas.microsoft.com/office/drawing/2010/main" val="0"/>
@@ -1043,39 +970,24 @@
       <w:pPr>
         <w:spacing w:after="0" w:line="360" w:lineRule="auto"/>
       </w:pPr>
-      <w:proofErr w:type="gramStart"/>
-      <w:r>
-        <w:t>group</w:t>
-      </w:r>
-      <w:proofErr w:type="gramEnd"/>
-      <w:r>
-        <w:t xml:space="preserve"> decided that we had to implement a portion of our project</w:t>
-      </w:r>
-    </w:p>
-    <w:p>
-      <w:pPr>
-        <w:spacing w:after="0" w:line="360" w:lineRule="auto"/>
-      </w:pPr>
-      <w:proofErr w:type="gramStart"/>
-      <w:r>
-        <w:t>using</w:t>
-      </w:r>
-      <w:proofErr w:type="gramEnd"/>
-      <w:r>
-        <w:t xml:space="preserve"> Haskell. The choices were between the GUI and the parser,</w:t>
-      </w:r>
-    </w:p>
-    <w:p>
-      <w:pPr>
-        <w:spacing w:after="0" w:line="360" w:lineRule="auto"/>
-      </w:pPr>
-      <w:proofErr w:type="gramStart"/>
-      <w:r>
-        <w:t>of</w:t>
-      </w:r>
-      <w:proofErr w:type="gramEnd"/>
-      <w:r>
-        <w:t xml:space="preserve"> which Haskell is clearly more suited towards the latter. </w:t>
+      <w:r>
+        <w:t>group decided that we had to implement a portion of our project</w:t>
+      </w:r>
+    </w:p>
+    <w:p>
+      <w:pPr>
+        <w:spacing w:after="0" w:line="360" w:lineRule="auto"/>
+      </w:pPr>
+      <w:r>
+        <w:t>using Haskell. The choices were between the GUI and the parser,</w:t>
+      </w:r>
+    </w:p>
+    <w:p>
+      <w:pPr>
+        <w:spacing w:after="0" w:line="360" w:lineRule="auto"/>
+      </w:pPr>
+      <w:r>
+        <w:t xml:space="preserve">of which Haskell is clearly more suited towards the latter. </w:t>
       </w:r>
     </w:p>
     <w:p>
@@ -1084,120 +996,69 @@
         <w:ind w:firstLine="720"/>
       </w:pPr>
       <w:r>
-        <w:t>The parser takes a text file path as an argument, and is</w:t>
-      </w:r>
-    </w:p>
-    <w:p>
-      <w:pPr>
-        <w:spacing w:after="0" w:line="360" w:lineRule="auto"/>
-      </w:pPr>
-      <w:proofErr w:type="gramStart"/>
-      <w:r>
-        <w:t>called</w:t>
-      </w:r>
-      <w:proofErr w:type="gramEnd"/>
-      <w:r>
-        <w:t xml:space="preserve"> using “</w:t>
-      </w:r>
-      <w:proofErr w:type="spellStart"/>
-      <w:r>
-        <w:t>runHaskell</w:t>
-      </w:r>
-      <w:proofErr w:type="spellEnd"/>
-      <w:r>
-        <w:t>” from the Python code. The parser uses</w:t>
-      </w:r>
-    </w:p>
-    <w:p>
-      <w:pPr>
-        <w:spacing w:after="0" w:line="360" w:lineRule="auto"/>
-      </w:pPr>
-      <w:proofErr w:type="gramStart"/>
-      <w:r>
-        <w:t>the</w:t>
-      </w:r>
-      <w:proofErr w:type="gramEnd"/>
-      <w:r>
-        <w:t xml:space="preserve"> file path to pull all of the contents of the file. We implemented</w:t>
-      </w:r>
-    </w:p>
-    <w:p>
-      <w:pPr>
-        <w:spacing w:after="0" w:line="360" w:lineRule="auto"/>
-      </w:pPr>
-      <w:r>
-        <w:t xml:space="preserve"> </w:t>
-      </w:r>
-      <w:proofErr w:type="gramStart"/>
-      <w:r>
-        <w:t>a</w:t>
-      </w:r>
-      <w:proofErr w:type="gramEnd"/>
-      <w:r>
-        <w:t xml:space="preserve"> two-pass system. First we remove any extraneous text from the</w:t>
-      </w:r>
-    </w:p>
-    <w:p>
-      <w:pPr>
-        <w:spacing w:after="0" w:line="360" w:lineRule="auto"/>
-      </w:pPr>
-      <w:r>
-        <w:t xml:space="preserve"> </w:t>
-      </w:r>
-      <w:proofErr w:type="gramStart"/>
-      <w:r>
-        <w:t>notes</w:t>
-      </w:r>
-      <w:proofErr w:type="gramEnd"/>
-      <w:r>
-        <w:t xml:space="preserve"> which will not impact the flashcards. Using the Haskell</w:t>
-      </w:r>
-    </w:p>
-    <w:p>
-      <w:pPr>
-        <w:spacing w:after="0" w:line="360" w:lineRule="auto"/>
-      </w:pPr>
-      <w:proofErr w:type="gramStart"/>
-      <w:r>
-        <w:t>module</w:t>
-      </w:r>
-      <w:proofErr w:type="gramEnd"/>
-      <w:r>
-        <w:t xml:space="preserve"> </w:t>
-      </w:r>
-      <w:proofErr w:type="spellStart"/>
-      <w:r>
-        <w:t>Text.Regex</w:t>
-      </w:r>
-      <w:proofErr w:type="spellEnd"/>
-      <w:r>
-        <w:t>, we then processed the remaining text to</w:t>
-      </w:r>
-    </w:p>
-    <w:p>
-      <w:pPr>
-        <w:spacing w:after="0" w:line="360" w:lineRule="auto"/>
-      </w:pPr>
-      <w:proofErr w:type="gramStart"/>
-      <w:r>
-        <w:t>retain</w:t>
-      </w:r>
-      <w:proofErr w:type="gramEnd"/>
-      <w:r>
-        <w:t xml:space="preserve"> all syntactically correct notecards. If a portion of the text</w:t>
-      </w:r>
-    </w:p>
-    <w:p>
-      <w:pPr>
-        <w:spacing w:after="0" w:line="360" w:lineRule="auto"/>
-      </w:pPr>
-      <w:proofErr w:type="gramStart"/>
-      <w:r>
-        <w:t>file</w:t>
-      </w:r>
-      <w:proofErr w:type="gramEnd"/>
-      <w:r>
-        <w:t xml:space="preserve"> does not satisfy the required format, our parser does not fail.</w:t>
+        <w:t>The parser</w:t>
+      </w:r>
+      <w:r>
+        <w:t xml:space="preserve"> is called using “runHaskell” from the Python</w:t>
+      </w:r>
+    </w:p>
+    <w:p>
+      <w:pPr>
+        <w:spacing w:after="0" w:line="360" w:lineRule="auto"/>
+      </w:pPr>
+      <w:r>
+        <w:t>code passing it a</w:t>
+      </w:r>
+      <w:r>
+        <w:t xml:space="preserve"> text file path as an argument. The parser uses</w:t>
+      </w:r>
+    </w:p>
+    <w:p>
+      <w:pPr>
+        <w:spacing w:after="0" w:line="360" w:lineRule="auto"/>
+      </w:pPr>
+      <w:r>
+        <w:t>the file path to pull all of the contents of the file. We implemented</w:t>
+      </w:r>
+    </w:p>
+    <w:p>
+      <w:pPr>
+        <w:spacing w:after="0" w:line="360" w:lineRule="auto"/>
+      </w:pPr>
+      <w:r>
+        <w:t xml:space="preserve"> a two-pass system. First we remove any extraneous text from the</w:t>
+      </w:r>
+    </w:p>
+    <w:p>
+      <w:pPr>
+        <w:spacing w:after="0" w:line="360" w:lineRule="auto"/>
+      </w:pPr>
+      <w:r>
+        <w:t xml:space="preserve"> notes which will not impact the flashcards. Using the Haskell</w:t>
+      </w:r>
+    </w:p>
+    <w:p>
+      <w:pPr>
+        <w:spacing w:after="0" w:line="360" w:lineRule="auto"/>
+      </w:pPr>
+      <w:r>
+        <w:t>module Text.Regex, we then processed the remaining text to</w:t>
+      </w:r>
+    </w:p>
+    <w:p>
+      <w:pPr>
+        <w:spacing w:after="0" w:line="360" w:lineRule="auto"/>
+      </w:pPr>
+      <w:r>
+        <w:t>retain all syntactically correct notecards. If a portion of the text</w:t>
+      </w:r>
+    </w:p>
+    <w:p>
+      <w:pPr>
+        <w:spacing w:after="0" w:line="360" w:lineRule="auto"/>
+      </w:pPr>
+      <w:r>
+        <w:t>file does not satisfy the required format, our parser does not fail.</w:t>
       </w:r>
     </w:p>
     <w:p>
@@ -1215,13 +1076,8 @@
       <w:pPr>
         <w:spacing w:after="0" w:line="360" w:lineRule="auto"/>
       </w:pPr>
-      <w:proofErr w:type="gramStart"/>
-      <w:r>
-        <w:t>or</w:t>
-      </w:r>
-      <w:proofErr w:type="gramEnd"/>
-      <w:r>
-        <w:t xml:space="preserve"> the EOF. We intentionally designed the code thi</w:t>
+      <w:r>
+        <w:t>or the EOF. We intentionally designed the code thi</w:t>
       </w:r>
       <w:r>
         <w:t>s way since</w:t>
@@ -1249,13 +1105,8 @@
       <w:pPr>
         <w:spacing w:after="0" w:line="360" w:lineRule="auto"/>
       </w:pPr>
-      <w:proofErr w:type="gramStart"/>
-      <w:r>
-        <w:t>users</w:t>
-      </w:r>
-      <w:proofErr w:type="gramEnd"/>
-      <w:r>
-        <w:t xml:space="preserve"> are prone to errors, and crashing the program due to an option or answer being out of place seemed to defeat the idea of a simple flash card generator application.</w:t>
+      <w:r>
+        <w:t>users are prone to errors, and crashing the program due to an option or answer being out of place seemed to defeat the idea of a simple flash card generator application.</w:t>
       </w:r>
     </w:p>
     <w:p>
@@ -1264,48 +1115,16 @@
         <w:ind w:firstLine="432"/>
       </w:pPr>
       <w:r>
-        <w:t xml:space="preserve">We chose the symbols, </w:t>
-      </w:r>
-      <w:proofErr w:type="gramStart"/>
-      <w:r>
-        <w:t>( ~</w:t>
-      </w:r>
-      <w:proofErr w:type="gramEnd"/>
-      <w:r>
-        <w:t xml:space="preserve"> | &gt; ), to represent a question, question option, and answer respectively due to their general scarcity in most documents. We accounted for any potential users who would like to use these symbols for Mathematics or Computer Science notes, by only acknowledging the first non-white space character</w:t>
+        <w:t>We chose the symbols, ( ~ | &gt; ), to represent a question, question option, and answer respectively due to their general scarcity in most documents. We accounted for any potential users who would like to use these symbols for Mathematics or Computer Science notes, by only acknowledging the first non-white space character</w:t>
       </w:r>
       <w:r>
         <w:t xml:space="preserve"> of the line</w:t>
       </w:r>
       <w:r>
-        <w:t xml:space="preserve"> to be the symbol for the notecard. If the user </w:t>
-      </w:r>
-      <w:proofErr w:type="gramStart"/>
-      <w:r>
-        <w:t>types  ~</w:t>
-      </w:r>
-      <w:proofErr w:type="gramEnd"/>
-      <w:r>
-        <w:t xml:space="preserve">, |, or &gt; anywhere else on the line, </w:t>
-      </w:r>
-      <w:r>
-        <w:t xml:space="preserve">such as { </w:t>
-      </w:r>
-      <w:proofErr w:type="spellStart"/>
-      <w:r>
-        <w:t>a^n</w:t>
-      </w:r>
-      <w:proofErr w:type="spellEnd"/>
-      <w:r>
-        <w:t xml:space="preserve"> </w:t>
-      </w:r>
-      <w:proofErr w:type="spellStart"/>
-      <w:r>
-        <w:t>b^n</w:t>
-      </w:r>
-      <w:proofErr w:type="spellEnd"/>
-      <w:r>
-        <w:t xml:space="preserve"> | n &gt;= 0 }, the parser will not confuse the symbol with an indicator for question, option, or answer.</w:t>
+        <w:t xml:space="preserve"> to be the symbol for the notecard. If the user types  ~, |, or &gt; anywhere else on the line, </w:t>
+      </w:r>
+      <w:r>
+        <w:t>such as { a^n b^n | n &gt;= 0 }, the parser will not confuse the symbol with an indicator for question, option, or answer.</w:t>
       </w:r>
     </w:p>
     <w:p>
@@ -1314,13 +1133,25 @@
         <w:ind w:firstLine="432"/>
       </w:pPr>
       <w:r>
-        <w:t>After having parsed the text file, all that remained was to send the accumulation of questions, options, and answers back to the python code to be utilized in the generation of the flash cards. We decided to send al</w:t>
+        <w:t>After having parsed the text file, all that remained was to send the accumulation of questions, op</w:t>
+      </w:r>
+      <w:r>
+        <w:t>tions, and answers back to the P</w:t>
+      </w:r>
+      <w:r>
+        <w:t>ython code to be utilized in the generation of the flash cards. We decided to send al</w:t>
       </w:r>
       <w:r>
         <w:t>l of the gathered data back to P</w:t>
       </w:r>
       <w:r>
-        <w:t xml:space="preserve">ython as a JSON, since it is widely used and </w:t>
+        <w:t>ytho</w:t>
+      </w:r>
+      <w:r>
+        <w:t>n in</w:t>
+      </w:r>
+      <w:r>
+        <w:t xml:space="preserve"> JSON, since it is widely used and </w:t>
       </w:r>
       <w:r>
         <w:t>P</w:t>
@@ -1359,23 +1190,32 @@
           <w:szCs w:val="20"/>
         </w:rPr>
         <w:tab/>
-        <w:t>“question</w:t>
-      </w:r>
-      <w:proofErr w:type="gramStart"/>
-      <w:r>
+        <w:t>“question” : "...",</w:t>
+      </w:r>
+    </w:p>
+    <w:p>
+      <w:pPr>
+        <w:spacing w:after="0" w:line="240" w:lineRule="auto"/>
+        <w:ind w:firstLine="432"/>
         <w:rPr>
           <w:sz w:val="20"/>
           <w:szCs w:val="20"/>
         </w:rPr>
-        <w:t>” :</w:t>
-      </w:r>
-      <w:proofErr w:type="gramEnd"/>
+      </w:pPr>
       <w:r>
         <w:rPr>
           <w:sz w:val="20"/>
           <w:szCs w:val="20"/>
         </w:rPr>
-        <w:t xml:space="preserve"> "...",</w:t>
+        <w:tab/>
+      </w:r>
+      <w:r>
+        <w:rPr>
+          <w:sz w:val="20"/>
+          <w:szCs w:val="20"/>
+        </w:rPr>
+        <w:tab/>
+        <w:t>"options" : ["option1", "option2",....],</w:t>
       </w:r>
     </w:p>
     <w:p>
@@ -1400,70 +1240,13 @@
           <w:szCs w:val="20"/>
         </w:rPr>
         <w:tab/>
-        <w:t>"</w:t>
-      </w:r>
-      <w:proofErr w:type="gramStart"/>
+        <w:t>"answers" : ["answer1", "answer2", ....]</w:t>
+      </w:r>
       <w:r>
         <w:rPr>
           <w:sz w:val="20"/>
           <w:szCs w:val="20"/>
         </w:rPr>
-        <w:t>options</w:t>
-      </w:r>
-      <w:proofErr w:type="gramEnd"/>
-      <w:r>
-        <w:rPr>
-          <w:sz w:val="20"/>
-          <w:szCs w:val="20"/>
-        </w:rPr>
-        <w:t>" : ["option1", "option2",....],</w:t>
-      </w:r>
-    </w:p>
-    <w:p>
-      <w:pPr>
-        <w:spacing w:after="0" w:line="240" w:lineRule="auto"/>
-        <w:ind w:firstLine="432"/>
-        <w:rPr>
-          <w:sz w:val="20"/>
-          <w:szCs w:val="20"/>
-        </w:rPr>
-      </w:pPr>
-      <w:r>
-        <w:rPr>
-          <w:sz w:val="20"/>
-          <w:szCs w:val="20"/>
-        </w:rPr>
-        <w:tab/>
-      </w:r>
-      <w:r>
-        <w:rPr>
-          <w:sz w:val="20"/>
-          <w:szCs w:val="20"/>
-        </w:rPr>
-        <w:tab/>
-        <w:t>"answers</w:t>
-      </w:r>
-      <w:proofErr w:type="gramStart"/>
-      <w:r>
-        <w:rPr>
-          <w:sz w:val="20"/>
-          <w:szCs w:val="20"/>
-        </w:rPr>
-        <w:t>" :</w:t>
-      </w:r>
-      <w:proofErr w:type="gramEnd"/>
-      <w:r>
-        <w:rPr>
-          <w:sz w:val="20"/>
-          <w:szCs w:val="20"/>
-        </w:rPr>
-        <w:t xml:space="preserve"> ["answer1", "answer2", ....]</w:t>
-      </w:r>
-      <w:r>
-        <w:rPr>
-          <w:sz w:val="20"/>
-          <w:szCs w:val="20"/>
-        </w:rPr>
         <w:tab/>
         <w:t>}, … ]</w:t>
       </w:r>
@@ -1474,11 +1257,7 @@
         <w:ind w:firstLine="432"/>
       </w:pPr>
       <w:r>
-        <w:t xml:space="preserve">The parser code was only around 50 lines in Haskell to accomplish all of the above. Unfortunately, the parser was written five weeks before the project was due, in other words, prior to any knowledge of </w:t>
-      </w:r>
-      <w:r>
-        <w:lastRenderedPageBreak/>
-        <w:t>monads, other than IO monads.</w:t>
+        <w:t>The parser code was only around 50 lines in Haskell to accomplish all of the above. Unfortunately, the parser was written five weeks before the project was due, in other words, prior to any knowledge of monads, other than IO monads.</w:t>
       </w:r>
       <w:r>
         <w:t xml:space="preserve"> If we were to redo this project,</w:t>
@@ -1501,13 +1280,8 @@
         <w:pStyle w:val="Heading1"/>
         <w:spacing w:after="0" w:line="360" w:lineRule="auto"/>
       </w:pPr>
-      <w:proofErr w:type="spellStart"/>
-      <w:r>
-        <w:t>gui</w:t>
-      </w:r>
-      <w:proofErr w:type="spellEnd"/>
-      <w:r>
-        <w:t xml:space="preserve"> design</w:t>
+      <w:r>
+        <w:t>gui design</w:t>
       </w:r>
     </w:p>
     <w:p>
@@ -1544,7 +1318,7 @@
                     <pic:cNvPicPr/>
                   </pic:nvPicPr>
                   <pic:blipFill>
-                    <a:blip r:embed="rId9">
+                    <a:blip r:embed="rId10">
                       <a:extLst>
                         <a:ext uri="{28A0092B-C50C-407E-A947-70E740481C1C}">
                           <a14:useLocalDpi xmlns:a14="http://schemas.microsoft.com/office/drawing/2010/main" val="0"/>
@@ -1666,15 +1440,7 @@
         <w:t xml:space="preserve"> -</w:t>
       </w:r>
       <w:r>
-        <w:t xml:space="preserve"> </w:t>
-      </w:r>
-      <w:proofErr w:type="spellStart"/>
-      <w:r>
-        <w:t>FlashGen</w:t>
-      </w:r>
-      <w:proofErr w:type="spellEnd"/>
-      <w:r>
-        <w:t xml:space="preserve"> Main Screen Diagram</w:t>
+        <w:t xml:space="preserve"> FlashGen Main Screen Diagram</w:t>
       </w:r>
     </w:p>
     <w:p>
@@ -1702,79 +1468,178 @@
         <w:t>narrowed our search</w:t>
       </w:r>
       <w:r>
-        <w:t xml:space="preserve"> to two options: </w:t>
-      </w:r>
-      <w:proofErr w:type="spellStart"/>
-      <w:r>
-        <w:t>WxPython</w:t>
-      </w:r>
-      <w:proofErr w:type="spellEnd"/>
-      <w:r>
-        <w:t xml:space="preserve"> and </w:t>
-      </w:r>
-      <w:proofErr w:type="spellStart"/>
-      <w:r>
-        <w:t>Tkinter</w:t>
-      </w:r>
-      <w:proofErr w:type="spellEnd"/>
-      <w:r>
-        <w:t xml:space="preserve">.  </w:t>
-      </w:r>
-      <w:r>
-        <w:t xml:space="preserve">While </w:t>
-      </w:r>
-      <w:proofErr w:type="spellStart"/>
-      <w:r>
-        <w:t>Tkinter</w:t>
-      </w:r>
-      <w:proofErr w:type="spellEnd"/>
-      <w:r>
-        <w:t xml:space="preserve"> has a plethora of documentation and examples online, it used outdated graphics for the GUI. </w:t>
-      </w:r>
-      <w:r>
-        <w:t xml:space="preserve">We wanted the appearance of our flash card generator to look fresh and new, not like the current flash card creators currently present on the web.  </w:t>
-      </w:r>
-      <w:r>
-        <w:t xml:space="preserve">Unlike </w:t>
-      </w:r>
-      <w:proofErr w:type="spellStart"/>
-      <w:r>
-        <w:t>Tkinter</w:t>
-      </w:r>
-      <w:proofErr w:type="spellEnd"/>
-      <w:r>
-        <w:t xml:space="preserve">, </w:t>
-      </w:r>
-      <w:proofErr w:type="spellStart"/>
-      <w:r>
-        <w:t>WxPython</w:t>
-      </w:r>
-      <w:proofErr w:type="spellEnd"/>
+        <w:t xml:space="preserve"> to two options: WxPython and Tkinter.  </w:t>
+      </w:r>
+      <w:r>
+        <w:t xml:space="preserve">While Tkinter has a plethora of documentation and examples online, it used outdated graphics for the GUI. </w:t>
+      </w:r>
+      <w:r>
+        <w:t>We wanted the appearance of our flash card generator to look fres</w:t>
+      </w:r>
+      <w:r>
+        <w:t xml:space="preserve">h and new, not like the </w:t>
+      </w:r>
+      <w:r>
+        <w:t xml:space="preserve">flash card creators currently present on the web.  </w:t>
+      </w:r>
+      <w:r>
+        <w:t xml:space="preserve">Unlike Tkinter, WxPython </w:t>
+      </w:r>
+      <w:r>
+        <w:t>uses the current window settings of the computer’s operating system to di</w:t>
+      </w:r>
+      <w:r>
+        <w:t>splay dialog boxes and window</w:t>
+      </w:r>
+      <w:r>
+        <w:t>s</w:t>
+      </w:r>
+      <w:r>
+        <w:t>.</w:t>
+      </w:r>
+      <w:r>
+        <w:t xml:space="preserve"> As such, WxPython was the optimal choice for our application.</w:t>
+      </w:r>
+    </w:p>
+    <w:p>
+      <w:pPr>
+        <w:spacing w:after="0" w:line="360" w:lineRule="auto"/>
+        <w:ind w:left="432" w:firstLine="288"/>
+      </w:pPr>
+      <w:r>
+        <w:t xml:space="preserve">We </w:t>
+      </w:r>
+      <w:r>
+        <w:t>design</w:t>
+      </w:r>
+      <w:r>
+        <w:t xml:space="preserve">ed buttons for the </w:t>
+      </w:r>
+      <w:r>
+        <w:t>next, previous, flip,</w:t>
+      </w:r>
       <w:r>
         <w:t xml:space="preserve"> </w:t>
       </w:r>
       <w:r>
-        <w:t>uses the current window settings of the computer’s operating system to di</w:t>
-      </w:r>
-      <w:r>
-        <w:t>splay dialog boxes and window</w:t>
+        <w:t>shuffle</w:t>
+      </w:r>
+      <w:r>
+        <w:t>, move up and move down</w:t>
+      </w:r>
+      <w:r>
+        <w:t xml:space="preserve"> features of our GUI</w:t>
+      </w:r>
+      <w:r>
+        <w:t xml:space="preserve"> (</w:t>
+      </w:r>
+      <w:r>
+        <w:t xml:space="preserve">the </w:t>
+      </w:r>
+      <w:r>
+        <w:t xml:space="preserve">yellow and green circles, respectively, on Figure </w:t>
+      </w:r>
+      <w:r>
+        <w:t>2</w:t>
+      </w:r>
+      <w:r>
+        <w:t>)</w:t>
+      </w:r>
+      <w:r>
+        <w:t>.</w:t>
+      </w:r>
+      <w:r>
+        <w:t xml:space="preserve"> The previous and next buttons decrement or increment the index of the JSON object accordingly to display the correct question. The shuffle button</w:t>
+      </w:r>
+      <w:r>
+        <w:t xml:space="preserve"> imports Python’s random library to call random.shuffle on the list of cards. </w:t>
+      </w:r>
+      <w:r>
+        <w:t xml:space="preserve"> </w:t>
+      </w:r>
+      <w:r>
+        <w:t xml:space="preserve"> </w:t>
+      </w:r>
+      <w:r>
+        <w:t xml:space="preserve">The flip button simply changes the face attribute of the cards object to the question or answer depending on what the current face of the card shows. </w:t>
+      </w:r>
+      <w:r>
+        <w:t xml:space="preserve">To help the user keep track of what card they are currently on, the index is displayed as seen in the yellow </w:t>
+      </w:r>
+      <w:r>
+        <w:t>circle at the bottom of Figure 2</w:t>
+      </w:r>
+      <w:r>
+        <w:t>.</w:t>
+      </w:r>
+      <w:r>
+        <w:t xml:space="preserve"> To further improve the user experience, we added a feature for organizing the cards in the left panel. The up and down buttons, which can also</w:t>
+      </w:r>
+      <w:r>
+        <w:t xml:space="preserve"> be seen on Figure 2</w:t>
+      </w:r>
+      <w:r>
+        <w:t xml:space="preserve">, relocate the current card so the user can implement a desired study order. </w:t>
+      </w:r>
+    </w:p>
+    <w:p>
+      <w:pPr>
+        <w:spacing w:after="0" w:line="360" w:lineRule="auto"/>
+        <w:ind w:left="432" w:firstLine="288"/>
+      </w:pPr>
+      <w:r>
+        <w:t>WxPython provides</w:t>
+      </w:r>
+      <w:r>
+        <w:t xml:space="preserve"> the ability to add images and tooltips to buttons to improve the user experience. </w:t>
+      </w:r>
+      <w:r>
+        <w:t xml:space="preserve">The images for the buttons were created in PhotoShop Elements. </w:t>
+      </w:r>
+      <w:r>
+        <w:t>Only informing the user of what the buttons do on hover instead of always displaying this information in the form of labels removes additional clutter from the display.</w:t>
+      </w:r>
+      <w:r>
+        <w:t xml:space="preserve"> </w:t>
+      </w:r>
+    </w:p>
+    <w:p>
+      <w:pPr>
+        <w:spacing w:after="0" w:line="360" w:lineRule="auto"/>
+        <w:ind w:left="432" w:firstLine="288"/>
+      </w:pPr>
+      <w:r>
+        <w:t xml:space="preserve">One of the </w:t>
+      </w:r>
+      <w:r>
+        <w:t>most difficult part</w:t>
       </w:r>
       <w:r>
         <w:t>s</w:t>
       </w:r>
       <w:r>
-        <w:t>.</w:t>
-      </w:r>
-      <w:r>
-        <w:t xml:space="preserve"> As such, </w:t>
-      </w:r>
-      <w:proofErr w:type="spellStart"/>
-      <w:r>
-        <w:t>WxPython</w:t>
-      </w:r>
-      <w:proofErr w:type="spellEnd"/>
-      <w:r>
-        <w:t xml:space="preserve"> was the optimal choice for our application.</w:t>
+        <w:t xml:space="preserve"> of the GUI was figuring out how to implement the preview feature</w:t>
+      </w:r>
+      <w:r>
+        <w:t xml:space="preserve"> for the left panel</w:t>
+      </w:r>
+      <w:r>
+        <w:t xml:space="preserve">. </w:t>
+      </w:r>
+      <w:r>
+        <w:t xml:space="preserve">When designing an initial layout, we wanted to have more than just the current flash card be displayed. To give the user a sense of their progress when working through their flashcards, we decided to add a preview pane on the left hand side, similar to that of Microsoft PowerPoint. </w:t>
+      </w:r>
+      <w:r>
+        <w:t xml:space="preserve">Our prototype tried to create the previews pane by displaying text boxes over the same static image that was used for the main flash card. </w:t>
+      </w:r>
+      <w:r>
+        <w:t>This would have added flare to our GUI, but unfortunately</w:t>
+      </w:r>
+      <w:r>
+        <w:t>,</w:t>
+      </w:r>
+      <w:r>
+        <w:t xml:space="preserve"> we weren’t able to determine a way to trigger a click event for these static images. As a result, we had to use buttons built into WxPython for the previews pane.</w:t>
       </w:r>
     </w:p>
     <w:p>
@@ -1783,279 +1648,63 @@
         <w:ind w:left="432" w:firstLine="288"/>
       </w:pPr>
       <w:r>
-        <w:t xml:space="preserve">We </w:t>
-      </w:r>
-      <w:r>
-        <w:t>design</w:t>
-      </w:r>
-      <w:r>
-        <w:t xml:space="preserve">ed buttons for the </w:t>
-      </w:r>
-      <w:r>
-        <w:t>next, previous, flip,</w:t>
-      </w:r>
-      <w:r>
-        <w:t xml:space="preserve"> and shuffle features of our GUI</w:t>
+        <w:t xml:space="preserve">Although WxPython has many buttons to choose from, it does not have buttons with both an image and a label.  </w:t>
+      </w:r>
+      <w:r>
+        <w:t xml:space="preserve">This was very disappointing because we had wanted to match the flashcard previews’ backgrounds with the main flashcard background.  We tried to manipulate </w:t>
+      </w:r>
+      <w:r>
+        <w:t xml:space="preserve">text to appear over a button with an image, but </w:t>
+      </w:r>
+      <w:r>
+        <w:t>the buttons became unclickable when a static text was layered over it. Luckily, WxPython contains Aqua Buttons, which allowed us to compromise with an aesthetically pleasing button in place of the desired background image.</w:t>
+      </w:r>
+      <w:r>
+        <w:t xml:space="preserve"> To add the preview buttons to the left panel we iterated through the cards object, formatting each question to appear on the appropriate button. This panel automatically creates a scrollbar if the number of flashcards displaye</w:t>
+      </w:r>
+      <w:r>
+        <w:t xml:space="preserve">d exceeds the allocated space. </w:t>
+      </w:r>
+    </w:p>
+    <w:p>
+      <w:pPr>
+        <w:spacing w:after="0" w:line="360" w:lineRule="auto"/>
+        <w:ind w:left="432" w:firstLine="288"/>
+      </w:pPr>
+      <w:r>
+        <w:t>A</w:t>
       </w:r>
       <w:r>
         <w:t xml:space="preserve"> </w:t>
       </w:r>
       <w:r>
-        <w:t>(</w:t>
-      </w:r>
-      <w:r>
-        <w:t xml:space="preserve">the </w:t>
-      </w:r>
-      <w:r>
-        <w:t xml:space="preserve">yellow and green circles, respectively, on Figure </w:t>
-      </w:r>
-      <w:r>
-        <w:t>2</w:t>
-      </w:r>
-      <w:r>
-        <w:t>)</w:t>
-      </w:r>
-      <w:r>
-        <w:t>.</w:t>
-      </w:r>
-      <w:r>
-        <w:t xml:space="preserve"> The previous and next buttons decrement or increment the index of the JSON object accordingly to display the correct question. The shuffle button</w:t>
-      </w:r>
-      <w:r>
-        <w:t xml:space="preserve"> imports Python’s random library to call </w:t>
-      </w:r>
-      <w:proofErr w:type="spellStart"/>
-      <w:r>
-        <w:t>random.shuffle</w:t>
-      </w:r>
-      <w:proofErr w:type="spellEnd"/>
-      <w:r>
-        <w:t xml:space="preserve"> on the list of cards. </w:t>
+        <w:t>major challenge in the GUI design wa</w:t>
+      </w:r>
+      <w:r>
+        <w:t>s figuring out how to properly forma</w:t>
+      </w:r>
+      <w:r>
+        <w:t xml:space="preserve">t the text to display on the main flashcard.  Since the </w:t>
+      </w:r>
+      <w:r>
+        <w:t>length of the</w:t>
+      </w:r>
+      <w:r>
+        <w:t xml:space="preserve"> questions and answers </w:t>
+      </w:r>
+      <w:r>
+        <w:t>varied significantly</w:t>
+      </w:r>
+      <w:r>
+        <w:t xml:space="preserve">, we created </w:t>
+      </w:r>
+      <w:r>
+        <w:t>a maximum line number to limit the amount of text</w:t>
       </w:r>
       <w:r>
         <w:t xml:space="preserve"> </w:t>
       </w:r>
       <w:r>
-        <w:t xml:space="preserve"> </w:t>
-      </w:r>
-      <w:r>
-        <w:t xml:space="preserve">The flip button simply changes the face attribute of the cards object to the question or answer depending on what the current face </w:t>
-      </w:r>
-      <w:r>
-        <w:lastRenderedPageBreak/>
-        <w:t xml:space="preserve">of the card shows. </w:t>
-      </w:r>
-      <w:r>
-        <w:t xml:space="preserve">To help the user keep track of what card they are currently on, the index is displayed as seen in the yellow </w:t>
-      </w:r>
-      <w:r>
-        <w:t>circle at the bottom of Figure 2</w:t>
-      </w:r>
-      <w:r>
-        <w:t>.</w:t>
-      </w:r>
-      <w:r>
-        <w:t xml:space="preserve"> </w:t>
-      </w:r>
-      <w:r>
-        <w:t xml:space="preserve">To </w:t>
-      </w:r>
-      <w:r>
-        <w:t xml:space="preserve">further </w:t>
-      </w:r>
-      <w:r>
-        <w:t>improve the user experience, we added a feature for organizing the cards in the left panel. The up and down buttons, which can</w:t>
-      </w:r>
-      <w:r>
-        <w:t xml:space="preserve"> also</w:t>
-      </w:r>
-      <w:r>
-        <w:t xml:space="preserve"> be seen on Figure 2</w:t>
-      </w:r>
-      <w:r>
-        <w:t xml:space="preserve">, relocate the current card so the user can implement a desired study order. </w:t>
-      </w:r>
-    </w:p>
-    <w:p>
-      <w:pPr>
-        <w:spacing w:after="0" w:line="360" w:lineRule="auto"/>
-        <w:ind w:left="432" w:firstLine="288"/>
-      </w:pPr>
-      <w:proofErr w:type="spellStart"/>
-      <w:r>
-        <w:t>WxPython</w:t>
-      </w:r>
-      <w:proofErr w:type="spellEnd"/>
-      <w:r>
-        <w:t xml:space="preserve"> provides is the ability to add images and tooltips to buttons to improve the user experience. </w:t>
-      </w:r>
-      <w:r>
-        <w:t xml:space="preserve">The images for the buttons were created in </w:t>
-      </w:r>
-      <w:proofErr w:type="spellStart"/>
-      <w:r>
-        <w:t>PhotoShop</w:t>
-      </w:r>
-      <w:proofErr w:type="spellEnd"/>
-      <w:r>
-        <w:t xml:space="preserve"> </w:t>
-      </w:r>
-      <w:r>
-        <w:t>E</w:t>
-      </w:r>
-      <w:r>
-        <w:t>lements</w:t>
-      </w:r>
-      <w:r>
-        <w:t xml:space="preserve">. </w:t>
-      </w:r>
-      <w:r>
-        <w:t>Only informing the user of what the buttons do on hover instead of always displaying this information in the form of labels removes additional clutter from the display.</w:t>
-      </w:r>
-      <w:r>
-        <w:t xml:space="preserve"> </w:t>
-      </w:r>
-    </w:p>
-    <w:p>
-      <w:pPr>
-        <w:spacing w:after="0" w:line="360" w:lineRule="auto"/>
-        <w:ind w:left="432" w:firstLine="288"/>
-      </w:pPr>
-      <w:r>
-        <w:t xml:space="preserve">One of the </w:t>
-      </w:r>
-      <w:r>
-        <w:t>most difficult part</w:t>
-      </w:r>
-      <w:r>
-        <w:t>s</w:t>
-      </w:r>
-      <w:r>
-        <w:t xml:space="preserve"> of the GUI was figuring out how to implement the preview feature</w:t>
-      </w:r>
-      <w:r>
-        <w:t xml:space="preserve"> for the left panel</w:t>
-      </w:r>
-      <w:r>
-        <w:t xml:space="preserve">. </w:t>
-      </w:r>
-      <w:r>
-        <w:t>When designing an initial layout</w:t>
-      </w:r>
-      <w:r>
-        <w:t>,</w:t>
-      </w:r>
-      <w:r>
-        <w:t xml:space="preserve"> we wanted to have more than just the current flash card be displayed. To give the user a sense of their progress when working through their flashcards, we decided to add a preview pane on the left hand side, similar to that of Microsoft PowerPoint.</w:t>
-      </w:r>
-      <w:r>
-        <w:t xml:space="preserve"> </w:t>
-      </w:r>
-      <w:r>
-        <w:t xml:space="preserve">Our prototype tried to create the previews pane by displaying text boxes over the same static image that was used for the main flash card. </w:t>
-      </w:r>
-      <w:r>
-        <w:t>This would have added flare to our GUI, but unfortunately</w:t>
-      </w:r>
-      <w:r>
-        <w:t>,</w:t>
-      </w:r>
-      <w:r>
-        <w:t xml:space="preserve"> we weren’t able to determine a way to trigger a click event for these static images. As a result, we had to use buttons built into </w:t>
-      </w:r>
-      <w:proofErr w:type="spellStart"/>
-      <w:r>
-        <w:t>WxPython</w:t>
-      </w:r>
-      <w:proofErr w:type="spellEnd"/>
-      <w:r>
-        <w:t xml:space="preserve"> for the previews pane.</w:t>
-      </w:r>
-    </w:p>
-    <w:p>
-      <w:pPr>
-        <w:spacing w:after="0" w:line="360" w:lineRule="auto"/>
-        <w:ind w:left="432" w:firstLine="288"/>
-      </w:pPr>
-      <w:r>
-        <w:t xml:space="preserve">Although </w:t>
-      </w:r>
-      <w:proofErr w:type="spellStart"/>
-      <w:r>
-        <w:t>WxPython</w:t>
-      </w:r>
-      <w:proofErr w:type="spellEnd"/>
-      <w:r>
-        <w:t xml:space="preserve"> has many buttons to choose from, it does not have buttons with both an image and a label.  </w:t>
-      </w:r>
-      <w:r>
-        <w:t xml:space="preserve">This was very disappointing because we had wanted to match the flashcard previews’ backgrounds with the main flashcard background.  We tried to manipulate </w:t>
-      </w:r>
-      <w:r>
-        <w:t xml:space="preserve">text to appear over a button with an image, but </w:t>
-      </w:r>
-      <w:r>
-        <w:t xml:space="preserve">the buttons became </w:t>
-      </w:r>
-      <w:proofErr w:type="spellStart"/>
-      <w:r>
-        <w:t>unclickable</w:t>
-      </w:r>
-      <w:proofErr w:type="spellEnd"/>
-      <w:r>
-        <w:t xml:space="preserve"> when a static text was layered over it. Luckily, </w:t>
-      </w:r>
-      <w:proofErr w:type="spellStart"/>
-      <w:r>
-        <w:t>WxPython</w:t>
-      </w:r>
-      <w:proofErr w:type="spellEnd"/>
-      <w:r>
-        <w:t xml:space="preserve"> contains Aqua Buttons, which allowed us to compromise with an aesthetically pleasing button in place of the desired background image.</w:t>
-      </w:r>
-      <w:r>
-        <w:t xml:space="preserve"> To add the preview buttons to the left panel we iterated through the cards object, formatting each question to appear on the appropriate button. This panel automatically creates a scrollbar if the number of flashcards displayed exceeds the allocated space. .</w:t>
-      </w:r>
-    </w:p>
-    <w:p>
-      <w:pPr>
-        <w:spacing w:after="0" w:line="360" w:lineRule="auto"/>
-        <w:ind w:left="432" w:firstLine="288"/>
-      </w:pPr>
-      <w:r>
-        <w:t>A</w:t>
-      </w:r>
-      <w:r>
-        <w:t xml:space="preserve"> </w:t>
-      </w:r>
-      <w:r>
-        <w:t>major challenge in the GUI design wa</w:t>
-      </w:r>
-      <w:r>
-        <w:t>s figuring out how to properly forma</w:t>
-      </w:r>
-      <w:r>
-        <w:t xml:space="preserve">t the text to display on the main flashcard.  Since the </w:t>
-      </w:r>
-      <w:r>
-        <w:t>length of the</w:t>
-      </w:r>
-      <w:r>
-        <w:t xml:space="preserve"> questions and answers </w:t>
-      </w:r>
-      <w:r>
-        <w:t>varied significantly</w:t>
-      </w:r>
-      <w:r>
-        <w:t xml:space="preserve">, we created </w:t>
-      </w:r>
-      <w:r>
-        <w:t>a maximum line number to limit the amount of text</w:t>
-      </w:r>
-      <w:r>
-        <w:t xml:space="preserve"> </w:t>
-      </w:r>
-      <w:r>
         <w:t xml:space="preserve">on </w:t>
       </w:r>
       <w:r>
@@ -2065,54 +1714,10 @@
         <w:t>To center the text on the notecards we used the</w:t>
       </w:r>
       <w:r>
-        <w:t xml:space="preserve"> </w:t>
-      </w:r>
-      <w:proofErr w:type="spellStart"/>
-      <w:r>
-        <w:t>WxPython</w:t>
-      </w:r>
-      <w:proofErr w:type="spellEnd"/>
-      <w:r>
-        <w:t xml:space="preserve"> </w:t>
-      </w:r>
-      <w:proofErr w:type="spellStart"/>
-      <w:r>
-        <w:t>boxsizers</w:t>
-      </w:r>
-      <w:proofErr w:type="spellEnd"/>
-      <w:r>
-        <w:t xml:space="preserve"> which enable us to manipulate the content of the page. Layering with </w:t>
-      </w:r>
-      <w:proofErr w:type="spellStart"/>
-      <w:r>
-        <w:t>boxsizers</w:t>
-      </w:r>
-      <w:proofErr w:type="spellEnd"/>
-      <w:r>
-        <w:t xml:space="preserve"> wasn’t any easier than the layering we had attempted before preventing us from being able to place the notecard image and the text i</w:t>
-      </w:r>
-      <w:r>
-        <w:t xml:space="preserve">n the same </w:t>
-      </w:r>
-      <w:proofErr w:type="spellStart"/>
-      <w:r>
-        <w:t>sizer</w:t>
-      </w:r>
-      <w:proofErr w:type="spellEnd"/>
-      <w:r>
-        <w:t xml:space="preserve">. The </w:t>
-      </w:r>
-      <w:r>
-        <w:lastRenderedPageBreak/>
-        <w:t xml:space="preserve">solution was to have the image be statically placed on the page and only have the text dynamically change in the </w:t>
-      </w:r>
-      <w:proofErr w:type="spellStart"/>
-      <w:r>
-        <w:t>boxsizer</w:t>
-      </w:r>
-      <w:proofErr w:type="spellEnd"/>
-      <w:r>
-        <w:t>.</w:t>
+        <w:t xml:space="preserve"> WxPython boxsizers which enable us to manipulate the content of the page. Layering with boxsizers wasn’t any easier than the layering we had attempted before preventing us from being able to place the notecard image and the text i</w:t>
+      </w:r>
+      <w:r>
+        <w:t>n the same sizer. The solution was to have the image be statically placed on the page and only have the text dynamically change in the boxsizer.</w:t>
       </w:r>
       <w:r>
         <w:t xml:space="preserve"> </w:t>
@@ -2185,7 +1790,7 @@
                     <pic:cNvPicPr/>
                   </pic:nvPicPr>
                   <pic:blipFill>
-                    <a:blip r:embed="rId10" cstate="print">
+                    <a:blip r:embed="rId11" cstate="print">
                       <a:extLst>
                         <a:ext uri="{28A0092B-C50C-407E-A947-70E740481C1C}">
                           <a14:useLocalDpi xmlns:a14="http://schemas.microsoft.com/office/drawing/2010/main" val="0"/>
@@ -2253,53 +1858,31 @@
         <w:t xml:space="preserve"> Open and C</w:t>
       </w:r>
       <w:r>
-        <w:t xml:space="preserve">lose options. </w:t>
-      </w:r>
-      <w:r>
-        <w:t>The Open option opens a dialog box where a different text file can be selected, changing the flashcard display to a different set of flashcards (</w:t>
+        <w:t>lo</w:t>
+      </w:r>
+      <w:r>
+        <w:t>se options. The Open option trigger</w:t>
+      </w:r>
+      <w:r>
+        <w:t>s a dialog box where a different text file can be selected, changing the flashcard display to a different set of flashcards (</w:t>
       </w:r>
       <w:r>
         <w:t>Figure 3</w:t>
       </w:r>
       <w:r>
+        <w:t xml:space="preserve">).  The Help dropdown </w:t>
+      </w:r>
+      <w:r>
+        <w:t>provides the user with options for About and Help. The About option displays information about our team (</w:t>
+      </w:r>
+      <w:r>
+        <w:t>Figure 4</w:t>
+      </w:r>
+      <w:r>
         <w:t xml:space="preserve">).  </w:t>
       </w:r>
       <w:r>
-        <w:t xml:space="preserve">The Help dropdown </w:t>
-      </w:r>
-      <w:r>
-        <w:t xml:space="preserve">provides the user with options for </w:t>
-      </w:r>
-      <w:proofErr w:type="gramStart"/>
-      <w:r>
-        <w:t>About</w:t>
-      </w:r>
-      <w:proofErr w:type="gramEnd"/>
-      <w:r>
-        <w:t xml:space="preserve"> and Help. </w:t>
-      </w:r>
-      <w:r>
-        <w:t>The About option displays information about our team (</w:t>
-      </w:r>
-      <w:r>
-        <w:t>Figure 4</w:t>
-      </w:r>
-      <w:r>
-        <w:t xml:space="preserve">).  </w:t>
-      </w:r>
-      <w:r>
-        <w:t xml:space="preserve">The Help option </w:t>
-      </w:r>
-      <w:r>
-        <w:t xml:space="preserve">demonstrates how to format the .txt file for </w:t>
-      </w:r>
-      <w:proofErr w:type="spellStart"/>
-      <w:r>
-        <w:t>FlashGen</w:t>
-      </w:r>
-      <w:proofErr w:type="spellEnd"/>
-      <w:r>
-        <w:t xml:space="preserve"> (Figure </w:t>
+        <w:t xml:space="preserve">The Help option demonstrates how to format the .txt file for FlashGen (Figure </w:t>
       </w:r>
       <w:r>
         <w:t>1</w:t>
@@ -2308,11 +1891,22 @@
         <w:t>).</w:t>
       </w:r>
       <w:r>
-        <w:t xml:space="preserve"> The toolbar options all have an associated hotkey as well as icon to provide a more responsive interface.</w:t>
-      </w:r>
-      <w:r>
-        <w:t xml:space="preserve"> An icon representing our program is featured in the upper left-hand corner of the window screen and also appears in the task bar (see Figure 5).</w:t>
-      </w:r>
+        <w:t xml:space="preserve"> The toolbar options all have an associated hotkey as well as icon to provide a more responsive interface. An icon representing our program is featured in the upper left-hand corner of the window screen and also appear</w:t>
+      </w:r>
+      <w:r>
+        <w:t>s in the task bar</w:t>
+      </w:r>
+      <w:r>
+        <w:t>.</w:t>
+      </w:r>
+    </w:p>
+    <w:p>
+      <w:pPr>
+        <w:spacing w:after="0" w:line="360" w:lineRule="auto"/>
+        <w:ind w:left="432" w:firstLine="288"/>
+      </w:pPr>
+      <w:bookmarkStart w:id="0" w:name="_GoBack"/>
+      <w:bookmarkEnd w:id="0"/>
     </w:p>
     <w:p>
       <w:pPr>
@@ -2337,7 +1931,6 @@
           <w:noProof/>
           <w:lang w:eastAsia="en-US"/>
         </w:rPr>
-        <w:lastRenderedPageBreak/>
         <w:drawing>
           <wp:anchor distT="0" distB="0" distL="114300" distR="114300" simplePos="0" relativeHeight="251662848" behindDoc="1" locked="0" layoutInCell="1" allowOverlap="1" wp14:anchorId="55981248" wp14:editId="4602309E">
             <wp:simplePos x="0" y="0"/>
@@ -2362,7 +1955,7 @@
                     <pic:cNvPicPr/>
                   </pic:nvPicPr>
                   <pic:blipFill>
-                    <a:blip r:embed="rId11">
+                    <a:blip r:embed="rId12">
                       <a:extLst>
                         <a:ext uri="{28A0092B-C50C-407E-A947-70E740481C1C}">
                           <a14:useLocalDpi xmlns:a14="http://schemas.microsoft.com/office/drawing/2010/main" val="0"/>
@@ -2466,59 +2059,35 @@
         <w:t>Figure 4</w:t>
       </w:r>
       <w:r>
-        <w:t xml:space="preserve">: </w:t>
-      </w:r>
-      <w:proofErr w:type="spellStart"/>
-      <w:r>
-        <w:t>FlashGen</w:t>
-      </w:r>
-      <w:proofErr w:type="spellEnd"/>
+        <w:t>: FlashGen About Us Dialog</w:t>
+      </w:r>
+    </w:p>
+    <w:p>
+      <w:pPr>
+        <w:pStyle w:val="Heading1"/>
+        <w:spacing w:after="0" w:line="360" w:lineRule="auto"/>
+      </w:pPr>
+      <w:r>
+        <w:t>conclusion</w:t>
+      </w:r>
+    </w:p>
+    <w:p>
+      <w:pPr>
+        <w:spacing w:after="0" w:line="360" w:lineRule="auto"/>
+        <w:ind w:left="432" w:firstLine="288"/>
+      </w:pPr>
+      <w:r>
+        <w:t>While FlashGen does not demonstrate a true comparative nature between languages, our team wanted to create a usable application, which we could spend a lot of time making practical</w:t>
+      </w:r>
+      <w:r>
+        <w:t>,</w:t>
+      </w:r>
+      <w:r>
+        <w:t xml:space="preserve"> yet fun.</w:t>
+      </w:r>
       <w:r>
         <w:t xml:space="preserve"> </w:t>
       </w:r>
-      <w:proofErr w:type="gramStart"/>
-      <w:r>
-        <w:t>About</w:t>
-      </w:r>
-      <w:proofErr w:type="gramEnd"/>
-      <w:r>
-        <w:t xml:space="preserve"> Us Dialog</w:t>
-      </w:r>
-    </w:p>
-    <w:p>
-      <w:pPr>
-        <w:pStyle w:val="Heading1"/>
-        <w:spacing w:after="0" w:line="360" w:lineRule="auto"/>
-      </w:pPr>
-      <w:r>
-        <w:t>conclusion</w:t>
-      </w:r>
-    </w:p>
-    <w:p>
-      <w:pPr>
-        <w:spacing w:after="0" w:line="360" w:lineRule="auto"/>
-        <w:ind w:left="432" w:firstLine="288"/>
-      </w:pPr>
-      <w:r>
-        <w:t xml:space="preserve">While </w:t>
-      </w:r>
-      <w:proofErr w:type="spellStart"/>
-      <w:r>
-        <w:t>FlashGen</w:t>
-      </w:r>
-      <w:proofErr w:type="spellEnd"/>
-      <w:r>
-        <w:t xml:space="preserve"> does not demonstrate a true comparative nature between languages, our team wanted to create a usable application, which we could spend a lot of time making practical</w:t>
-      </w:r>
-      <w:r>
-        <w:t>,</w:t>
-      </w:r>
-      <w:r>
-        <w:t xml:space="preserve"> yet fun.</w:t>
-      </w:r>
-      <w:r>
-        <w:t xml:space="preserve"> </w:t>
-      </w:r>
       <w:r>
         <w:t>Originally we had planned to do our project twice, switching which language was used for the parser and which language was used for the GUI. The feedback from our project proposal suggested we approach the project using pair programming instead of delegating specific languages to different team members. Taking this into consideration we re-evaluated what we were trying to accomplish with our project. We decided that doing the entire application twice was a little redundant and impractical for the amount of ti</w:t>
       </w:r>
@@ -2542,7 +2111,7 @@
       </w:r>
     </w:p>
     <w:sectPr>
-      <w:footerReference w:type="default" r:id="rId12"/>
+      <w:footerReference w:type="default" r:id="rId13"/>
       <w:pgSz w:w="12240" w:h="15840"/>
       <w:pgMar w:top="1440" w:right="1440" w:bottom="1440" w:left="1440" w:header="720" w:footer="720" w:gutter="0"/>
       <w:cols w:space="720"/>
@@ -2552,7 +2121,7 @@
 </file>
 
 <file path=word/endnotes.xml><?xml version="1.0" encoding="utf-8"?>
-<w:endnotes xmlns:wpc="http://schemas.microsoft.com/office/word/2010/wordprocessingCanvas" xmlns:mc="http://schemas.openxmlformats.org/markup-compatibility/2006" xmlns:o="urn:schemas-microsoft-com:office:office" xmlns:r="http://schemas.openxmlformats.org/officeDocument/2006/relationships" xmlns:m="http://schemas.openxmlformats.org/officeDocument/2006/math" xmlns:v="urn:schemas-microsoft-com:vml" xmlns:wp14="http://schemas.microsoft.com/office/word/2010/wordprocessingDrawing" xmlns:wp="http://schemas.openxmlformats.org/drawingml/2006/wordprocessingDrawing" xmlns:w10="urn:schemas-microsoft-com:office:word" xmlns:w="http://schemas.openxmlformats.org/wordprocessingml/2006/main" xmlns:w14="http://schemas.microsoft.com/office/word/2010/wordml" xmlns:w15="http://schemas.microsoft.com/office/word/2012/wordml" xmlns:wpg="http://schemas.microsoft.com/office/word/2010/wordprocessingGroup" xmlns:wpi="http://schemas.microsoft.com/office/word/2010/wordprocessingInk" xmlns:wne="http://schemas.microsoft.com/office/word/2006/wordml" xmlns:wps="http://schemas.microsoft.com/office/word/2010/wordprocessingShape" mc:Ignorable="w14 w15 wp14">
+<w:endnotes xmlns:wpc="http://schemas.microsoft.com/office/word/2010/wordprocessingCanvas" xmlns:mc="http://schemas.openxmlformats.org/markup-compatibility/2006" xmlns:o="urn:schemas-microsoft-com:office:office" xmlns:r="http://schemas.openxmlformats.org/officeDocument/2006/relationships" xmlns:m="http://schemas.openxmlformats.org/officeDocument/2006/math" xmlns:v="urn:schemas-microsoft-com:vml" xmlns:wp14="http://schemas.microsoft.com/office/word/2010/wordprocessingDrawing" xmlns:wp="http://schemas.openxmlformats.org/drawingml/2006/wordprocessingDrawing" xmlns:w10="urn:schemas-microsoft-com:office:word" xmlns:w="http://schemas.openxmlformats.org/wordprocessingml/2006/main" xmlns:w14="http://schemas.microsoft.com/office/word/2010/wordml" xmlns:wpg="http://schemas.microsoft.com/office/word/2010/wordprocessingGroup" xmlns:wpi="http://schemas.microsoft.com/office/word/2010/wordprocessingInk" xmlns:wne="http://schemas.microsoft.com/office/word/2006/wordml" xmlns:wps="http://schemas.microsoft.com/office/word/2010/wordprocessingShape" mc:Ignorable="w14 wp14">
   <w:endnote w:type="separator" w:id="-1">
     <w:p>
       <w:pPr>
@@ -2577,7 +2146,7 @@
 </file>
 
 <file path=word/footer1.xml><?xml version="1.0" encoding="utf-8"?>
-<w:ftr xmlns:wpc="http://schemas.microsoft.com/office/word/2010/wordprocessingCanvas" xmlns:mc="http://schemas.openxmlformats.org/markup-compatibility/2006" xmlns:o="urn:schemas-microsoft-com:office:office" xmlns:r="http://schemas.openxmlformats.org/officeDocument/2006/relationships" xmlns:m="http://schemas.openxmlformats.org/officeDocument/2006/math" xmlns:v="urn:schemas-microsoft-com:vml" xmlns:wp14="http://schemas.microsoft.com/office/word/2010/wordprocessingDrawing" xmlns:wp="http://schemas.openxmlformats.org/drawingml/2006/wordprocessingDrawing" xmlns:w10="urn:schemas-microsoft-com:office:word" xmlns:w="http://schemas.openxmlformats.org/wordprocessingml/2006/main" xmlns:w14="http://schemas.microsoft.com/office/word/2010/wordml" xmlns:w15="http://schemas.microsoft.com/office/word/2012/wordml" xmlns:wpg="http://schemas.microsoft.com/office/word/2010/wordprocessingGroup" xmlns:wpi="http://schemas.microsoft.com/office/word/2010/wordprocessingInk" xmlns:wne="http://schemas.microsoft.com/office/word/2006/wordml" xmlns:wps="http://schemas.microsoft.com/office/word/2010/wordprocessingShape" mc:Ignorable="w14 w15 wp14">
+<w:ftr xmlns:wpc="http://schemas.microsoft.com/office/word/2010/wordprocessingCanvas" xmlns:mc="http://schemas.openxmlformats.org/markup-compatibility/2006" xmlns:o="urn:schemas-microsoft-com:office:office" xmlns:r="http://schemas.openxmlformats.org/officeDocument/2006/relationships" xmlns:m="http://schemas.openxmlformats.org/officeDocument/2006/math" xmlns:v="urn:schemas-microsoft-com:vml" xmlns:wp14="http://schemas.microsoft.com/office/word/2010/wordprocessingDrawing" xmlns:wp="http://schemas.openxmlformats.org/drawingml/2006/wordprocessingDrawing" xmlns:w10="urn:schemas-microsoft-com:office:word" xmlns:w="http://schemas.openxmlformats.org/wordprocessingml/2006/main" xmlns:w14="http://schemas.microsoft.com/office/word/2010/wordml" xmlns:wpg="http://schemas.microsoft.com/office/word/2010/wordprocessingGroup" xmlns:wpi="http://schemas.microsoft.com/office/word/2010/wordprocessingInk" xmlns:wne="http://schemas.microsoft.com/office/word/2006/wordml" xmlns:wps="http://schemas.microsoft.com/office/word/2010/wordprocessingShape" mc:Ignorable="w14 wp14">
   <w:sdt>
     <w:sdtPr>
       <w:id w:val="1007488241"/>
@@ -2610,7 +2179,7 @@
           <w:rPr>
             <w:noProof/>
           </w:rPr>
-          <w:t>8</w:t>
+          <w:t>1</w:t>
         </w:r>
         <w:r>
           <w:rPr>
@@ -2630,7 +2199,7 @@
 </file>
 
 <file path=word/footnotes.xml><?xml version="1.0" encoding="utf-8"?>
-<w:footnotes xmlns:wpc="http://schemas.microsoft.com/office/word/2010/wordprocessingCanvas" xmlns:mc="http://schemas.openxmlformats.org/markup-compatibility/2006" xmlns:o="urn:schemas-microsoft-com:office:office" xmlns:r="http://schemas.openxmlformats.org/officeDocument/2006/relationships" xmlns:m="http://schemas.openxmlformats.org/officeDocument/2006/math" xmlns:v="urn:schemas-microsoft-com:vml" xmlns:wp14="http://schemas.microsoft.com/office/word/2010/wordprocessingDrawing" xmlns:wp="http://schemas.openxmlformats.org/drawingml/2006/wordprocessingDrawing" xmlns:w10="urn:schemas-microsoft-com:office:word" xmlns:w="http://schemas.openxmlformats.org/wordprocessingml/2006/main" xmlns:w14="http://schemas.microsoft.com/office/word/2010/wordml" xmlns:w15="http://schemas.microsoft.com/office/word/2012/wordml" xmlns:wpg="http://schemas.microsoft.com/office/word/2010/wordprocessingGroup" xmlns:wpi="http://schemas.microsoft.com/office/word/2010/wordprocessingInk" xmlns:wne="http://schemas.microsoft.com/office/word/2006/wordml" xmlns:wps="http://schemas.microsoft.com/office/word/2010/wordprocessingShape" mc:Ignorable="w14 w15 wp14">
+<w:footnotes xmlns:wpc="http://schemas.microsoft.com/office/word/2010/wordprocessingCanvas" xmlns:mc="http://schemas.openxmlformats.org/markup-compatibility/2006" xmlns:o="urn:schemas-microsoft-com:office:office" xmlns:r="http://schemas.openxmlformats.org/officeDocument/2006/relationships" xmlns:m="http://schemas.openxmlformats.org/officeDocument/2006/math" xmlns:v="urn:schemas-microsoft-com:vml" xmlns:wp14="http://schemas.microsoft.com/office/word/2010/wordprocessingDrawing" xmlns:wp="http://schemas.openxmlformats.org/drawingml/2006/wordprocessingDrawing" xmlns:w10="urn:schemas-microsoft-com:office:word" xmlns:w="http://schemas.openxmlformats.org/wordprocessingml/2006/main" xmlns:w14="http://schemas.microsoft.com/office/word/2010/wordml" xmlns:wpg="http://schemas.microsoft.com/office/word/2010/wordprocessingGroup" xmlns:wpi="http://schemas.microsoft.com/office/word/2010/wordprocessingInk" xmlns:wne="http://schemas.microsoft.com/office/word/2006/wordml" xmlns:wps="http://schemas.microsoft.com/office/word/2010/wordprocessingShape" mc:Ignorable="w14 wp14">
   <w:footnote w:type="separator" w:id="-1">
     <w:p>
       <w:pPr>
@@ -2655,7 +2224,7 @@
 </file>
 
 <file path=word/numbering.xml><?xml version="1.0" encoding="utf-8"?>
-<w:numbering xmlns:wpc="http://schemas.microsoft.com/office/word/2010/wordprocessingCanvas" xmlns:mc="http://schemas.openxmlformats.org/markup-compatibility/2006" xmlns:o="urn:schemas-microsoft-com:office:office" xmlns:r="http://schemas.openxmlformats.org/officeDocument/2006/relationships" xmlns:m="http://schemas.openxmlformats.org/officeDocument/2006/math" xmlns:v="urn:schemas-microsoft-com:vml" xmlns:wp14="http://schemas.microsoft.com/office/word/2010/wordprocessingDrawing" xmlns:wp="http://schemas.openxmlformats.org/drawingml/2006/wordprocessingDrawing" xmlns:w10="urn:schemas-microsoft-com:office:word" xmlns:w="http://schemas.openxmlformats.org/wordprocessingml/2006/main" xmlns:w14="http://schemas.microsoft.com/office/word/2010/wordml" xmlns:w15="http://schemas.microsoft.com/office/word/2012/wordml" xmlns:wpg="http://schemas.microsoft.com/office/word/2010/wordprocessingGroup" xmlns:wpi="http://schemas.microsoft.com/office/word/2010/wordprocessingInk" xmlns:wne="http://schemas.microsoft.com/office/word/2006/wordml" xmlns:wps="http://schemas.microsoft.com/office/word/2010/wordprocessingShape" mc:Ignorable="w14 w15 wp14">
+<w:numbering xmlns:wpc="http://schemas.microsoft.com/office/word/2010/wordprocessingCanvas" xmlns:mc="http://schemas.openxmlformats.org/markup-compatibility/2006" xmlns:o="urn:schemas-microsoft-com:office:office" xmlns:r="http://schemas.openxmlformats.org/officeDocument/2006/relationships" xmlns:m="http://schemas.openxmlformats.org/officeDocument/2006/math" xmlns:v="urn:schemas-microsoft-com:vml" xmlns:wp14="http://schemas.microsoft.com/office/word/2010/wordprocessingDrawing" xmlns:wp="http://schemas.openxmlformats.org/drawingml/2006/wordprocessingDrawing" xmlns:w10="urn:schemas-microsoft-com:office:word" xmlns:w="http://schemas.openxmlformats.org/wordprocessingml/2006/main" xmlns:w14="http://schemas.microsoft.com/office/word/2010/wordml" xmlns:wpg="http://schemas.microsoft.com/office/word/2010/wordprocessingGroup" xmlns:wpi="http://schemas.microsoft.com/office/word/2010/wordprocessingInk" xmlns:wne="http://schemas.microsoft.com/office/word/2006/wordml" xmlns:wps="http://schemas.microsoft.com/office/word/2010/wordprocessingShape" mc:Ignorable="w14 wp14">
   <w:abstractNum w:abstractNumId="0">
     <w:nsid w:val="1482775B"/>
     <w:multiLevelType w:val="multilevel"/>
@@ -3079,7 +2648,7 @@
 </file>
 
 <file path=word/styles.xml><?xml version="1.0" encoding="utf-8"?>
-<w:styles xmlns:mc="http://schemas.openxmlformats.org/markup-compatibility/2006" xmlns:r="http://schemas.openxmlformats.org/officeDocument/2006/relationships" xmlns:w="http://schemas.openxmlformats.org/wordprocessingml/2006/main" xmlns:w14="http://schemas.microsoft.com/office/word/2010/wordml" xmlns:w15="http://schemas.microsoft.com/office/word/2012/wordml" mc:Ignorable="w14 w15">
+<w:styles xmlns:mc="http://schemas.openxmlformats.org/markup-compatibility/2006" xmlns:r="http://schemas.openxmlformats.org/officeDocument/2006/relationships" xmlns:w="http://schemas.openxmlformats.org/wordprocessingml/2006/main" xmlns:w14="http://schemas.microsoft.com/office/word/2010/wordml" mc:Ignorable="w14">
   <w:docDefaults>
     <w:rPrDefault>
       <w:rPr>
@@ -3095,378 +2664,825 @@
       </w:pPr>
     </w:pPrDefault>
   </w:docDefaults>
-  <w:latentStyles w:defLockedState="0" w:defUIPriority="99" w:defSemiHidden="0" w:defUnhideWhenUsed="0" w:defQFormat="0" w:count="371">
-    <w:lsdException w:name="Normal" w:uiPriority="0" w:qFormat="1"/>
-    <w:lsdException w:name="heading 1" w:uiPriority="9" w:qFormat="1"/>
-    <w:lsdException w:name="heading 2" w:semiHidden="1" w:uiPriority="9" w:unhideWhenUsed="1" w:qFormat="1"/>
-    <w:lsdException w:name="heading 3" w:semiHidden="1" w:uiPriority="9" w:unhideWhenUsed="1" w:qFormat="1"/>
-    <w:lsdException w:name="heading 4" w:semiHidden="1" w:uiPriority="9" w:unhideWhenUsed="1" w:qFormat="1"/>
-    <w:lsdException w:name="heading 5" w:semiHidden="1" w:uiPriority="9" w:unhideWhenUsed="1" w:qFormat="1"/>
-    <w:lsdException w:name="heading 6" w:semiHidden="1" w:uiPriority="9" w:unhideWhenUsed="1" w:qFormat="1"/>
-    <w:lsdException w:name="heading 7" w:semiHidden="1" w:uiPriority="9" w:unhideWhenUsed="1" w:qFormat="1"/>
-    <w:lsdException w:name="heading 8" w:semiHidden="1" w:uiPriority="9" w:unhideWhenUsed="1" w:qFormat="1"/>
-    <w:lsdException w:name="heading 9" w:semiHidden="1" w:uiPriority="9" w:unhideWhenUsed="1" w:qFormat="1"/>
-    <w:lsdException w:name="index 1" w:semiHidden="1" w:unhideWhenUsed="1"/>
-    <w:lsdException w:name="index 2" w:semiHidden="1" w:unhideWhenUsed="1"/>
-    <w:lsdException w:name="index 3" w:semiHidden="1" w:unhideWhenUsed="1"/>
-    <w:lsdException w:name="index 4" w:semiHidden="1" w:unhideWhenUsed="1"/>
-    <w:lsdException w:name="index 5" w:semiHidden="1" w:unhideWhenUsed="1"/>
-    <w:lsdException w:name="index 6" w:semiHidden="1" w:unhideWhenUsed="1"/>
-    <w:lsdException w:name="index 7" w:semiHidden="1" w:unhideWhenUsed="1"/>
-    <w:lsdException w:name="index 8" w:semiHidden="1" w:unhideWhenUsed="1"/>
-    <w:lsdException w:name="index 9" w:semiHidden="1" w:unhideWhenUsed="1"/>
-    <w:lsdException w:name="toc 1" w:semiHidden="1" w:uiPriority="39" w:unhideWhenUsed="1"/>
-    <w:lsdException w:name="toc 2" w:semiHidden="1" w:uiPriority="39" w:unhideWhenUsed="1"/>
-    <w:lsdException w:name="toc 3" w:semiHidden="1" w:uiPriority="39" w:unhideWhenUsed="1"/>
-    <w:lsdException w:name="toc 4" w:semiHidden="1" w:uiPriority="39" w:unhideWhenUsed="1"/>
-    <w:lsdException w:name="toc 5" w:semiHidden="1" w:uiPriority="39" w:unhideWhenUsed="1"/>
-    <w:lsdException w:name="toc 6" w:semiHidden="1" w:uiPriority="39" w:unhideWhenUsed="1"/>
-    <w:lsdException w:name="toc 7" w:semiHidden="1" w:uiPriority="39" w:unhideWhenUsed="1"/>
-    <w:lsdException w:name="toc 8" w:semiHidden="1" w:uiPriority="39" w:unhideWhenUsed="1"/>
-    <w:lsdException w:name="toc 9" w:semiHidden="1" w:uiPriority="39" w:unhideWhenUsed="1"/>
-    <w:lsdException w:name="Normal Indent" w:semiHidden="1" w:unhideWhenUsed="1"/>
-    <w:lsdException w:name="footnote text" w:semiHidden="1" w:unhideWhenUsed="1"/>
-    <w:lsdException w:name="annotation text" w:semiHidden="1" w:unhideWhenUsed="1"/>
-    <w:lsdException w:name="header" w:semiHidden="1" w:unhideWhenUsed="1"/>
-    <w:lsdException w:name="footer" w:semiHidden="1" w:unhideWhenUsed="1"/>
-    <w:lsdException w:name="index heading" w:semiHidden="1" w:unhideWhenUsed="1"/>
-    <w:lsdException w:name="caption" w:semiHidden="1" w:uiPriority="35" w:unhideWhenUsed="1" w:qFormat="1"/>
-    <w:lsdException w:name="table of figures" w:semiHidden="1" w:unhideWhenUsed="1"/>
-    <w:lsdException w:name="envelope address" w:semiHidden="1" w:unhideWhenUsed="1"/>
-    <w:lsdException w:name="envelope return" w:semiHidden="1" w:unhideWhenUsed="1"/>
-    <w:lsdException w:name="footnote reference" w:semiHidden="1" w:unhideWhenUsed="1"/>
-    <w:lsdException w:name="annotation reference" w:semiHidden="1" w:unhideWhenUsed="1"/>
-    <w:lsdException w:name="line number" w:semiHidden="1" w:unhideWhenUsed="1"/>
-    <w:lsdException w:name="page number" w:semiHidden="1" w:unhideWhenUsed="1"/>
-    <w:lsdException w:name="endnote reference" w:semiHidden="1" w:unhideWhenUsed="1"/>
-    <w:lsdException w:name="endnote text" w:semiHidden="1" w:unhideWhenUsed="1"/>
-    <w:lsdException w:name="table of authorities" w:semiHidden="1" w:unhideWhenUsed="1"/>
-    <w:lsdException w:name="macro" w:semiHidden="1" w:unhideWhenUsed="1"/>
-    <w:lsdException w:name="toa heading" w:semiHidden="1" w:unhideWhenUsed="1"/>
-    <w:lsdException w:name="List" w:semiHidden="1" w:unhideWhenUsed="1"/>
-    <w:lsdException w:name="List Bullet" w:semiHidden="1" w:unhideWhenUsed="1"/>
-    <w:lsdException w:name="List Number" w:semiHidden="1" w:unhideWhenUsed="1"/>
-    <w:lsdException w:name="List 2" w:semiHidden="1" w:unhideWhenUsed="1"/>
-    <w:lsdException w:name="List 3" w:semiHidden="1" w:unhideWhenUsed="1"/>
-    <w:lsdException w:name="List 4" w:semiHidden="1" w:unhideWhenUsed="1"/>
-    <w:lsdException w:name="List 5" w:semiHidden="1" w:unhideWhenUsed="1"/>
-    <w:lsdException w:name="List Bullet 2" w:semiHidden="1" w:unhideWhenUsed="1"/>
-    <w:lsdException w:name="List Bullet 3" w:semiHidden="1" w:unhideWhenUsed="1"/>
-    <w:lsdException w:name="List Bullet 4" w:semiHidden="1" w:unhideWhenUsed="1"/>
-    <w:lsdException w:name="List Bullet 5" w:semiHidden="1" w:unhideWhenUsed="1"/>
-    <w:lsdException w:name="List Number 2" w:semiHidden="1" w:unhideWhenUsed="1"/>
-    <w:lsdException w:name="List Number 3" w:semiHidden="1" w:unhideWhenUsed="1"/>
-    <w:lsdException w:name="List Number 4" w:semiHidden="1" w:unhideWhenUsed="1"/>
-    <w:lsdException w:name="List Number 5" w:semiHidden="1" w:unhideWhenUsed="1"/>
-    <w:lsdException w:name="Title" w:uiPriority="10" w:qFormat="1"/>
-    <w:lsdException w:name="Closing" w:semiHidden="1" w:unhideWhenUsed="1"/>
-    <w:lsdException w:name="Signature" w:semiHidden="1" w:unhideWhenUsed="1"/>
-    <w:lsdException w:name="Default Paragraph Font" w:semiHidden="1" w:uiPriority="1" w:unhideWhenUsed="1"/>
-    <w:lsdException w:name="Body Text" w:semiHidden="1" w:unhideWhenUsed="1"/>
-    <w:lsdException w:name="Body Text Indent" w:semiHidden="1" w:unhideWhenUsed="1"/>
-    <w:lsdException w:name="List Continue" w:semiHidden="1" w:unhideWhenUsed="1"/>
-    <w:lsdException w:name="List Continue 2" w:semiHidden="1" w:unhideWhenUsed="1"/>
-    <w:lsdException w:name="List Continue 3" w:semiHidden="1" w:unhideWhenUsed="1"/>
-    <w:lsdException w:name="List Continue 4" w:semiHidden="1" w:unhideWhenUsed="1"/>
-    <w:lsdException w:name="List Continue 5" w:semiHidden="1" w:unhideWhenUsed="1"/>
-    <w:lsdException w:name="Message Header" w:semiHidden="1" w:unhideWhenUsed="1"/>
-    <w:lsdException w:name="Subtitle" w:uiPriority="11" w:qFormat="1"/>
-    <w:lsdException w:name="Salutation" w:semiHidden="1" w:unhideWhenUsed="1"/>
-    <w:lsdException w:name="Date" w:semiHidden="1" w:unhideWhenUsed="1"/>
-    <w:lsdException w:name="Body Text First Indent" w:semiHidden="1" w:unhideWhenUsed="1"/>
-    <w:lsdException w:name="Body Text First Indent 2" w:semiHidden="1" w:unhideWhenUsed="1"/>
-    <w:lsdException w:name="Note Heading" w:semiHidden="1" w:unhideWhenUsed="1"/>
-    <w:lsdException w:name="Body Text 2" w:semiHidden="1" w:unhideWhenUsed="1"/>
-    <w:lsdException w:name="Body Text 3" w:semiHidden="1" w:unhideWhenUsed="1"/>
-    <w:lsdException w:name="Body Text Indent 2" w:semiHidden="1" w:unhideWhenUsed="1"/>
-    <w:lsdException w:name="Body Text Indent 3" w:semiHidden="1" w:unhideWhenUsed="1"/>
-    <w:lsdException w:name="Block Text" w:semiHidden="1" w:unhideWhenUsed="1"/>
-    <w:lsdException w:name="Hyperlink" w:semiHidden="1" w:unhideWhenUsed="1"/>
-    <w:lsdException w:name="FollowedHyperlink" w:semiHidden="1" w:unhideWhenUsed="1"/>
-    <w:lsdException w:name="Strong" w:uiPriority="22" w:qFormat="1"/>
-    <w:lsdException w:name="Emphasis" w:uiPriority="20" w:qFormat="1"/>
-    <w:lsdException w:name="Document Map" w:semiHidden="1" w:unhideWhenUsed="1"/>
-    <w:lsdException w:name="Plain Text" w:semiHidden="1" w:unhideWhenUsed="1"/>
-    <w:lsdException w:name="E-mail Signature" w:semiHidden="1" w:unhideWhenUsed="1"/>
-    <w:lsdException w:name="HTML Top of Form" w:semiHidden="1" w:unhideWhenUsed="1"/>
-    <w:lsdException w:name="HTML Bottom of Form" w:semiHidden="1" w:unhideWhenUsed="1"/>
-    <w:lsdException w:name="Normal (Web)" w:semiHidden="1" w:unhideWhenUsed="1"/>
-    <w:lsdException w:name="HTML Acronym" w:semiHidden="1" w:unhideWhenUsed="1"/>
-    <w:lsdException w:name="HTML Address" w:semiHidden="1" w:unhideWhenUsed="1"/>
-    <w:lsdException w:name="HTML Cite" w:semiHidden="1" w:unhideWhenUsed="1"/>
-    <w:lsdException w:name="HTML Code" w:semiHidden="1" w:unhideWhenUsed="1"/>
-    <w:lsdException w:name="HTML Definition" w:semiHidden="1" w:unhideWhenUsed="1"/>
-    <w:lsdException w:name="HTML Keyboard" w:semiHidden="1" w:unhideWhenUsed="1"/>
-    <w:lsdException w:name="HTML Preformatted" w:semiHidden="1" w:unhideWhenUsed="1"/>
-    <w:lsdException w:name="HTML Sample" w:semiHidden="1" w:unhideWhenUsed="1"/>
-    <w:lsdException w:name="HTML Typewriter" w:semiHidden="1" w:unhideWhenUsed="1"/>
-    <w:lsdException w:name="HTML Variable" w:semiHidden="1" w:unhideWhenUsed="1"/>
-    <w:lsdException w:name="Normal Table" w:semiHidden="1" w:unhideWhenUsed="1"/>
-    <w:lsdException w:name="annotation subject" w:semiHidden="1" w:unhideWhenUsed="1"/>
-    <w:lsdException w:name="No List" w:semiHidden="1" w:unhideWhenUsed="1"/>
-    <w:lsdException w:name="Outline List 1" w:semiHidden="1" w:unhideWhenUsed="1"/>
-    <w:lsdException w:name="Outline List 2" w:semiHidden="1" w:unhideWhenUsed="1"/>
-    <w:lsdException w:name="Outline List 3" w:semiHidden="1" w:unhideWhenUsed="1"/>
-    <w:lsdException w:name="Table Simple 1" w:semiHidden="1" w:unhideWhenUsed="1"/>
-    <w:lsdException w:name="Table Simple 2" w:semiHidden="1" w:unhideWhenUsed="1"/>
-    <w:lsdException w:name="Table Simple 3" w:semiHidden="1" w:unhideWhenUsed="1"/>
-    <w:lsdException w:name="Table Classic 1" w:semiHidden="1" w:unhideWhenUsed="1"/>
-    <w:lsdException w:name="Table Classic 2" w:semiHidden="1" w:unhideWhenUsed="1"/>
-    <w:lsdException w:name="Table Classic 3" w:semiHidden="1" w:unhideWhenUsed="1"/>
-    <w:lsdException w:name="Table Classic 4" w:semiHidden="1" w:unhideWhenUsed="1"/>
-    <w:lsdException w:name="Table Colorful 1" w:semiHidden="1" w:unhideWhenUsed="1"/>
-    <w:lsdException w:name="Table Colorful 2" w:semiHidden="1" w:unhideWhenUsed="1"/>
-    <w:lsdException w:name="Table Colorful 3" w:semiHidden="1" w:unhideWhenUsed="1"/>
-    <w:lsdException w:name="Table Columns 1" w:semiHidden="1" w:unhideWhenUsed="1"/>
-    <w:lsdException w:name="Table Columns 2" w:semiHidden="1" w:unhideWhenUsed="1"/>
-    <w:lsdException w:name="Table Columns 3" w:semiHidden="1" w:unhideWhenUsed="1"/>
-    <w:lsdException w:name="Table Columns 4" w:semiHidden="1" w:unhideWhenUsed="1"/>
-    <w:lsdException w:name="Table Columns 5" w:semiHidden="1" w:unhideWhenUsed="1"/>
-    <w:lsdException w:name="Table Grid 1" w:semiHidden="1" w:unhideWhenUsed="1"/>
-    <w:lsdException w:name="Table Grid 2" w:semiHidden="1" w:unhideWhenUsed="1"/>
-    <w:lsdException w:name="Table Grid 3" w:semiHidden="1" w:unhideWhenUsed="1"/>
-    <w:lsdException w:name="Table Grid 4" w:semiHidden="1" w:unhideWhenUsed="1"/>
-    <w:lsdException w:name="Table Grid 5" w:semiHidden="1" w:unhideWhenUsed="1"/>
-    <w:lsdException w:name="Table Grid 6" w:semiHidden="1" w:unhideWhenUsed="1"/>
-    <w:lsdException w:name="Table Grid 7" w:semiHidden="1" w:unhideWhenUsed="1"/>
-    <w:lsdException w:name="Table Grid 8" w:semiHidden="1" w:unhideWhenUsed="1"/>
-    <w:lsdException w:name="Table List 1" w:semiHidden="1" w:unhideWhenUsed="1"/>
-    <w:lsdException w:name="Table List 2" w:semiHidden="1" w:unhideWhenUsed="1"/>
-    <w:lsdException w:name="Table List 3" w:semiHidden="1" w:unhideWhenUsed="1"/>
-    <w:lsdException w:name="Table List 4" w:semiHidden="1" w:unhideWhenUsed="1"/>
-    <w:lsdException w:name="Table List 5" w:semiHidden="1" w:unhideWhenUsed="1"/>
-    <w:lsdException w:name="Table List 6" w:semiHidden="1" w:unhideWhenUsed="1"/>
-    <w:lsdException w:name="Table List 7" w:semiHidden="1" w:unhideWhenUsed="1"/>
-    <w:lsdException w:name="Table List 8" w:semiHidden="1" w:unhideWhenUsed="1"/>
-    <w:lsdException w:name="Table 3D effects 1" w:semiHidden="1" w:unhideWhenUsed="1"/>
-    <w:lsdException w:name="Table 3D effects 2" w:semiHidden="1" w:unhideWhenUsed="1"/>
-    <w:lsdException w:name="Table 3D effects 3" w:semiHidden="1" w:unhideWhenUsed="1"/>
-    <w:lsdException w:name="Table Contemporary" w:semiHidden="1" w:unhideWhenUsed="1"/>
-    <w:lsdException w:name="Table Elegant" w:semiHidden="1" w:unhideWhenUsed="1"/>
-    <w:lsdException w:name="Table Professional" w:semiHidden="1" w:unhideWhenUsed="1"/>
-    <w:lsdException w:name="Table Subtle 1" w:semiHidden="1" w:unhideWhenUsed="1"/>
-    <w:lsdException w:name="Table Subtle 2" w:semiHidden="1" w:unhideWhenUsed="1"/>
-    <w:lsdException w:name="Table Web 1" w:semiHidden="1" w:unhideWhenUsed="1"/>
-    <w:lsdException w:name="Table Web 2" w:semiHidden="1" w:unhideWhenUsed="1"/>
-    <w:lsdException w:name="Table Web 3" w:semiHidden="1" w:unhideWhenUsed="1"/>
-    <w:lsdException w:name="Balloon Text" w:semiHidden="1" w:unhideWhenUsed="1"/>
-    <w:lsdException w:name="Table Grid" w:uiPriority="39"/>
-    <w:lsdException w:name="Table Theme" w:semiHidden="1" w:unhideWhenUsed="1"/>
-    <w:lsdException w:name="Placeholder Text" w:semiHidden="1"/>
-    <w:lsdException w:name="No Spacing" w:uiPriority="1" w:qFormat="1"/>
-    <w:lsdException w:name="Light Shading" w:uiPriority="60"/>
-    <w:lsdException w:name="Light List" w:uiPriority="61"/>
-    <w:lsdException w:name="Light Grid" w:uiPriority="62"/>
-    <w:lsdException w:name="Medium Shading 1" w:uiPriority="63"/>
-    <w:lsdException w:name="Medium Shading 2" w:uiPriority="64"/>
-    <w:lsdException w:name="Medium List 1" w:uiPriority="65"/>
-    <w:lsdException w:name="Medium List 2" w:uiPriority="66"/>
-    <w:lsdException w:name="Medium Grid 1" w:uiPriority="67"/>
-    <w:lsdException w:name="Medium Grid 2" w:uiPriority="68"/>
-    <w:lsdException w:name="Medium Grid 3" w:uiPriority="69"/>
-    <w:lsdException w:name="Dark List" w:uiPriority="70"/>
-    <w:lsdException w:name="Colorful Shading" w:uiPriority="71"/>
-    <w:lsdException w:name="Colorful List" w:uiPriority="72"/>
-    <w:lsdException w:name="Colorful Grid" w:uiPriority="73"/>
-    <w:lsdException w:name="Light Shading Accent 1" w:uiPriority="60"/>
-    <w:lsdException w:name="Light List Accent 1" w:uiPriority="61"/>
-    <w:lsdException w:name="Light Grid Accent 1" w:uiPriority="62"/>
-    <w:lsdException w:name="Medium Shading 1 Accent 1" w:uiPriority="63"/>
-    <w:lsdException w:name="Medium Shading 2 Accent 1" w:uiPriority="64"/>
-    <w:lsdException w:name="Medium List 1 Accent 1" w:uiPriority="65"/>
-    <w:lsdException w:name="Revision" w:semiHidden="1"/>
-    <w:lsdException w:name="List Paragraph" w:uiPriority="34" w:qFormat="1"/>
-    <w:lsdException w:name="Quote" w:uiPriority="29" w:qFormat="1"/>
-    <w:lsdException w:name="Intense Quote" w:uiPriority="30" w:qFormat="1"/>
-    <w:lsdException w:name="Medium List 2 Accent 1" w:uiPriority="66"/>
-    <w:lsdException w:name="Medium Grid 1 Accent 1" w:uiPriority="67"/>
-    <w:lsdException w:name="Medium Grid 2 Accent 1" w:uiPriority="68"/>
-    <w:lsdException w:name="Medium Grid 3 Accent 1" w:uiPriority="69"/>
-    <w:lsdException w:name="Dark List Accent 1" w:uiPriority="70"/>
-    <w:lsdException w:name="Colorful Shading Accent 1" w:uiPriority="71"/>
-    <w:lsdException w:name="Colorful List Accent 1" w:uiPriority="72"/>
-    <w:lsdException w:name="Colorful Grid Accent 1" w:uiPriority="73"/>
-    <w:lsdException w:name="Light Shading Accent 2" w:uiPriority="60"/>
-    <w:lsdException w:name="Light List Accent 2" w:uiPriority="61"/>
-    <w:lsdException w:name="Light Grid Accent 2" w:uiPriority="62"/>
-    <w:lsdException w:name="Medium Shading 1 Accent 2" w:uiPriority="63"/>
-    <w:lsdException w:name="Medium Shading 2 Accent 2" w:uiPriority="64"/>
-    <w:lsdException w:name="Medium List 1 Accent 2" w:uiPriority="65"/>
-    <w:lsdException w:name="Medium List 2 Accent 2" w:uiPriority="66"/>
-    <w:lsdException w:name="Medium Grid 1 Accent 2" w:uiPriority="67"/>
-    <w:lsdException w:name="Medium Grid 2 Accent 2" w:uiPriority="68"/>
-    <w:lsdException w:name="Medium Grid 3 Accent 2" w:uiPriority="69"/>
-    <w:lsdException w:name="Dark List Accent 2" w:uiPriority="70"/>
-    <w:lsdException w:name="Colorful Shading Accent 2" w:uiPriority="71"/>
-    <w:lsdException w:name="Colorful List Accent 2" w:uiPriority="72"/>
-    <w:lsdException w:name="Colorful Grid Accent 2" w:uiPriority="73"/>
-    <w:lsdException w:name="Light Shading Accent 3" w:uiPriority="60"/>
-    <w:lsdException w:name="Light List Accent 3" w:uiPriority="61"/>
-    <w:lsdException w:name="Light Grid Accent 3" w:uiPriority="62"/>
-    <w:lsdException w:name="Medium Shading 1 Accent 3" w:uiPriority="63"/>
-    <w:lsdException w:name="Medium Shading 2 Accent 3" w:uiPriority="64"/>
-    <w:lsdException w:name="Medium List 1 Accent 3" w:uiPriority="65"/>
-    <w:lsdException w:name="Medium List 2 Accent 3" w:uiPriority="66"/>
-    <w:lsdException w:name="Medium Grid 1 Accent 3" w:uiPriority="67"/>
-    <w:lsdException w:name="Medium Grid 2 Accent 3" w:uiPriority="68"/>
-    <w:lsdException w:name="Medium Grid 3 Accent 3" w:uiPriority="69"/>
-    <w:lsdException w:name="Dark List Accent 3" w:uiPriority="70"/>
-    <w:lsdException w:name="Colorful Shading Accent 3" w:uiPriority="71"/>
-    <w:lsdException w:name="Colorful List Accent 3" w:uiPriority="72"/>
-    <w:lsdException w:name="Colorful Grid Accent 3" w:uiPriority="73"/>
-    <w:lsdException w:name="Light Shading Accent 4" w:uiPriority="60"/>
-    <w:lsdException w:name="Light List Accent 4" w:uiPriority="61"/>
-    <w:lsdException w:name="Light Grid Accent 4" w:uiPriority="62"/>
-    <w:lsdException w:name="Medium Shading 1 Accent 4" w:uiPriority="63"/>
-    <w:lsdException w:name="Medium Shading 2 Accent 4" w:uiPriority="64"/>
-    <w:lsdException w:name="Medium List 1 Accent 4" w:uiPriority="65"/>
-    <w:lsdException w:name="Medium List 2 Accent 4" w:uiPriority="66"/>
-    <w:lsdException w:name="Medium Grid 1 Accent 4" w:uiPriority="67"/>
-    <w:lsdException w:name="Medium Grid 2 Accent 4" w:uiPriority="68"/>
-    <w:lsdException w:name="Medium Grid 3 Accent 4" w:uiPriority="69"/>
-    <w:lsdException w:name="Dark List Accent 4" w:uiPriority="70"/>
-    <w:lsdException w:name="Colorful Shading Accent 4" w:uiPriority="71"/>
-    <w:lsdException w:name="Colorful List Accent 4" w:uiPriority="72"/>
-    <w:lsdException w:name="Colorful Grid Accent 4" w:uiPriority="73"/>
-    <w:lsdException w:name="Light Shading Accent 5" w:uiPriority="60"/>
-    <w:lsdException w:name="Light List Accent 5" w:uiPriority="61"/>
-    <w:lsdException w:name="Light Grid Accent 5" w:uiPriority="62"/>
-    <w:lsdException w:name="Medium Shading 1 Accent 5" w:uiPriority="63"/>
-    <w:lsdException w:name="Medium Shading 2 Accent 5" w:uiPriority="64"/>
-    <w:lsdException w:name="Medium List 1 Accent 5" w:uiPriority="65"/>
-    <w:lsdException w:name="Medium List 2 Accent 5" w:uiPriority="66"/>
-    <w:lsdException w:name="Medium Grid 1 Accent 5" w:uiPriority="67"/>
-    <w:lsdException w:name="Medium Grid 2 Accent 5" w:uiPriority="68"/>
-    <w:lsdException w:name="Medium Grid 3 Accent 5" w:uiPriority="69"/>
-    <w:lsdException w:name="Dark List Accent 5" w:uiPriority="70"/>
-    <w:lsdException w:name="Colorful Shading Accent 5" w:uiPriority="71"/>
-    <w:lsdException w:name="Colorful List Accent 5" w:uiPriority="72"/>
-    <w:lsdException w:name="Colorful Grid Accent 5" w:uiPriority="73"/>
-    <w:lsdException w:name="Light Shading Accent 6" w:uiPriority="60"/>
-    <w:lsdException w:name="Light List Accent 6" w:uiPriority="61"/>
-    <w:lsdException w:name="Light Grid Accent 6" w:uiPriority="62"/>
-    <w:lsdException w:name="Medium Shading 1 Accent 6" w:uiPriority="63"/>
-    <w:lsdException w:name="Medium Shading 2 Accent 6" w:uiPriority="64"/>
-    <w:lsdException w:name="Medium List 1 Accent 6" w:uiPriority="65"/>
-    <w:lsdException w:name="Medium List 2 Accent 6" w:uiPriority="66"/>
-    <w:lsdException w:name="Medium Grid 1 Accent 6" w:uiPriority="67"/>
-    <w:lsdException w:name="Medium Grid 2 Accent 6" w:uiPriority="68"/>
-    <w:lsdException w:name="Medium Grid 3 Accent 6" w:uiPriority="69"/>
-    <w:lsdException w:name="Dark List Accent 6" w:uiPriority="70"/>
-    <w:lsdException w:name="Colorful Shading Accent 6" w:uiPriority="71"/>
-    <w:lsdException w:name="Colorful List Accent 6" w:uiPriority="72"/>
-    <w:lsdException w:name="Colorful Grid Accent 6" w:uiPriority="73"/>
-    <w:lsdException w:name="Subtle Emphasis" w:uiPriority="19" w:qFormat="1"/>
-    <w:lsdException w:name="Intense Emphasis" w:uiPriority="21" w:qFormat="1"/>
-    <w:lsdException w:name="Subtle Reference" w:uiPriority="31" w:qFormat="1"/>
-    <w:lsdException w:name="Intense Reference" w:uiPriority="32" w:qFormat="1"/>
-    <w:lsdException w:name="Book Title" w:uiPriority="33" w:qFormat="1"/>
-    <w:lsdException w:name="Bibliography" w:semiHidden="1" w:uiPriority="37" w:unhideWhenUsed="1"/>
-    <w:lsdException w:name="TOC Heading" w:semiHidden="1" w:uiPriority="39" w:unhideWhenUsed="1" w:qFormat="1"/>
-    <w:lsdException w:name="Plain Table 1" w:uiPriority="41"/>
-    <w:lsdException w:name="Plain Table 2" w:uiPriority="42"/>
-    <w:lsdException w:name="Plain Table 3" w:uiPriority="43"/>
-    <w:lsdException w:name="Plain Table 4" w:uiPriority="44"/>
-    <w:lsdException w:name="Plain Table 5" w:uiPriority="45"/>
-    <w:lsdException w:name="Grid Table Light" w:uiPriority="40"/>
-    <w:lsdException w:name="Grid Table 1 Light" w:uiPriority="46"/>
-    <w:lsdException w:name="Grid Table 2" w:uiPriority="47"/>
-    <w:lsdException w:name="Grid Table 3" w:uiPriority="48"/>
-    <w:lsdException w:name="Grid Table 4" w:uiPriority="49"/>
-    <w:lsdException w:name="Grid Table 5 Dark" w:uiPriority="50"/>
-    <w:lsdException w:name="Grid Table 6 Colorful" w:uiPriority="51"/>
-    <w:lsdException w:name="Grid Table 7 Colorful" w:uiPriority="52"/>
-    <w:lsdException w:name="Grid Table 1 Light Accent 1" w:uiPriority="46"/>
-    <w:lsdException w:name="Grid Table 2 Accent 1" w:uiPriority="47"/>
-    <w:lsdException w:name="Grid Table 3 Accent 1" w:uiPriority="48"/>
-    <w:lsdException w:name="Grid Table 4 Accent 1" w:uiPriority="49"/>
-    <w:lsdException w:name="Grid Table 5 Dark Accent 1" w:uiPriority="50"/>
-    <w:lsdException w:name="Grid Table 6 Colorful Accent 1" w:uiPriority="51"/>
-    <w:lsdException w:name="Grid Table 7 Colorful Accent 1" w:uiPriority="52"/>
-    <w:lsdException w:name="Grid Table 1 Light Accent 2" w:uiPriority="46"/>
-    <w:lsdException w:name="Grid Table 2 Accent 2" w:uiPriority="47"/>
-    <w:lsdException w:name="Grid Table 3 Accent 2" w:uiPriority="48"/>
-    <w:lsdException w:name="Grid Table 4 Accent 2" w:uiPriority="49"/>
-    <w:lsdException w:name="Grid Table 5 Dark Accent 2" w:uiPriority="50"/>
-    <w:lsdException w:name="Grid Table 6 Colorful Accent 2" w:uiPriority="51"/>
-    <w:lsdException w:name="Grid Table 7 Colorful Accent 2" w:uiPriority="52"/>
-    <w:lsdException w:name="Grid Table 1 Light Accent 3" w:uiPriority="46"/>
-    <w:lsdException w:name="Grid Table 2 Accent 3" w:uiPriority="47"/>
-    <w:lsdException w:name="Grid Table 3 Accent 3" w:uiPriority="48"/>
-    <w:lsdException w:name="Grid Table 4 Accent 3" w:uiPriority="49"/>
-    <w:lsdException w:name="Grid Table 5 Dark Accent 3" w:uiPriority="50"/>
-    <w:lsdException w:name="Grid Table 6 Colorful Accent 3" w:uiPriority="51"/>
-    <w:lsdException w:name="Grid Table 7 Colorful Accent 3" w:uiPriority="52"/>
-    <w:lsdException w:name="Grid Table 1 Light Accent 4" w:uiPriority="46"/>
-    <w:lsdException w:name="Grid Table 2 Accent 4" w:uiPriority="47"/>
-    <w:lsdException w:name="Grid Table 3 Accent 4" w:uiPriority="48"/>
-    <w:lsdException w:name="Grid Table 4 Accent 4" w:uiPriority="49"/>
-    <w:lsdException w:name="Grid Table 5 Dark Accent 4" w:uiPriority="50"/>
-    <w:lsdException w:name="Grid Table 6 Colorful Accent 4" w:uiPriority="51"/>
-    <w:lsdException w:name="Grid Table 7 Colorful Accent 4" w:uiPriority="52"/>
-    <w:lsdException w:name="Grid Table 1 Light Accent 5" w:uiPriority="46"/>
-    <w:lsdException w:name="Grid Table 2 Accent 5" w:uiPriority="47"/>
-    <w:lsdException w:name="Grid Table 3 Accent 5" w:uiPriority="48"/>
-    <w:lsdException w:name="Grid Table 4 Accent 5" w:uiPriority="49"/>
-    <w:lsdException w:name="Grid Table 5 Dark Accent 5" w:uiPriority="50"/>
-    <w:lsdException w:name="Grid Table 6 Colorful Accent 5" w:uiPriority="51"/>
-    <w:lsdException w:name="Grid Table 7 Colorful Accent 5" w:uiPriority="52"/>
-    <w:lsdException w:name="Grid Table 1 Light Accent 6" w:uiPriority="46"/>
-    <w:lsdException w:name="Grid Table 2 Accent 6" w:uiPriority="47"/>
-    <w:lsdException w:name="Grid Table 3 Accent 6" w:uiPriority="48"/>
-    <w:lsdException w:name="Grid Table 4 Accent 6" w:uiPriority="49"/>
-    <w:lsdException w:name="Grid Table 5 Dark Accent 6" w:uiPriority="50"/>
-    <w:lsdException w:name="Grid Table 6 Colorful Accent 6" w:uiPriority="51"/>
-    <w:lsdException w:name="Grid Table 7 Colorful Accent 6" w:uiPriority="52"/>
-    <w:lsdException w:name="List Table 1 Light" w:uiPriority="46"/>
-    <w:lsdException w:name="List Table 2" w:uiPriority="47"/>
-    <w:lsdException w:name="List Table 3" w:uiPriority="48"/>
-    <w:lsdException w:name="List Table 4" w:uiPriority="49"/>
-    <w:lsdException w:name="List Table 5 Dark" w:uiPriority="50"/>
-    <w:lsdException w:name="List Table 6 Colorful" w:uiPriority="51"/>
-    <w:lsdException w:name="List Table 7 Colorful" w:uiPriority="52"/>
-    <w:lsdException w:name="List Table 1 Light Accent 1" w:uiPriority="46"/>
-    <w:lsdException w:name="List Table 2 Accent 1" w:uiPriority="47"/>
-    <w:lsdException w:name="List Table 3 Accent 1" w:uiPriority="48"/>
-    <w:lsdException w:name="List Table 4 Accent 1" w:uiPriority="49"/>
-    <w:lsdException w:name="List Table 5 Dark Accent 1" w:uiPriority="50"/>
-    <w:lsdException w:name="List Table 6 Colorful Accent 1" w:uiPriority="51"/>
-    <w:lsdException w:name="List Table 7 Colorful Accent 1" w:uiPriority="52"/>
-    <w:lsdException w:name="List Table 1 Light Accent 2" w:uiPriority="46"/>
-    <w:lsdException w:name="List Table 2 Accent 2" w:uiPriority="47"/>
-    <w:lsdException w:name="List Table 3 Accent 2" w:uiPriority="48"/>
-    <w:lsdException w:name="List Table 4 Accent 2" w:uiPriority="49"/>
-    <w:lsdException w:name="List Table 5 Dark Accent 2" w:uiPriority="50"/>
-    <w:lsdException w:name="List Table 6 Colorful Accent 2" w:uiPriority="51"/>
-    <w:lsdException w:name="List Table 7 Colorful Accent 2" w:uiPriority="52"/>
-    <w:lsdException w:name="List Table 1 Light Accent 3" w:uiPriority="46"/>
-    <w:lsdException w:name="List Table 2 Accent 3" w:uiPriority="47"/>
-    <w:lsdException w:name="List Table 3 Accent 3" w:uiPriority="48"/>
-    <w:lsdException w:name="List Table 4 Accent 3" w:uiPriority="49"/>
-    <w:lsdException w:name="List Table 5 Dark Accent 3" w:uiPriority="50"/>
-    <w:lsdException w:name="List Table 6 Colorful Accent 3" w:uiPriority="51"/>
-    <w:lsdException w:name="List Table 7 Colorful Accent 3" w:uiPriority="52"/>
-    <w:lsdException w:name="List Table 1 Light Accent 4" w:uiPriority="46"/>
-    <w:lsdException w:name="List Table 2 Accent 4" w:uiPriority="47"/>
-    <w:lsdException w:name="List Table 3 Accent 4" w:uiPriority="48"/>
-    <w:lsdException w:name="List Table 4 Accent 4" w:uiPriority="49"/>
-    <w:lsdException w:name="List Table 5 Dark Accent 4" w:uiPriority="50"/>
-    <w:lsdException w:name="List Table 6 Colorful Accent 4" w:uiPriority="51"/>
-    <w:lsdException w:name="List Table 7 Colorful Accent 4" w:uiPriority="52"/>
-    <w:lsdException w:name="List Table 1 Light Accent 5" w:uiPriority="46"/>
-    <w:lsdException w:name="List Table 2 Accent 5" w:uiPriority="47"/>
-    <w:lsdException w:name="List Table 3 Accent 5" w:uiPriority="48"/>
-    <w:lsdException w:name="List Table 4 Accent 5" w:uiPriority="49"/>
-    <w:lsdException w:name="List Table 5 Dark Accent 5" w:uiPriority="50"/>
-    <w:lsdException w:name="List Table 6 Colorful Accent 5" w:uiPriority="51"/>
-    <w:lsdException w:name="List Table 7 Colorful Accent 5" w:uiPriority="52"/>
-    <w:lsdException w:name="List Table 1 Light Accent 6" w:uiPriority="46"/>
-    <w:lsdException w:name="List Table 2 Accent 6" w:uiPriority="47"/>
-    <w:lsdException w:name="List Table 3 Accent 6" w:uiPriority="48"/>
-    <w:lsdException w:name="List Table 4 Accent 6" w:uiPriority="49"/>
-    <w:lsdException w:name="List Table 5 Dark Accent 6" w:uiPriority="50"/>
-    <w:lsdException w:name="List Table 6 Colorful Accent 6" w:uiPriority="51"/>
-    <w:lsdException w:name="List Table 7 Colorful Accent 6" w:uiPriority="52"/>
+  <w:latentStyles w:defLockedState="0" w:defUIPriority="99" w:defSemiHidden="1" w:defUnhideWhenUsed="1" w:defQFormat="0" w:count="267">
+    <w:lsdException w:name="Normal" w:semiHidden="0" w:uiPriority="0" w:unhideWhenUsed="0" w:qFormat="1"/>
+    <w:lsdException w:name="heading 1" w:semiHidden="0" w:uiPriority="9" w:unhideWhenUsed="0" w:qFormat="1"/>
+    <w:lsdException w:name="heading 2" w:uiPriority="9" w:qFormat="1"/>
+    <w:lsdException w:name="heading 3" w:uiPriority="9" w:qFormat="1"/>
+    <w:lsdException w:name="heading 4" w:uiPriority="9" w:qFormat="1"/>
+    <w:lsdException w:name="heading 5" w:uiPriority="9" w:qFormat="1"/>
+    <w:lsdException w:name="heading 6" w:uiPriority="9" w:qFormat="1"/>
+    <w:lsdException w:name="heading 7" w:uiPriority="9" w:qFormat="1"/>
+    <w:lsdException w:name="heading 8" w:uiPriority="9" w:qFormat="1"/>
+    <w:lsdException w:name="heading 9" w:uiPriority="9" w:qFormat="1"/>
+    <w:lsdException w:name="toc 1" w:uiPriority="39"/>
+    <w:lsdException w:name="toc 2" w:uiPriority="39"/>
+    <w:lsdException w:name="toc 3" w:uiPriority="39"/>
+    <w:lsdException w:name="toc 4" w:uiPriority="39"/>
+    <w:lsdException w:name="toc 5" w:uiPriority="39"/>
+    <w:lsdException w:name="toc 6" w:uiPriority="39"/>
+    <w:lsdException w:name="toc 7" w:uiPriority="39"/>
+    <w:lsdException w:name="toc 8" w:uiPriority="39"/>
+    <w:lsdException w:name="toc 9" w:uiPriority="39"/>
+    <w:lsdException w:name="caption" w:uiPriority="35" w:qFormat="1"/>
+    <w:lsdException w:name="Title" w:semiHidden="0" w:uiPriority="10" w:unhideWhenUsed="0" w:qFormat="1"/>
+    <w:lsdException w:name="Default Paragraph Font" w:uiPriority="1"/>
+    <w:lsdException w:name="Subtitle" w:semiHidden="0" w:uiPriority="11" w:unhideWhenUsed="0" w:qFormat="1"/>
+    <w:lsdException w:name="Strong" w:semiHidden="0" w:uiPriority="22" w:unhideWhenUsed="0" w:qFormat="1"/>
+    <w:lsdException w:name="Emphasis" w:semiHidden="0" w:uiPriority="20" w:unhideWhenUsed="0" w:qFormat="1"/>
+    <w:lsdException w:name="Table Grid" w:semiHidden="0" w:uiPriority="39" w:unhideWhenUsed="0"/>
+    <w:lsdException w:name="Placeholder Text" w:unhideWhenUsed="0"/>
+    <w:lsdException w:name="No Spacing" w:semiHidden="0" w:uiPriority="1" w:unhideWhenUsed="0" w:qFormat="1"/>
+    <w:lsdException w:name="Light Shading" w:semiHidden="0" w:uiPriority="60" w:unhideWhenUsed="0"/>
+    <w:lsdException w:name="Light List" w:semiHidden="0" w:uiPriority="61" w:unhideWhenUsed="0"/>
+    <w:lsdException w:name="Light Grid" w:semiHidden="0" w:uiPriority="62" w:unhideWhenUsed="0"/>
+    <w:lsdException w:name="Medium Shading 1" w:semiHidden="0" w:uiPriority="63" w:unhideWhenUsed="0"/>
+    <w:lsdException w:name="Medium Shading 2" w:semiHidden="0" w:uiPriority="64" w:unhideWhenUsed="0"/>
+    <w:lsdException w:name="Medium List 1" w:semiHidden="0" w:uiPriority="65" w:unhideWhenUsed="0"/>
+    <w:lsdException w:name="Medium List 2" w:semiHidden="0" w:uiPriority="66" w:unhideWhenUsed="0"/>
+    <w:lsdException w:name="Medium Grid 1" w:semiHidden="0" w:uiPriority="67" w:unhideWhenUsed="0"/>
+    <w:lsdException w:name="Medium Grid 2" w:semiHidden="0" w:uiPriority="68" w:unhideWhenUsed="0"/>
+    <w:lsdException w:name="Medium Grid 3" w:semiHidden="0" w:uiPriority="69" w:unhideWhenUsed="0"/>
+    <w:lsdException w:name="Dark List" w:semiHidden="0" w:uiPriority="70" w:unhideWhenUsed="0"/>
+    <w:lsdException w:name="Colorful Shading" w:semiHidden="0" w:uiPriority="71" w:unhideWhenUsed="0"/>
+    <w:lsdException w:name="Colorful List" w:semiHidden="0" w:uiPriority="72" w:unhideWhenUsed="0"/>
+    <w:lsdException w:name="Colorful Grid" w:semiHidden="0" w:uiPriority="73" w:unhideWhenUsed="0"/>
+    <w:lsdException w:name="Light Shading Accent 1" w:semiHidden="0" w:uiPriority="60" w:unhideWhenUsed="0"/>
+    <w:lsdException w:name="Light List Accent 1" w:semiHidden="0" w:uiPriority="61" w:unhideWhenUsed="0"/>
+    <w:lsdException w:name="Light Grid Accent 1" w:semiHidden="0" w:uiPriority="62" w:unhideWhenUsed="0"/>
+    <w:lsdException w:name="Medium Shading 1 Accent 1" w:semiHidden="0" w:uiPriority="63" w:unhideWhenUsed="0"/>
+    <w:lsdException w:name="Medium Shading 2 Accent 1" w:semiHidden="0" w:uiPriority="64" w:unhideWhenUsed="0"/>
+    <w:lsdException w:name="Medium List 1 Accent 1" w:semiHidden="0" w:uiPriority="65" w:unhideWhenUsed="0"/>
+    <w:lsdException w:name="Revision" w:unhideWhenUsed="0"/>
+    <w:lsdException w:name="List Paragraph" w:semiHidden="0" w:uiPriority="34" w:unhideWhenUsed="0" w:qFormat="1"/>
+    <w:lsdException w:name="Quote" w:semiHidden="0" w:uiPriority="29" w:unhideWhenUsed="0" w:qFormat="1"/>
+    <w:lsdException w:name="Intense Quote" w:semiHidden="0" w:uiPriority="30" w:unhideWhenUsed="0" w:qFormat="1"/>
+    <w:lsdException w:name="Medium List 2 Accent 1" w:semiHidden="0" w:uiPriority="66" w:unhideWhenUsed="0"/>
+    <w:lsdException w:name="Medium Grid 1 Accent 1" w:semiHidden="0" w:uiPriority="67" w:unhideWhenUsed="0"/>
+    <w:lsdException w:name="Medium Grid 2 Accent 1" w:semiHidden="0" w:uiPriority="68" w:unhideWhenUsed="0"/>
+    <w:lsdException w:name="Medium Grid 3 Accent 1" w:semiHidden="0" w:uiPriority="69" w:unhideWhenUsed="0"/>
+    <w:lsdException w:name="Dark List Accent 1" w:semiHidden="0" w:uiPriority="70" w:unhideWhenUsed="0"/>
+    <w:lsdException w:name="Colorful Shading Accent 1" w:semiHidden="0" w:uiPriority="71" w:unhideWhenUsed="0"/>
+    <w:lsdException w:name="Colorful List Accent 1" w:semiHidden="0" w:uiPriority="72" w:unhideWhenUsed="0"/>
+    <w:lsdException w:name="Colorful Grid Accent 1" w:semiHidden="0" w:uiPriority="73" w:unhideWhenUsed="0"/>
+    <w:lsdException w:name="Light Shading Accent 2" w:semiHidden="0" w:uiPriority="60" w:unhideWhenUsed="0"/>
+    <w:lsdException w:name="Light List Accent 2" w:semiHidden="0" w:uiPriority="61" w:unhideWhenUsed="0"/>
+    <w:lsdException w:name="Light Grid Accent 2" w:semiHidden="0" w:uiPriority="62" w:unhideWhenUsed="0"/>
+    <w:lsdException w:name="Medium Shading 1 Accent 2" w:semiHidden="0" w:uiPriority="63" w:unhideWhenUsed="0"/>
+    <w:lsdException w:name="Medium Shading 2 Accent 2" w:semiHidden="0" w:uiPriority="64" w:unhideWhenUsed="0"/>
+    <w:lsdException w:name="Medium List 1 Accent 2" w:semiHidden="0" w:uiPriority="65" w:unhideWhenUsed="0"/>
+    <w:lsdException w:name="Medium List 2 Accent 2" w:semiHidden="0" w:uiPriority="66" w:unhideWhenUsed="0"/>
+    <w:lsdException w:name="Medium Grid 1 Accent 2" w:semiHidden="0" w:uiPriority="67" w:unhideWhenUsed="0"/>
+    <w:lsdException w:name="Medium Grid 2 Accent 2" w:semiHidden="0" w:uiPriority="68" w:unhideWhenUsed="0"/>
+    <w:lsdException w:name="Medium Grid 3 Accent 2" w:semiHidden="0" w:uiPriority="69" w:unhideWhenUsed="0"/>
+    <w:lsdException w:name="Dark List Accent 2" w:semiHidden="0" w:uiPriority="70" w:unhideWhenUsed="0"/>
+    <w:lsdException w:name="Colorful Shading Accent 2" w:semiHidden="0" w:uiPriority="71" w:unhideWhenUsed="0"/>
+    <w:lsdException w:name="Colorful List Accent 2" w:semiHidden="0" w:uiPriority="72" w:unhideWhenUsed="0"/>
+    <w:lsdException w:name="Colorful Grid Accent 2" w:semiHidden="0" w:uiPriority="73" w:unhideWhenUsed="0"/>
+    <w:lsdException w:name="Light Shading Accent 3" w:semiHidden="0" w:uiPriority="60" w:unhideWhenUsed="0"/>
+    <w:lsdException w:name="Light List Accent 3" w:semiHidden="0" w:uiPriority="61" w:unhideWhenUsed="0"/>
+    <w:lsdException w:name="Light Grid Accent 3" w:semiHidden="0" w:uiPriority="62" w:unhideWhenUsed="0"/>
+    <w:lsdException w:name="Medium Shading 1 Accent 3" w:semiHidden="0" w:uiPriority="63" w:unhideWhenUsed="0"/>
+    <w:lsdException w:name="Medium Shading 2 Accent 3" w:semiHidden="0" w:uiPriority="64" w:unhideWhenUsed="0"/>
+    <w:lsdException w:name="Medium List 1 Accent 3" w:semiHidden="0" w:uiPriority="65" w:unhideWhenUsed="0"/>
+    <w:lsdException w:name="Medium List 2 Accent 3" w:semiHidden="0" w:uiPriority="66" w:unhideWhenUsed="0"/>
+    <w:lsdException w:name="Medium Grid 1 Accent 3" w:semiHidden="0" w:uiPriority="67" w:unhideWhenUsed="0"/>
+    <w:lsdException w:name="Medium Grid 2 Accent 3" w:semiHidden="0" w:uiPriority="68" w:unhideWhenUsed="0"/>
+    <w:lsdException w:name="Medium Grid 3 Accent 3" w:semiHidden="0" w:uiPriority="69" w:unhideWhenUsed="0"/>
+    <w:lsdException w:name="Dark List Accent 3" w:semiHidden="0" w:uiPriority="70" w:unhideWhenUsed="0"/>
+    <w:lsdException w:name="Colorful Shading Accent 3" w:semiHidden="0" w:uiPriority="71" w:unhideWhenUsed="0"/>
+    <w:lsdException w:name="Colorful List Accent 3" w:semiHidden="0" w:uiPriority="72" w:unhideWhenUsed="0"/>
+    <w:lsdException w:name="Colorful Grid Accent 3" w:semiHidden="0" w:uiPriority="73" w:unhideWhenUsed="0"/>
+    <w:lsdException w:name="Light Shading Accent 4" w:semiHidden="0" w:uiPriority="60" w:unhideWhenUsed="0"/>
+    <w:lsdException w:name="Light List Accent 4" w:semiHidden="0" w:uiPriority="61" w:unhideWhenUsed="0"/>
+    <w:lsdException w:name="Light Grid Accent 4" w:semiHidden="0" w:uiPriority="62" w:unhideWhenUsed="0"/>
+    <w:lsdException w:name="Medium Shading 1 Accent 4" w:semiHidden="0" w:uiPriority="63" w:unhideWhenUsed="0"/>
+    <w:lsdException w:name="Medium Shading 2 Accent 4" w:semiHidden="0" w:uiPriority="64" w:unhideWhenUsed="0"/>
+    <w:lsdException w:name="Medium List 1 Accent 4" w:semiHidden="0" w:uiPriority="65" w:unhideWhenUsed="0"/>
+    <w:lsdException w:name="Medium List 2 Accent 4" w:semiHidden="0" w:uiPriority="66" w:unhideWhenUsed="0"/>
+    <w:lsdException w:name="Medium Grid 1 Accent 4" w:semiHidden="0" w:uiPriority="67" w:unhideWhenUsed="0"/>
+    <w:lsdException w:name="Medium Grid 2 Accent 4" w:semiHidden="0" w:uiPriority="68" w:unhideWhenUsed="0"/>
+    <w:lsdException w:name="Medium Grid 3 Accent 4" w:semiHidden="0" w:uiPriority="69" w:unhideWhenUsed="0"/>
+    <w:lsdException w:name="Dark List Accent 4" w:semiHidden="0" w:uiPriority="70" w:unhideWhenUsed="0"/>
+    <w:lsdException w:name="Colorful Shading Accent 4" w:semiHidden="0" w:uiPriority="71" w:unhideWhenUsed="0"/>
+    <w:lsdException w:name="Colorful List Accent 4" w:semiHidden="0" w:uiPriority="72" w:unhideWhenUsed="0"/>
+    <w:lsdException w:name="Colorful Grid Accent 4" w:semiHidden="0" w:uiPriority="73" w:unhideWhenUsed="0"/>
+    <w:lsdException w:name="Light Shading Accent 5" w:semiHidden="0" w:uiPriority="60" w:unhideWhenUsed="0"/>
+    <w:lsdException w:name="Light List Accent 5" w:semiHidden="0" w:uiPriority="61" w:unhideWhenUsed="0"/>
+    <w:lsdException w:name="Light Grid Accent 5" w:semiHidden="0" w:uiPriority="62" w:unhideWhenUsed="0"/>
+    <w:lsdException w:name="Medium Shading 1 Accent 5" w:semiHidden="0" w:uiPriority="63" w:unhideWhenUsed="0"/>
+    <w:lsdException w:name="Medium Shading 2 Accent 5" w:semiHidden="0" w:uiPriority="64" w:unhideWhenUsed="0"/>
+    <w:lsdException w:name="Medium List 1 Accent 5" w:semiHidden="0" w:uiPriority="65" w:unhideWhenUsed="0"/>
+    <w:lsdException w:name="Medium List 2 Accent 5" w:semiHidden="0" w:uiPriority="66" w:unhideWhenUsed="0"/>
+    <w:lsdException w:name="Medium Grid 1 Accent 5" w:semiHidden="0" w:uiPriority="67" w:unhideWhenUsed="0"/>
+    <w:lsdException w:name="Medium Grid 2 Accent 5" w:semiHidden="0" w:uiPriority="68" w:unhideWhenUsed="0"/>
+    <w:lsdException w:name="Medium Grid 3 Accent 5" w:semiHidden="0" w:uiPriority="69" w:unhideWhenUsed="0"/>
+    <w:lsdException w:name="Dark List Accent 5" w:semiHidden="0" w:uiPriority="70" w:unhideWhenUsed="0"/>
+    <w:lsdException w:name="Colorful Shading Accent 5" w:semiHidden="0" w:uiPriority="71" w:unhideWhenUsed="0"/>
+    <w:lsdException w:name="Colorful List Accent 5" w:semiHidden="0" w:uiPriority="72" w:unhideWhenUsed="0"/>
+    <w:lsdException w:name="Colorful Grid Accent 5" w:semiHidden="0" w:uiPriority="73" w:unhideWhenUsed="0"/>
+    <w:lsdException w:name="Light Shading Accent 6" w:semiHidden="0" w:uiPriority="60" w:unhideWhenUsed="0"/>
+    <w:lsdException w:name="Light List Accent 6" w:semiHidden="0" w:uiPriority="61" w:unhideWhenUsed="0"/>
+    <w:lsdException w:name="Light Grid Accent 6" w:semiHidden="0" w:uiPriority="62" w:unhideWhenUsed="0"/>
+    <w:lsdException w:name="Medium Shading 1 Accent 6" w:semiHidden="0" w:uiPriority="63" w:unhideWhenUsed="0"/>
+    <w:lsdException w:name="Medium Shading 2 Accent 6" w:semiHidden="0" w:uiPriority="64" w:unhideWhenUsed="0"/>
+    <w:lsdException w:name="Medium List 1 Accent 6" w:semiHidden="0" w:uiPriority="65" w:unhideWhenUsed="0"/>
+    <w:lsdException w:name="Medium List 2 Accent 6" w:semiHidden="0" w:uiPriority="66" w:unhideWhenUsed="0"/>
+    <w:lsdException w:name="Medium Grid 1 Accent 6" w:semiHidden="0" w:uiPriority="67" w:unhideWhenUsed="0"/>
+    <w:lsdException w:name="Medium Grid 2 Accent 6" w:semiHidden="0" w:uiPriority="68" w:unhideWhenUsed="0"/>
+    <w:lsdException w:name="Medium Grid 3 Accent 6" w:semiHidden="0" w:uiPriority="69" w:unhideWhenUsed="0"/>
+    <w:lsdException w:name="Dark List Accent 6" w:semiHidden="0" w:uiPriority="70" w:unhideWhenUsed="0"/>
+    <w:lsdException w:name="Colorful Shading Accent 6" w:semiHidden="0" w:uiPriority="71" w:unhideWhenUsed="0"/>
+    <w:lsdException w:name="Colorful List Accent 6" w:semiHidden="0" w:uiPriority="72" w:unhideWhenUsed="0"/>
+    <w:lsdException w:name="Colorful Grid Accent 6" w:semiHidden="0" w:uiPriority="73" w:unhideWhenUsed="0"/>
+    <w:lsdException w:name="Subtle Emphasis" w:semiHidden="0" w:uiPriority="19" w:unhideWhenUsed="0" w:qFormat="1"/>
+    <w:lsdException w:name="Intense Emphasis" w:semiHidden="0" w:uiPriority="21" w:unhideWhenUsed="0" w:qFormat="1"/>
+    <w:lsdException w:name="Subtle Reference" w:semiHidden="0" w:uiPriority="31" w:unhideWhenUsed="0" w:qFormat="1"/>
+    <w:lsdException w:name="Intense Reference" w:semiHidden="0" w:uiPriority="32" w:unhideWhenUsed="0" w:qFormat="1"/>
+    <w:lsdException w:name="Book Title" w:semiHidden="0" w:uiPriority="33" w:unhideWhenUsed="0" w:qFormat="1"/>
+    <w:lsdException w:name="Bibliography" w:uiPriority="37"/>
+    <w:lsdException w:name="TOC Heading" w:uiPriority="39" w:qFormat="1"/>
+  </w:latentStyles>
+  <w:style w:type="paragraph" w:default="1" w:styleId="Normal">
+    <w:name w:val="Normal"/>
+    <w:qFormat/>
+    <w:rsid w:val="00165DA5"/>
+    <w:rPr>
+      <w:rFonts w:eastAsiaTheme="minorEastAsia"/>
+      <w:lang w:eastAsia="ja-JP"/>
+    </w:rPr>
+  </w:style>
+  <w:style w:type="paragraph" w:styleId="Heading1">
+    <w:name w:val="heading 1"/>
+    <w:basedOn w:val="Normal"/>
+    <w:next w:val="Normal"/>
+    <w:link w:val="Heading1Char"/>
+    <w:uiPriority w:val="9"/>
+    <w:qFormat/>
+    <w:rsid w:val="00165DA5"/>
+    <w:pPr>
+      <w:keepNext/>
+      <w:keepLines/>
+      <w:numPr>
+        <w:numId w:val="1"/>
+      </w:numPr>
+      <w:pBdr>
+        <w:bottom w:val="single" w:sz="4" w:space="1" w:color="595959" w:themeColor="text1" w:themeTint="A6"/>
+      </w:pBdr>
+      <w:spacing w:before="360"/>
+      <w:outlineLvl w:val="0"/>
+    </w:pPr>
+    <w:rPr>
+      <w:rFonts w:asciiTheme="majorHAnsi" w:eastAsiaTheme="majorEastAsia" w:hAnsiTheme="majorHAnsi" w:cstheme="majorBidi"/>
+      <w:b/>
+      <w:bCs/>
+      <w:smallCaps/>
+      <w:color w:val="000000" w:themeColor="text1"/>
+      <w:sz w:val="36"/>
+      <w:szCs w:val="36"/>
+    </w:rPr>
+  </w:style>
+  <w:style w:type="paragraph" w:styleId="Heading2">
+    <w:name w:val="heading 2"/>
+    <w:basedOn w:val="Normal"/>
+    <w:next w:val="Normal"/>
+    <w:link w:val="Heading2Char"/>
+    <w:uiPriority w:val="9"/>
+    <w:semiHidden/>
+    <w:unhideWhenUsed/>
+    <w:qFormat/>
+    <w:rsid w:val="00165DA5"/>
+    <w:pPr>
+      <w:keepNext/>
+      <w:keepLines/>
+      <w:numPr>
+        <w:ilvl w:val="1"/>
+        <w:numId w:val="1"/>
+      </w:numPr>
+      <w:spacing w:before="360" w:after="0"/>
+      <w:outlineLvl w:val="1"/>
+    </w:pPr>
+    <w:rPr>
+      <w:rFonts w:asciiTheme="majorHAnsi" w:eastAsiaTheme="majorEastAsia" w:hAnsiTheme="majorHAnsi" w:cstheme="majorBidi"/>
+      <w:b/>
+      <w:bCs/>
+      <w:smallCaps/>
+      <w:color w:val="000000" w:themeColor="text1"/>
+      <w:sz w:val="28"/>
+      <w:szCs w:val="28"/>
+    </w:rPr>
+  </w:style>
+  <w:style w:type="paragraph" w:styleId="Heading3">
+    <w:name w:val="heading 3"/>
+    <w:basedOn w:val="Normal"/>
+    <w:next w:val="Normal"/>
+    <w:link w:val="Heading3Char"/>
+    <w:uiPriority w:val="9"/>
+    <w:semiHidden/>
+    <w:unhideWhenUsed/>
+    <w:qFormat/>
+    <w:rsid w:val="00165DA5"/>
+    <w:pPr>
+      <w:keepNext/>
+      <w:keepLines/>
+      <w:numPr>
+        <w:ilvl w:val="2"/>
+        <w:numId w:val="1"/>
+      </w:numPr>
+      <w:spacing w:before="200" w:after="0"/>
+      <w:outlineLvl w:val="2"/>
+    </w:pPr>
+    <w:rPr>
+      <w:rFonts w:asciiTheme="majorHAnsi" w:eastAsiaTheme="majorEastAsia" w:hAnsiTheme="majorHAnsi" w:cstheme="majorBidi"/>
+      <w:b/>
+      <w:bCs/>
+      <w:color w:val="000000" w:themeColor="text1"/>
+    </w:rPr>
+  </w:style>
+  <w:style w:type="paragraph" w:styleId="Heading4">
+    <w:name w:val="heading 4"/>
+    <w:basedOn w:val="Normal"/>
+    <w:next w:val="Normal"/>
+    <w:link w:val="Heading4Char"/>
+    <w:uiPriority w:val="9"/>
+    <w:semiHidden/>
+    <w:unhideWhenUsed/>
+    <w:qFormat/>
+    <w:rsid w:val="00165DA5"/>
+    <w:pPr>
+      <w:keepNext/>
+      <w:keepLines/>
+      <w:numPr>
+        <w:ilvl w:val="3"/>
+        <w:numId w:val="1"/>
+      </w:numPr>
+      <w:spacing w:before="200" w:after="0"/>
+      <w:outlineLvl w:val="3"/>
+    </w:pPr>
+    <w:rPr>
+      <w:rFonts w:asciiTheme="majorHAnsi" w:eastAsiaTheme="majorEastAsia" w:hAnsiTheme="majorHAnsi" w:cstheme="majorBidi"/>
+      <w:b/>
+      <w:bCs/>
+      <w:i/>
+      <w:iCs/>
+      <w:color w:val="000000" w:themeColor="text1"/>
+    </w:rPr>
+  </w:style>
+  <w:style w:type="paragraph" w:styleId="Heading5">
+    <w:name w:val="heading 5"/>
+    <w:basedOn w:val="Normal"/>
+    <w:next w:val="Normal"/>
+    <w:link w:val="Heading5Char"/>
+    <w:uiPriority w:val="9"/>
+    <w:semiHidden/>
+    <w:unhideWhenUsed/>
+    <w:qFormat/>
+    <w:rsid w:val="00165DA5"/>
+    <w:pPr>
+      <w:keepNext/>
+      <w:keepLines/>
+      <w:numPr>
+        <w:ilvl w:val="4"/>
+        <w:numId w:val="1"/>
+      </w:numPr>
+      <w:spacing w:before="200" w:after="0"/>
+      <w:outlineLvl w:val="4"/>
+    </w:pPr>
+    <w:rPr>
+      <w:rFonts w:asciiTheme="majorHAnsi" w:eastAsiaTheme="majorEastAsia" w:hAnsiTheme="majorHAnsi" w:cstheme="majorBidi"/>
+      <w:color w:val="323E4F" w:themeColor="text2" w:themeShade="BF"/>
+    </w:rPr>
+  </w:style>
+  <w:style w:type="paragraph" w:styleId="Heading6">
+    <w:name w:val="heading 6"/>
+    <w:basedOn w:val="Normal"/>
+    <w:next w:val="Normal"/>
+    <w:link w:val="Heading6Char"/>
+    <w:uiPriority w:val="9"/>
+    <w:semiHidden/>
+    <w:unhideWhenUsed/>
+    <w:qFormat/>
+    <w:rsid w:val="00165DA5"/>
+    <w:pPr>
+      <w:keepNext/>
+      <w:keepLines/>
+      <w:numPr>
+        <w:ilvl w:val="5"/>
+        <w:numId w:val="1"/>
+      </w:numPr>
+      <w:spacing w:before="200" w:after="0"/>
+      <w:outlineLvl w:val="5"/>
+    </w:pPr>
+    <w:rPr>
+      <w:rFonts w:asciiTheme="majorHAnsi" w:eastAsiaTheme="majorEastAsia" w:hAnsiTheme="majorHAnsi" w:cstheme="majorBidi"/>
+      <w:i/>
+      <w:iCs/>
+      <w:color w:val="323E4F" w:themeColor="text2" w:themeShade="BF"/>
+    </w:rPr>
+  </w:style>
+  <w:style w:type="paragraph" w:styleId="Heading7">
+    <w:name w:val="heading 7"/>
+    <w:basedOn w:val="Normal"/>
+    <w:next w:val="Normal"/>
+    <w:link w:val="Heading7Char"/>
+    <w:uiPriority w:val="9"/>
+    <w:semiHidden/>
+    <w:unhideWhenUsed/>
+    <w:qFormat/>
+    <w:rsid w:val="00165DA5"/>
+    <w:pPr>
+      <w:keepNext/>
+      <w:keepLines/>
+      <w:numPr>
+        <w:ilvl w:val="6"/>
+        <w:numId w:val="1"/>
+      </w:numPr>
+      <w:spacing w:before="200" w:after="0"/>
+      <w:outlineLvl w:val="6"/>
+    </w:pPr>
+    <w:rPr>
+      <w:rFonts w:asciiTheme="majorHAnsi" w:eastAsiaTheme="majorEastAsia" w:hAnsiTheme="majorHAnsi" w:cstheme="majorBidi"/>
+      <w:i/>
+      <w:iCs/>
+      <w:color w:val="404040" w:themeColor="text1" w:themeTint="BF"/>
+    </w:rPr>
+  </w:style>
+  <w:style w:type="paragraph" w:styleId="Heading8">
+    <w:name w:val="heading 8"/>
+    <w:basedOn w:val="Normal"/>
+    <w:next w:val="Normal"/>
+    <w:link w:val="Heading8Char"/>
+    <w:uiPriority w:val="9"/>
+    <w:semiHidden/>
+    <w:unhideWhenUsed/>
+    <w:qFormat/>
+    <w:rsid w:val="00165DA5"/>
+    <w:pPr>
+      <w:keepNext/>
+      <w:keepLines/>
+      <w:numPr>
+        <w:ilvl w:val="7"/>
+        <w:numId w:val="1"/>
+      </w:numPr>
+      <w:spacing w:before="200" w:after="0"/>
+      <w:outlineLvl w:val="7"/>
+    </w:pPr>
+    <w:rPr>
+      <w:rFonts w:asciiTheme="majorHAnsi" w:eastAsiaTheme="majorEastAsia" w:hAnsiTheme="majorHAnsi" w:cstheme="majorBidi"/>
+      <w:color w:val="404040" w:themeColor="text1" w:themeTint="BF"/>
+      <w:sz w:val="20"/>
+      <w:szCs w:val="20"/>
+    </w:rPr>
+  </w:style>
+  <w:style w:type="paragraph" w:styleId="Heading9">
+    <w:name w:val="heading 9"/>
+    <w:basedOn w:val="Normal"/>
+    <w:next w:val="Normal"/>
+    <w:link w:val="Heading9Char"/>
+    <w:uiPriority w:val="9"/>
+    <w:semiHidden/>
+    <w:unhideWhenUsed/>
+    <w:qFormat/>
+    <w:rsid w:val="00165DA5"/>
+    <w:pPr>
+      <w:keepNext/>
+      <w:keepLines/>
+      <w:numPr>
+        <w:ilvl w:val="8"/>
+        <w:numId w:val="1"/>
+      </w:numPr>
+      <w:spacing w:before="200" w:after="0"/>
+      <w:outlineLvl w:val="8"/>
+    </w:pPr>
+    <w:rPr>
+      <w:rFonts w:asciiTheme="majorHAnsi" w:eastAsiaTheme="majorEastAsia" w:hAnsiTheme="majorHAnsi" w:cstheme="majorBidi"/>
+      <w:i/>
+      <w:iCs/>
+      <w:color w:val="404040" w:themeColor="text1" w:themeTint="BF"/>
+      <w:sz w:val="20"/>
+      <w:szCs w:val="20"/>
+    </w:rPr>
+  </w:style>
+  <w:style w:type="character" w:default="1" w:styleId="DefaultParagraphFont">
+    <w:name w:val="Default Paragraph Font"/>
+    <w:uiPriority w:val="1"/>
+    <w:semiHidden/>
+    <w:unhideWhenUsed/>
+  </w:style>
+  <w:style w:type="table" w:default="1" w:styleId="TableNormal">
+    <w:name w:val="Normal Table"/>
+    <w:uiPriority w:val="99"/>
+    <w:semiHidden/>
+    <w:unhideWhenUsed/>
+    <w:tblPr>
+      <w:tblInd w:w="0" w:type="dxa"/>
+      <w:tblCellMar>
+        <w:top w:w="0" w:type="dxa"/>
+        <w:left w:w="108" w:type="dxa"/>
+        <w:bottom w:w="0" w:type="dxa"/>
+        <w:right w:w="108" w:type="dxa"/>
+      </w:tblCellMar>
+    </w:tblPr>
+  </w:style>
+  <w:style w:type="numbering" w:default="1" w:styleId="NoList">
+    <w:name w:val="No List"/>
+    <w:uiPriority w:val="99"/>
+    <w:semiHidden/>
+    <w:unhideWhenUsed/>
+  </w:style>
+  <w:style w:type="character" w:customStyle="1" w:styleId="Heading1Char">
+    <w:name w:val="Heading 1 Char"/>
+    <w:basedOn w:val="DefaultParagraphFont"/>
+    <w:link w:val="Heading1"/>
+    <w:uiPriority w:val="9"/>
+    <w:rsid w:val="00165DA5"/>
+    <w:rPr>
+      <w:rFonts w:asciiTheme="majorHAnsi" w:eastAsiaTheme="majorEastAsia" w:hAnsiTheme="majorHAnsi" w:cstheme="majorBidi"/>
+      <w:b/>
+      <w:bCs/>
+      <w:smallCaps/>
+      <w:color w:val="000000" w:themeColor="text1"/>
+      <w:sz w:val="36"/>
+      <w:szCs w:val="36"/>
+      <w:lang w:eastAsia="ja-JP"/>
+    </w:rPr>
+  </w:style>
+  <w:style w:type="character" w:customStyle="1" w:styleId="Heading2Char">
+    <w:name w:val="Heading 2 Char"/>
+    <w:basedOn w:val="DefaultParagraphFont"/>
+    <w:link w:val="Heading2"/>
+    <w:uiPriority w:val="9"/>
+    <w:semiHidden/>
+    <w:rsid w:val="00165DA5"/>
+    <w:rPr>
+      <w:rFonts w:asciiTheme="majorHAnsi" w:eastAsiaTheme="majorEastAsia" w:hAnsiTheme="majorHAnsi" w:cstheme="majorBidi"/>
+      <w:b/>
+      <w:bCs/>
+      <w:smallCaps/>
+      <w:color w:val="000000" w:themeColor="text1"/>
+      <w:sz w:val="28"/>
+      <w:szCs w:val="28"/>
+      <w:lang w:eastAsia="ja-JP"/>
+    </w:rPr>
+  </w:style>
+  <w:style w:type="character" w:customStyle="1" w:styleId="Heading3Char">
+    <w:name w:val="Heading 3 Char"/>
+    <w:basedOn w:val="DefaultParagraphFont"/>
+    <w:link w:val="Heading3"/>
+    <w:uiPriority w:val="9"/>
+    <w:semiHidden/>
+    <w:rsid w:val="00165DA5"/>
+    <w:rPr>
+      <w:rFonts w:asciiTheme="majorHAnsi" w:eastAsiaTheme="majorEastAsia" w:hAnsiTheme="majorHAnsi" w:cstheme="majorBidi"/>
+      <w:b/>
+      <w:bCs/>
+      <w:color w:val="000000" w:themeColor="text1"/>
+      <w:lang w:eastAsia="ja-JP"/>
+    </w:rPr>
+  </w:style>
+  <w:style w:type="character" w:customStyle="1" w:styleId="Heading4Char">
+    <w:name w:val="Heading 4 Char"/>
+    <w:basedOn w:val="DefaultParagraphFont"/>
+    <w:link w:val="Heading4"/>
+    <w:uiPriority w:val="9"/>
+    <w:semiHidden/>
+    <w:rsid w:val="00165DA5"/>
+    <w:rPr>
+      <w:rFonts w:asciiTheme="majorHAnsi" w:eastAsiaTheme="majorEastAsia" w:hAnsiTheme="majorHAnsi" w:cstheme="majorBidi"/>
+      <w:b/>
+      <w:bCs/>
+      <w:i/>
+      <w:iCs/>
+      <w:color w:val="000000" w:themeColor="text1"/>
+      <w:lang w:eastAsia="ja-JP"/>
+    </w:rPr>
+  </w:style>
+  <w:style w:type="character" w:customStyle="1" w:styleId="Heading5Char">
+    <w:name w:val="Heading 5 Char"/>
+    <w:basedOn w:val="DefaultParagraphFont"/>
+    <w:link w:val="Heading5"/>
+    <w:uiPriority w:val="9"/>
+    <w:semiHidden/>
+    <w:rsid w:val="00165DA5"/>
+    <w:rPr>
+      <w:rFonts w:asciiTheme="majorHAnsi" w:eastAsiaTheme="majorEastAsia" w:hAnsiTheme="majorHAnsi" w:cstheme="majorBidi"/>
+      <w:color w:val="323E4F" w:themeColor="text2" w:themeShade="BF"/>
+      <w:lang w:eastAsia="ja-JP"/>
+    </w:rPr>
+  </w:style>
+  <w:style w:type="character" w:customStyle="1" w:styleId="Heading6Char">
+    <w:name w:val="Heading 6 Char"/>
+    <w:basedOn w:val="DefaultParagraphFont"/>
+    <w:link w:val="Heading6"/>
+    <w:uiPriority w:val="9"/>
+    <w:semiHidden/>
+    <w:rsid w:val="00165DA5"/>
+    <w:rPr>
+      <w:rFonts w:asciiTheme="majorHAnsi" w:eastAsiaTheme="majorEastAsia" w:hAnsiTheme="majorHAnsi" w:cstheme="majorBidi"/>
+      <w:i/>
+      <w:iCs/>
+      <w:color w:val="323E4F" w:themeColor="text2" w:themeShade="BF"/>
+      <w:lang w:eastAsia="ja-JP"/>
+    </w:rPr>
+  </w:style>
+  <w:style w:type="character" w:customStyle="1" w:styleId="Heading7Char">
+    <w:name w:val="Heading 7 Char"/>
+    <w:basedOn w:val="DefaultParagraphFont"/>
+    <w:link w:val="Heading7"/>
+    <w:uiPriority w:val="9"/>
+    <w:semiHidden/>
+    <w:rsid w:val="00165DA5"/>
+    <w:rPr>
+      <w:rFonts w:asciiTheme="majorHAnsi" w:eastAsiaTheme="majorEastAsia" w:hAnsiTheme="majorHAnsi" w:cstheme="majorBidi"/>
+      <w:i/>
+      <w:iCs/>
+      <w:color w:val="404040" w:themeColor="text1" w:themeTint="BF"/>
+      <w:lang w:eastAsia="ja-JP"/>
+    </w:rPr>
+  </w:style>
+  <w:style w:type="character" w:customStyle="1" w:styleId="Heading8Char">
+    <w:name w:val="Heading 8 Char"/>
+    <w:basedOn w:val="DefaultParagraphFont"/>
+    <w:link w:val="Heading8"/>
+    <w:uiPriority w:val="9"/>
+    <w:semiHidden/>
+    <w:rsid w:val="00165DA5"/>
+    <w:rPr>
+      <w:rFonts w:asciiTheme="majorHAnsi" w:eastAsiaTheme="majorEastAsia" w:hAnsiTheme="majorHAnsi" w:cstheme="majorBidi"/>
+      <w:color w:val="404040" w:themeColor="text1" w:themeTint="BF"/>
+      <w:sz w:val="20"/>
+      <w:szCs w:val="20"/>
+      <w:lang w:eastAsia="ja-JP"/>
+    </w:rPr>
+  </w:style>
+  <w:style w:type="character" w:customStyle="1" w:styleId="Heading9Char">
+    <w:name w:val="Heading 9 Char"/>
+    <w:basedOn w:val="DefaultParagraphFont"/>
+    <w:link w:val="Heading9"/>
+    <w:uiPriority w:val="9"/>
+    <w:semiHidden/>
+    <w:rsid w:val="00165DA5"/>
+    <w:rPr>
+      <w:rFonts w:asciiTheme="majorHAnsi" w:eastAsiaTheme="majorEastAsia" w:hAnsiTheme="majorHAnsi" w:cstheme="majorBidi"/>
+      <w:i/>
+      <w:iCs/>
+      <w:color w:val="404040" w:themeColor="text1" w:themeTint="BF"/>
+      <w:sz w:val="20"/>
+      <w:szCs w:val="20"/>
+      <w:lang w:eastAsia="ja-JP"/>
+    </w:rPr>
+  </w:style>
+  <w:style w:type="paragraph" w:styleId="Title">
+    <w:name w:val="Title"/>
+    <w:basedOn w:val="Normal"/>
+    <w:next w:val="Normal"/>
+    <w:link w:val="TitleChar"/>
+    <w:uiPriority w:val="10"/>
+    <w:qFormat/>
+    <w:rsid w:val="00165DA5"/>
+    <w:pPr>
+      <w:spacing w:after="0" w:line="240" w:lineRule="auto"/>
+      <w:contextualSpacing/>
+    </w:pPr>
+    <w:rPr>
+      <w:rFonts w:asciiTheme="majorHAnsi" w:eastAsiaTheme="majorEastAsia" w:hAnsiTheme="majorHAnsi" w:cstheme="majorBidi"/>
+      <w:color w:val="000000" w:themeColor="text1"/>
+      <w:sz w:val="56"/>
+      <w:szCs w:val="56"/>
+    </w:rPr>
+  </w:style>
+  <w:style w:type="character" w:customStyle="1" w:styleId="TitleChar">
+    <w:name w:val="Title Char"/>
+    <w:basedOn w:val="DefaultParagraphFont"/>
+    <w:link w:val="Title"/>
+    <w:uiPriority w:val="10"/>
+    <w:rsid w:val="00165DA5"/>
+    <w:rPr>
+      <w:rFonts w:asciiTheme="majorHAnsi" w:eastAsiaTheme="majorEastAsia" w:hAnsiTheme="majorHAnsi" w:cstheme="majorBidi"/>
+      <w:color w:val="000000" w:themeColor="text1"/>
+      <w:sz w:val="56"/>
+      <w:szCs w:val="56"/>
+      <w:lang w:eastAsia="ja-JP"/>
+    </w:rPr>
+  </w:style>
+  <w:style w:type="paragraph" w:styleId="ListParagraph">
+    <w:name w:val="List Paragraph"/>
+    <w:basedOn w:val="Normal"/>
+    <w:uiPriority w:val="34"/>
+    <w:qFormat/>
+    <w:rsid w:val="00165DA5"/>
+    <w:pPr>
+      <w:ind w:left="720"/>
+      <w:contextualSpacing/>
+    </w:pPr>
+  </w:style>
+  <w:style w:type="paragraph" w:styleId="Footer">
+    <w:name w:val="footer"/>
+    <w:basedOn w:val="Normal"/>
+    <w:link w:val="FooterChar"/>
+    <w:uiPriority w:val="99"/>
+    <w:unhideWhenUsed/>
+    <w:rsid w:val="00165DA5"/>
+    <w:pPr>
+      <w:tabs>
+        <w:tab w:val="center" w:pos="4680"/>
+        <w:tab w:val="right" w:pos="9360"/>
+      </w:tabs>
+      <w:spacing w:after="0" w:line="240" w:lineRule="auto"/>
+    </w:pPr>
+  </w:style>
+  <w:style w:type="character" w:customStyle="1" w:styleId="FooterChar">
+    <w:name w:val="Footer Char"/>
+    <w:basedOn w:val="DefaultParagraphFont"/>
+    <w:link w:val="Footer"/>
+    <w:uiPriority w:val="99"/>
+    <w:rsid w:val="00165DA5"/>
+    <w:rPr>
+      <w:rFonts w:eastAsiaTheme="minorEastAsia"/>
+      <w:lang w:eastAsia="ja-JP"/>
+    </w:rPr>
+  </w:style>
+  <w:style w:type="table" w:styleId="TableGrid">
+    <w:name w:val="Table Grid"/>
+    <w:basedOn w:val="TableNormal"/>
+    <w:uiPriority w:val="39"/>
+    <w:rsid w:val="00165DA5"/>
+    <w:pPr>
+      <w:spacing w:after="0" w:line="240" w:lineRule="auto"/>
+    </w:pPr>
+    <w:rPr>
+      <w:rFonts w:eastAsiaTheme="minorEastAsia"/>
+      <w:lang w:eastAsia="ja-JP"/>
+    </w:rPr>
+    <w:tblPr>
+      <w:tblBorders>
+        <w:top w:val="single" w:sz="4" w:space="0" w:color="auto"/>
+        <w:left w:val="single" w:sz="4" w:space="0" w:color="auto"/>
+        <w:bottom w:val="single" w:sz="4" w:space="0" w:color="auto"/>
+        <w:right w:val="single" w:sz="4" w:space="0" w:color="auto"/>
+        <w:insideH w:val="single" w:sz="4" w:space="0" w:color="auto"/>
+        <w:insideV w:val="single" w:sz="4" w:space="0" w:color="auto"/>
+      </w:tblBorders>
+    </w:tblPr>
+  </w:style>
+</w:styles>
+</file>
+
+<file path=word/stylesWithEffects.xml><?xml version="1.0" encoding="utf-8"?>
+<w:styles xmlns:wpc="http://schemas.microsoft.com/office/word/2010/wordprocessingCanvas" xmlns:mc="http://schemas.openxmlformats.org/markup-compatibility/2006" xmlns:o="urn:schemas-microsoft-com:office:office" xmlns:r="http://schemas.openxmlformats.org/officeDocument/2006/relationships" xmlns:m="http://schemas.openxmlformats.org/officeDocument/2006/math" xmlns:v="urn:schemas-microsoft-com:vml" xmlns:wp14="http://schemas.microsoft.com/office/word/2010/wordprocessingDrawing" xmlns:wp="http://schemas.openxmlformats.org/drawingml/2006/wordprocessingDrawing" xmlns:w10="urn:schemas-microsoft-com:office:word" xmlns:w="http://schemas.openxmlformats.org/wordprocessingml/2006/main" xmlns:w14="http://schemas.microsoft.com/office/word/2010/wordml" xmlns:wpg="http://schemas.microsoft.com/office/word/2010/wordprocessingGroup" xmlns:wpi="http://schemas.microsoft.com/office/word/2010/wordprocessingInk" xmlns:wne="http://schemas.microsoft.com/office/word/2006/wordml" xmlns:wps="http://schemas.microsoft.com/office/word/2010/wordprocessingShape" mc:Ignorable="w14 wp14">
+  <w:docDefaults>
+    <w:rPrDefault>
+      <w:rPr>
+        <w:rFonts w:asciiTheme="minorHAnsi" w:eastAsiaTheme="minorHAnsi" w:hAnsiTheme="minorHAnsi" w:cstheme="minorBidi"/>
+        <w:sz w:val="22"/>
+        <w:szCs w:val="22"/>
+        <w:lang w:val="en-US" w:eastAsia="en-US" w:bidi="ar-SA"/>
+      </w:rPr>
+    </w:rPrDefault>
+    <w:pPrDefault>
+      <w:pPr>
+        <w:spacing w:after="160" w:line="259" w:lineRule="auto"/>
+      </w:pPr>
+    </w:pPrDefault>
+  </w:docDefaults>
+  <w:latentStyles w:defLockedState="0" w:defUIPriority="99" w:defSemiHidden="1" w:defUnhideWhenUsed="1" w:defQFormat="0" w:count="267">
+    <w:lsdException w:name="Normal" w:semiHidden="0" w:uiPriority="0" w:unhideWhenUsed="0" w:qFormat="1"/>
+    <w:lsdException w:name="heading 1" w:semiHidden="0" w:uiPriority="9" w:unhideWhenUsed="0" w:qFormat="1"/>
+    <w:lsdException w:name="heading 2" w:uiPriority="9" w:qFormat="1"/>
+    <w:lsdException w:name="heading 3" w:uiPriority="9" w:qFormat="1"/>
+    <w:lsdException w:name="heading 4" w:uiPriority="9" w:qFormat="1"/>
+    <w:lsdException w:name="heading 5" w:uiPriority="9" w:qFormat="1"/>
+    <w:lsdException w:name="heading 6" w:uiPriority="9" w:qFormat="1"/>
+    <w:lsdException w:name="heading 7" w:uiPriority="9" w:qFormat="1"/>
+    <w:lsdException w:name="heading 8" w:uiPriority="9" w:qFormat="1"/>
+    <w:lsdException w:name="heading 9" w:uiPriority="9" w:qFormat="1"/>
+    <w:lsdException w:name="toc 1" w:uiPriority="39"/>
+    <w:lsdException w:name="toc 2" w:uiPriority="39"/>
+    <w:lsdException w:name="toc 3" w:uiPriority="39"/>
+    <w:lsdException w:name="toc 4" w:uiPriority="39"/>
+    <w:lsdException w:name="toc 5" w:uiPriority="39"/>
+    <w:lsdException w:name="toc 6" w:uiPriority="39"/>
+    <w:lsdException w:name="toc 7" w:uiPriority="39"/>
+    <w:lsdException w:name="toc 8" w:uiPriority="39"/>
+    <w:lsdException w:name="toc 9" w:uiPriority="39"/>
+    <w:lsdException w:name="caption" w:uiPriority="35" w:qFormat="1"/>
+    <w:lsdException w:name="Title" w:semiHidden="0" w:uiPriority="10" w:unhideWhenUsed="0" w:qFormat="1"/>
+    <w:lsdException w:name="Default Paragraph Font" w:uiPriority="1"/>
+    <w:lsdException w:name="Subtitle" w:semiHidden="0" w:uiPriority="11" w:unhideWhenUsed="0" w:qFormat="1"/>
+    <w:lsdException w:name="Strong" w:semiHidden="0" w:uiPriority="22" w:unhideWhenUsed="0" w:qFormat="1"/>
+    <w:lsdException w:name="Emphasis" w:semiHidden="0" w:uiPriority="20" w:unhideWhenUsed="0" w:qFormat="1"/>
+    <w:lsdException w:name="Table Grid" w:semiHidden="0" w:uiPriority="39" w:unhideWhenUsed="0"/>
+    <w:lsdException w:name="Placeholder Text" w:unhideWhenUsed="0"/>
+    <w:lsdException w:name="No Spacing" w:semiHidden="0" w:uiPriority="1" w:unhideWhenUsed="0" w:qFormat="1"/>
+    <w:lsdException w:name="Light Shading" w:semiHidden="0" w:uiPriority="60" w:unhideWhenUsed="0"/>
+    <w:lsdException w:name="Light List" w:semiHidden="0" w:uiPriority="61" w:unhideWhenUsed="0"/>
+    <w:lsdException w:name="Light Grid" w:semiHidden="0" w:uiPriority="62" w:unhideWhenUsed="0"/>
+    <w:lsdException w:name="Medium Shading 1" w:semiHidden="0" w:uiPriority="63" w:unhideWhenUsed="0"/>
+    <w:lsdException w:name="Medium Shading 2" w:semiHidden="0" w:uiPriority="64" w:unhideWhenUsed="0"/>
+    <w:lsdException w:name="Medium List 1" w:semiHidden="0" w:uiPriority="65" w:unhideWhenUsed="0"/>
+    <w:lsdException w:name="Medium List 2" w:semiHidden="0" w:uiPriority="66" w:unhideWhenUsed="0"/>
+    <w:lsdException w:name="Medium Grid 1" w:semiHidden="0" w:uiPriority="67" w:unhideWhenUsed="0"/>
+    <w:lsdException w:name="Medium Grid 2" w:semiHidden="0" w:uiPriority="68" w:unhideWhenUsed="0"/>
+    <w:lsdException w:name="Medium Grid 3" w:semiHidden="0" w:uiPriority="69" w:unhideWhenUsed="0"/>
+    <w:lsdException w:name="Dark List" w:semiHidden="0" w:uiPriority="70" w:unhideWhenUsed="0"/>
+    <w:lsdException w:name="Colorful Shading" w:semiHidden="0" w:uiPriority="71" w:unhideWhenUsed="0"/>
+    <w:lsdException w:name="Colorful List" w:semiHidden="0" w:uiPriority="72" w:unhideWhenUsed="0"/>
+    <w:lsdException w:name="Colorful Grid" w:semiHidden="0" w:uiPriority="73" w:unhideWhenUsed="0"/>
+    <w:lsdException w:name="Light Shading Accent 1" w:semiHidden="0" w:uiPriority="60" w:unhideWhenUsed="0"/>
+    <w:lsdException w:name="Light List Accent 1" w:semiHidden="0" w:uiPriority="61" w:unhideWhenUsed="0"/>
+    <w:lsdException w:name="Light Grid Accent 1" w:semiHidden="0" w:uiPriority="62" w:unhideWhenUsed="0"/>
+    <w:lsdException w:name="Medium Shading 1 Accent 1" w:semiHidden="0" w:uiPriority="63" w:unhideWhenUsed="0"/>
+    <w:lsdException w:name="Medium Shading 2 Accent 1" w:semiHidden="0" w:uiPriority="64" w:unhideWhenUsed="0"/>
+    <w:lsdException w:name="Medium List 1 Accent 1" w:semiHidden="0" w:uiPriority="65" w:unhideWhenUsed="0"/>
+    <w:lsdException w:name="Revision" w:unhideWhenUsed="0"/>
+    <w:lsdException w:name="List Paragraph" w:semiHidden="0" w:uiPriority="34" w:unhideWhenUsed="0" w:qFormat="1"/>
+    <w:lsdException w:name="Quote" w:semiHidden="0" w:uiPriority="29" w:unhideWhenUsed="0" w:qFormat="1"/>
+    <w:lsdException w:name="Intense Quote" w:semiHidden="0" w:uiPriority="30" w:unhideWhenUsed="0" w:qFormat="1"/>
+    <w:lsdException w:name="Medium List 2 Accent 1" w:semiHidden="0" w:uiPriority="66" w:unhideWhenUsed="0"/>
+    <w:lsdException w:name="Medium Grid 1 Accent 1" w:semiHidden="0" w:uiPriority="67" w:unhideWhenUsed="0"/>
+    <w:lsdException w:name="Medium Grid 2 Accent 1" w:semiHidden="0" w:uiPriority="68" w:unhideWhenUsed="0"/>
+    <w:lsdException w:name="Medium Grid 3 Accent 1" w:semiHidden="0" w:uiPriority="69" w:unhideWhenUsed="0"/>
+    <w:lsdException w:name="Dark List Accent 1" w:semiHidden="0" w:uiPriority="70" w:unhideWhenUsed="0"/>
+    <w:lsdException w:name="Colorful Shading Accent 1" w:semiHidden="0" w:uiPriority="71" w:unhideWhenUsed="0"/>
+    <w:lsdException w:name="Colorful List Accent 1" w:semiHidden="0" w:uiPriority="72" w:unhideWhenUsed="0"/>
+    <w:lsdException w:name="Colorful Grid Accent 1" w:semiHidden="0" w:uiPriority="73" w:unhideWhenUsed="0"/>
+    <w:lsdException w:name="Light Shading Accent 2" w:semiHidden="0" w:uiPriority="60" w:unhideWhenUsed="0"/>
+    <w:lsdException w:name="Light List Accent 2" w:semiHidden="0" w:uiPriority="61" w:unhideWhenUsed="0"/>
+    <w:lsdException w:name="Light Grid Accent 2" w:semiHidden="0" w:uiPriority="62" w:unhideWhenUsed="0"/>
+    <w:lsdException w:name="Medium Shading 1 Accent 2" w:semiHidden="0" w:uiPriority="63" w:unhideWhenUsed="0"/>
+    <w:lsdException w:name="Medium Shading 2 Accent 2" w:semiHidden="0" w:uiPriority="64" w:unhideWhenUsed="0"/>
+    <w:lsdException w:name="Medium List 1 Accent 2" w:semiHidden="0" w:uiPriority="65" w:unhideWhenUsed="0"/>
+    <w:lsdException w:name="Medium List 2 Accent 2" w:semiHidden="0" w:uiPriority="66" w:unhideWhenUsed="0"/>
+    <w:lsdException w:name="Medium Grid 1 Accent 2" w:semiHidden="0" w:uiPriority="67" w:unhideWhenUsed="0"/>
+    <w:lsdException w:name="Medium Grid 2 Accent 2" w:semiHidden="0" w:uiPriority="68" w:unhideWhenUsed="0"/>
+    <w:lsdException w:name="Medium Grid 3 Accent 2" w:semiHidden="0" w:uiPriority="69" w:unhideWhenUsed="0"/>
+    <w:lsdException w:name="Dark List Accent 2" w:semiHidden="0" w:uiPriority="70" w:unhideWhenUsed="0"/>
+    <w:lsdException w:name="Colorful Shading Accent 2" w:semiHidden="0" w:uiPriority="71" w:unhideWhenUsed="0"/>
+    <w:lsdException w:name="Colorful List Accent 2" w:semiHidden="0" w:uiPriority="72" w:unhideWhenUsed="0"/>
+    <w:lsdException w:name="Colorful Grid Accent 2" w:semiHidden="0" w:uiPriority="73" w:unhideWhenUsed="0"/>
+    <w:lsdException w:name="Light Shading Accent 3" w:semiHidden="0" w:uiPriority="60" w:unhideWhenUsed="0"/>
+    <w:lsdException w:name="Light List Accent 3" w:semiHidden="0" w:uiPriority="61" w:unhideWhenUsed="0"/>
+    <w:lsdException w:name="Light Grid Accent 3" w:semiHidden="0" w:uiPriority="62" w:unhideWhenUsed="0"/>
+    <w:lsdException w:name="Medium Shading 1 Accent 3" w:semiHidden="0" w:uiPriority="63" w:unhideWhenUsed="0"/>
+    <w:lsdException w:name="Medium Shading 2 Accent 3" w:semiHidden="0" w:uiPriority="64" w:unhideWhenUsed="0"/>
+    <w:lsdException w:name="Medium List 1 Accent 3" w:semiHidden="0" w:uiPriority="65" w:unhideWhenUsed="0"/>
+    <w:lsdException w:name="Medium List 2 Accent 3" w:semiHidden="0" w:uiPriority="66" w:unhideWhenUsed="0"/>
+    <w:lsdException w:name="Medium Grid 1 Accent 3" w:semiHidden="0" w:uiPriority="67" w:unhideWhenUsed="0"/>
+    <w:lsdException w:name="Medium Grid 2 Accent 3" w:semiHidden="0" w:uiPriority="68" w:unhideWhenUsed="0"/>
+    <w:lsdException w:name="Medium Grid 3 Accent 3" w:semiHidden="0" w:uiPriority="69" w:unhideWhenUsed="0"/>
+    <w:lsdException w:name="Dark List Accent 3" w:semiHidden="0" w:uiPriority="70" w:unhideWhenUsed="0"/>
+    <w:lsdException w:name="Colorful Shading Accent 3" w:semiHidden="0" w:uiPriority="71" w:unhideWhenUsed="0"/>
+    <w:lsdException w:name="Colorful List Accent 3" w:semiHidden="0" w:uiPriority="72" w:unhideWhenUsed="0"/>
+    <w:lsdException w:name="Colorful Grid Accent 3" w:semiHidden="0" w:uiPriority="73" w:unhideWhenUsed="0"/>
+    <w:lsdException w:name="Light Shading Accent 4" w:semiHidden="0" w:uiPriority="60" w:unhideWhenUsed="0"/>
+    <w:lsdException w:name="Light List Accent 4" w:semiHidden="0" w:uiPriority="61" w:unhideWhenUsed="0"/>
+    <w:lsdException w:name="Light Grid Accent 4" w:semiHidden="0" w:uiPriority="62" w:unhideWhenUsed="0"/>
+    <w:lsdException w:name="Medium Shading 1 Accent 4" w:semiHidden="0" w:uiPriority="63" w:unhideWhenUsed="0"/>
+    <w:lsdException w:name="Medium Shading 2 Accent 4" w:semiHidden="0" w:uiPriority="64" w:unhideWhenUsed="0"/>
+    <w:lsdException w:name="Medium List 1 Accent 4" w:semiHidden="0" w:uiPriority="65" w:unhideWhenUsed="0"/>
+    <w:lsdException w:name="Medium List 2 Accent 4" w:semiHidden="0" w:uiPriority="66" w:unhideWhenUsed="0"/>
+    <w:lsdException w:name="Medium Grid 1 Accent 4" w:semiHidden="0" w:uiPriority="67" w:unhideWhenUsed="0"/>
+    <w:lsdException w:name="Medium Grid 2 Accent 4" w:semiHidden="0" w:uiPriority="68" w:unhideWhenUsed="0"/>
+    <w:lsdException w:name="Medium Grid 3 Accent 4" w:semiHidden="0" w:uiPriority="69" w:unhideWhenUsed="0"/>
+    <w:lsdException w:name="Dark List Accent 4" w:semiHidden="0" w:uiPriority="70" w:unhideWhenUsed="0"/>
+    <w:lsdException w:name="Colorful Shading Accent 4" w:semiHidden="0" w:uiPriority="71" w:unhideWhenUsed="0"/>
+    <w:lsdException w:name="Colorful List Accent 4" w:semiHidden="0" w:uiPriority="72" w:unhideWhenUsed="0"/>
+    <w:lsdException w:name="Colorful Grid Accent 4" w:semiHidden="0" w:uiPriority="73" w:unhideWhenUsed="0"/>
+    <w:lsdException w:name="Light Shading Accent 5" w:semiHidden="0" w:uiPriority="60" w:unhideWhenUsed="0"/>
+    <w:lsdException w:name="Light List Accent 5" w:semiHidden="0" w:uiPriority="61" w:unhideWhenUsed="0"/>
+    <w:lsdException w:name="Light Grid Accent 5" w:semiHidden="0" w:uiPriority="62" w:unhideWhenUsed="0"/>
+    <w:lsdException w:name="Medium Shading 1 Accent 5" w:semiHidden="0" w:uiPriority="63" w:unhideWhenUsed="0"/>
+    <w:lsdException w:name="Medium Shading 2 Accent 5" w:semiHidden="0" w:uiPriority="64" w:unhideWhenUsed="0"/>
+    <w:lsdException w:name="Medium List 1 Accent 5" w:semiHidden="0" w:uiPriority="65" w:unhideWhenUsed="0"/>
+    <w:lsdException w:name="Medium List 2 Accent 5" w:semiHidden="0" w:uiPriority="66" w:unhideWhenUsed="0"/>
+    <w:lsdException w:name="Medium Grid 1 Accent 5" w:semiHidden="0" w:uiPriority="67" w:unhideWhenUsed="0"/>
+    <w:lsdException w:name="Medium Grid 2 Accent 5" w:semiHidden="0" w:uiPriority="68" w:unhideWhenUsed="0"/>
+    <w:lsdException w:name="Medium Grid 3 Accent 5" w:semiHidden="0" w:uiPriority="69" w:unhideWhenUsed="0"/>
+    <w:lsdException w:name="Dark List Accent 5" w:semiHidden="0" w:uiPriority="70" w:unhideWhenUsed="0"/>
+    <w:lsdException w:name="Colorful Shading Accent 5" w:semiHidden="0" w:uiPriority="71" w:unhideWhenUsed="0"/>
+    <w:lsdException w:name="Colorful List Accent 5" w:semiHidden="0" w:uiPriority="72" w:unhideWhenUsed="0"/>
+    <w:lsdException w:name="Colorful Grid Accent 5" w:semiHidden="0" w:uiPriority="73" w:unhideWhenUsed="0"/>
+    <w:lsdException w:name="Light Shading Accent 6" w:semiHidden="0" w:uiPriority="60" w:unhideWhenUsed="0"/>
+    <w:lsdException w:name="Light List Accent 6" w:semiHidden="0" w:uiPriority="61" w:unhideWhenUsed="0"/>
+    <w:lsdException w:name="Light Grid Accent 6" w:semiHidden="0" w:uiPriority="62" w:unhideWhenUsed="0"/>
+    <w:lsdException w:name="Medium Shading 1 Accent 6" w:semiHidden="0" w:uiPriority="63" w:unhideWhenUsed="0"/>
+    <w:lsdException w:name="Medium Shading 2 Accent 6" w:semiHidden="0" w:uiPriority="64" w:unhideWhenUsed="0"/>
+    <w:lsdException w:name="Medium List 1 Accent 6" w:semiHidden="0" w:uiPriority="65" w:unhideWhenUsed="0"/>
+    <w:lsdException w:name="Medium List 2 Accent 6" w:semiHidden="0" w:uiPriority="66" w:unhideWhenUsed="0"/>
+    <w:lsdException w:name="Medium Grid 1 Accent 6" w:semiHidden="0" w:uiPriority="67" w:unhideWhenUsed="0"/>
+    <w:lsdException w:name="Medium Grid 2 Accent 6" w:semiHidden="0" w:uiPriority="68" w:unhideWhenUsed="0"/>
+    <w:lsdException w:name="Medium Grid 3 Accent 6" w:semiHidden="0" w:uiPriority="69" w:unhideWhenUsed="0"/>
+    <w:lsdException w:name="Dark List Accent 6" w:semiHidden="0" w:uiPriority="70" w:unhideWhenUsed="0"/>
+    <w:lsdException w:name="Colorful Shading Accent 6" w:semiHidden="0" w:uiPriority="71" w:unhideWhenUsed="0"/>
+    <w:lsdException w:name="Colorful List Accent 6" w:semiHidden="0" w:uiPriority="72" w:unhideWhenUsed="0"/>
+    <w:lsdException w:name="Colorful Grid Accent 6" w:semiHidden="0" w:uiPriority="73" w:unhideWhenUsed="0"/>
+    <w:lsdException w:name="Subtle Emphasis" w:semiHidden="0" w:uiPriority="19" w:unhideWhenUsed="0" w:qFormat="1"/>
+    <w:lsdException w:name="Intense Emphasis" w:semiHidden="0" w:uiPriority="21" w:unhideWhenUsed="0" w:qFormat="1"/>
+    <w:lsdException w:name="Subtle Reference" w:semiHidden="0" w:uiPriority="31" w:unhideWhenUsed="0" w:qFormat="1"/>
+    <w:lsdException w:name="Intense Reference" w:semiHidden="0" w:uiPriority="32" w:unhideWhenUsed="0" w:qFormat="1"/>
+    <w:lsdException w:name="Book Title" w:semiHidden="0" w:uiPriority="33" w:unhideWhenUsed="0" w:qFormat="1"/>
+    <w:lsdException w:name="Bibliography" w:uiPriority="37"/>
+    <w:lsdException w:name="TOC Heading" w:uiPriority="39" w:qFormat="1"/>
   </w:latentStyles>
   <w:style w:type="paragraph" w:default="1" w:styleId="Normal">
     <w:name w:val="Normal"/>
@@ -4248,7 +4264,7 @@
   <a:extraClrSchemeLst/>
   <a:extLst>
     <a:ext uri="{05A4C25C-085E-4340-85A3-A5531E510DB2}">
-      <thm15:themeFamily xmlns:thm15="http://schemas.microsoft.com/office/thememl/2012/main" name="Office Theme" id="{62F939B6-93AF-4DB8-9C6B-D6C7DFDC589F}" vid="{4A3C46E8-61CC-4603-A589-7422A47A8E4A}"/>
+      <thm15:themeFamily xmlns:thm15="http://schemas.microsoft.com/office/thememl/2012/main" xmlns="" name="Office Theme" id="{62F939B6-93AF-4DB8-9C6B-D6C7DFDC589F}" vid="{4A3C46E8-61CC-4603-A589-7422A47A8E4A}"/>
     </a:ext>
   </a:extLst>
 </a:theme>
@@ -4259,7 +4275,7 @@
 </file>
 
 <file path=customXml/itemProps1.xml><?xml version="1.0" encoding="utf-8"?>
-<ds:datastoreItem xmlns:ds="http://schemas.openxmlformats.org/officeDocument/2006/customXml" ds:itemID="{DD0A98F6-DFE4-445C-85D4-FBBC848D8D5C}">
+<ds:datastoreItem xmlns:ds="http://schemas.openxmlformats.org/officeDocument/2006/customXml" ds:itemID="{FFA1C755-9FF8-4DD6-B1B2-EB3BC6E70BD4}">
   <ds:schemaRefs>
     <ds:schemaRef ds:uri="http://schemas.openxmlformats.org/officeDocument/2006/bibliography"/>
   </ds:schemaRefs>

</xml_diff>